<commit_message>
update registro landing publicidad y parametros
</commit_message>
<xml_diff>
--- a/documents/Ficha para inscripcion inicial y primaria año 2016-2017 listo (1).docx
+++ b/documents/Ficha para inscripcion inicial y primaria año 2016-2017 listo (1).docx
@@ -1,6 +1,6 @@
 
 <file path=word/document.xml><?xml version="1.0" encoding="utf-8"?>
-<w:document xmlns:wpc="http://schemas.microsoft.com/office/word/2010/wordprocessingCanvas" xmlns:mc="http://schemas.openxmlformats.org/markup-compatibility/2006" xmlns:o="urn:schemas-microsoft-com:office:office" xmlns:r="http://schemas.openxmlformats.org/officeDocument/2006/relationships" xmlns:m="http://schemas.openxmlformats.org/officeDocument/2006/math" xmlns:v="urn:schemas-microsoft-com:vml" xmlns:wp14="http://schemas.microsoft.com/office/word/2010/wordprocessingDrawing" xmlns:wp="http://schemas.openxmlformats.org/drawingml/2006/wordprocessingDrawing" xmlns:w10="urn:schemas-microsoft-com:office:word" xmlns:w="http://schemas.openxmlformats.org/wordprocessingml/2006/main" xmlns:w14="http://schemas.microsoft.com/office/word/2010/wordml" xmlns:w15="http://schemas.microsoft.com/office/word/2012/wordml" xmlns:wpg="http://schemas.microsoft.com/office/word/2010/wordprocessingGroup" xmlns:wpi="http://schemas.microsoft.com/office/word/2010/wordprocessingInk" xmlns:wne="http://schemas.microsoft.com/office/word/2006/wordml" xmlns:wps="http://schemas.microsoft.com/office/word/2010/wordprocessingShape" mc:Ignorable="w14 w15 wp14">
+<w:document xmlns:wpc="http://schemas.microsoft.com/office/word/2010/wordprocessingCanvas" xmlns:cx="http://schemas.microsoft.com/office/drawing/2014/chartex" xmlns:cx1="http://schemas.microsoft.com/office/drawing/2015/9/8/chartex" xmlns:cx2="http://schemas.microsoft.com/office/drawing/2015/10/21/chartex" xmlns:cx3="http://schemas.microsoft.com/office/drawing/2016/5/9/chartex" xmlns:cx4="http://schemas.microsoft.com/office/drawing/2016/5/10/chartex" xmlns:cx5="http://schemas.microsoft.com/office/drawing/2016/5/11/chartex" xmlns:cx6="http://schemas.microsoft.com/office/drawing/2016/5/12/chartex" xmlns:cx7="http://schemas.microsoft.com/office/drawing/2016/5/13/chartex" xmlns:cx8="http://schemas.microsoft.com/office/drawing/2016/5/14/chartex" xmlns:mc="http://schemas.openxmlformats.org/markup-compatibility/2006" xmlns:aink="http://schemas.microsoft.com/office/drawing/2016/ink" xmlns:am3d="http://schemas.microsoft.com/office/drawing/2017/model3d" xmlns:o="urn:schemas-microsoft-com:office:office" xmlns:oel="http://schemas.microsoft.com/office/2019/extlst" xmlns:r="http://schemas.openxmlformats.org/officeDocument/2006/relationships" xmlns:m="http://schemas.openxmlformats.org/officeDocument/2006/math" xmlns:v="urn:schemas-microsoft-com:vml" xmlns:wp14="http://schemas.microsoft.com/office/word/2010/wordprocessingDrawing" xmlns:wp="http://schemas.openxmlformats.org/drawingml/2006/wordprocessingDrawing" xmlns:w10="urn:schemas-microsoft-com:office:word" xmlns:w="http://schemas.openxmlformats.org/wordprocessingml/2006/main" xmlns:w14="http://schemas.microsoft.com/office/word/2010/wordml" xmlns:w15="http://schemas.microsoft.com/office/word/2012/wordml" xmlns:w16cex="http://schemas.microsoft.com/office/word/2018/wordml/cex" xmlns:w16cid="http://schemas.microsoft.com/office/word/2016/wordml/cid" xmlns:w16="http://schemas.microsoft.com/office/word/2018/wordml" xmlns:w16du="http://schemas.microsoft.com/office/word/2023/wordml/word16du" xmlns:w16sdtdh="http://schemas.microsoft.com/office/word/2020/wordml/sdtdatahash" xmlns:w16se="http://schemas.microsoft.com/office/word/2015/wordml/symex" xmlns:wpg="http://schemas.microsoft.com/office/word/2010/wordprocessingGroup" xmlns:wpi="http://schemas.microsoft.com/office/word/2010/wordprocessingInk" xmlns:wne="http://schemas.microsoft.com/office/word/2006/wordml" xmlns:wps="http://schemas.microsoft.com/office/word/2010/wordprocessingShape" mc:Ignorable="w14 w15 w16se w16cid w16 w16cex w16sdtdh wp14">
   <w:body>
     <w:p>
       <w:pPr>
@@ -263,1179 +263,1339 @@
       <w:r>
         <w:rPr>
           <w:rFonts w:ascii="Times New Roman" w:hAnsi="Times New Roman" w:cs="Times New Roman"/>
+          <w:color w:val="00B050"/>
         </w:rPr>
         <w:t>N</w:t>
       </w:r>
       <w:r>
         <w:rPr>
           <w:rFonts w:ascii="Times New Roman" w:hAnsi="Times New Roman" w:cs="Times New Roman"/>
+          <w:color w:val="00B050"/>
         </w:rPr>
         <w:t>ombres</w:t>
       </w:r>
       <w:r>
         <w:rPr>
           <w:rFonts w:ascii="Times New Roman" w:hAnsi="Times New Roman" w:cs="Times New Roman"/>
+          <w:color w:val="00B050"/>
         </w:rPr>
         <w:t xml:space="preserve"> y Apellidos</w:t>
       </w:r>
       <w:r>
         <w:rPr>
           <w:rFonts w:ascii="Times New Roman" w:hAnsi="Times New Roman" w:cs="Times New Roman"/>
+          <w:color w:val="00B050"/>
+        </w:rPr>
+        <w:t xml:space="preserve">: </w:t>
+      </w:r>
+      <w:r>
+        <w:rPr>
+          <w:rFonts w:ascii="Times New Roman" w:hAnsi="Times New Roman" w:cs="Times New Roman"/>
+        </w:rPr>
+        <w:t>_</w:t>
+      </w:r>
+      <w:r>
+        <w:rPr>
+          <w:rFonts w:ascii="Times New Roman" w:hAnsi="Times New Roman" w:cs="Times New Roman"/>
+        </w:rPr>
+        <w:t>______</w:t>
+      </w:r>
+      <w:r>
+        <w:rPr>
+          <w:rFonts w:ascii="Times New Roman" w:hAnsi="Times New Roman" w:cs="Times New Roman"/>
+        </w:rPr>
+        <w:t>_______</w:t>
+      </w:r>
+      <w:r>
+        <w:rPr>
+          <w:rFonts w:ascii="Times New Roman" w:hAnsi="Times New Roman" w:cs="Times New Roman"/>
+        </w:rPr>
+        <w:t>________________________</w:t>
+      </w:r>
+      <w:r>
+        <w:rPr>
+          <w:rFonts w:ascii="Times New Roman" w:hAnsi="Times New Roman" w:cs="Times New Roman"/>
+        </w:rPr>
+        <w:t>_</w:t>
+      </w:r>
+      <w:r>
+        <w:rPr>
+          <w:rFonts w:ascii="Times New Roman" w:hAnsi="Times New Roman" w:cs="Times New Roman"/>
+        </w:rPr>
+        <w:t>__________</w:t>
+      </w:r>
+      <w:r>
+        <w:rPr>
+          <w:rFonts w:ascii="Times New Roman" w:hAnsi="Times New Roman" w:cs="Times New Roman"/>
+        </w:rPr>
+        <w:t>____________</w:t>
+      </w:r>
+      <w:r>
+        <w:rPr>
+          <w:rFonts w:ascii="Times New Roman" w:hAnsi="Times New Roman" w:cs="Times New Roman"/>
+        </w:rPr>
+        <w:t>__</w:t>
+      </w:r>
+      <w:r>
+        <w:rPr>
+          <w:rFonts w:ascii="Times New Roman" w:hAnsi="Times New Roman" w:cs="Times New Roman"/>
+        </w:rPr>
+        <w:t>___</w:t>
+      </w:r>
+      <w:r>
+        <w:rPr>
+          <w:rFonts w:ascii="Times New Roman" w:hAnsi="Times New Roman" w:cs="Times New Roman"/>
+        </w:rPr>
+        <w:t>_____________</w:t>
+      </w:r>
+    </w:p>
+    <w:p>
+      <w:pPr>
+        <w:spacing w:after="0" w:line="240" w:lineRule="auto"/>
+        <w:rPr>
+          <w:rFonts w:ascii="Times New Roman" w:hAnsi="Times New Roman" w:cs="Times New Roman"/>
+        </w:rPr>
+      </w:pPr>
+      <w:r>
+        <w:rPr>
+          <w:rFonts w:ascii="Times New Roman" w:hAnsi="Times New Roman" w:cs="Times New Roman"/>
+          <w:color w:val="00B050"/>
+        </w:rPr>
+        <w:t>Cédula</w:t>
+      </w:r>
+      <w:r>
+        <w:rPr>
+          <w:rFonts w:ascii="Times New Roman" w:hAnsi="Times New Roman" w:cs="Times New Roman"/>
+          <w:color w:val="00B050"/>
+        </w:rPr>
+        <w:t>: ____________</w:t>
+      </w:r>
+      <w:r>
+        <w:rPr>
+          <w:rFonts w:ascii="Times New Roman" w:hAnsi="Times New Roman" w:cs="Times New Roman"/>
+          <w:color w:val="00B050"/>
+        </w:rPr>
+        <w:t>Lugar de Nacimiento</w:t>
+      </w:r>
+      <w:r>
+        <w:rPr>
+          <w:rFonts w:ascii="Times New Roman" w:hAnsi="Times New Roman" w:cs="Times New Roman"/>
+          <w:color w:val="00B050"/>
+        </w:rPr>
+        <w:t>: _______</w:t>
+      </w:r>
+      <w:r>
+        <w:rPr>
+          <w:rFonts w:ascii="Times New Roman" w:hAnsi="Times New Roman" w:cs="Times New Roman"/>
+          <w:color w:val="00B050"/>
+        </w:rPr>
+        <w:t>_______</w:t>
+      </w:r>
+      <w:r>
+        <w:rPr>
+          <w:rFonts w:ascii="Times New Roman" w:hAnsi="Times New Roman" w:cs="Times New Roman"/>
+          <w:color w:val="00B050"/>
+        </w:rPr>
+        <w:t>__</w:t>
+      </w:r>
+      <w:r>
+        <w:rPr>
+          <w:rFonts w:ascii="Times New Roman" w:hAnsi="Times New Roman" w:cs="Times New Roman"/>
+          <w:color w:val="00B050"/>
+        </w:rPr>
+        <w:t>_</w:t>
+      </w:r>
+      <w:r>
+        <w:rPr>
+          <w:rFonts w:ascii="Times New Roman" w:hAnsi="Times New Roman" w:cs="Times New Roman"/>
+          <w:color w:val="00B050"/>
+        </w:rPr>
+        <w:t xml:space="preserve"> </w:t>
+      </w:r>
+      <w:r>
+        <w:rPr>
+          <w:rFonts w:ascii="Times New Roman" w:hAnsi="Times New Roman" w:cs="Times New Roman"/>
+          <w:color w:val="00B050"/>
+        </w:rPr>
+        <w:t>Municipio________________  Estado</w:t>
+      </w:r>
+      <w:r>
+        <w:rPr>
+          <w:rFonts w:ascii="Times New Roman" w:hAnsi="Times New Roman" w:cs="Times New Roman"/>
+          <w:color w:val="00B050"/>
         </w:rPr>
         <w:t>: _</w:t>
       </w:r>
       <w:r>
         <w:rPr>
           <w:rFonts w:ascii="Times New Roman" w:hAnsi="Times New Roman" w:cs="Times New Roman"/>
+          <w:color w:val="00B050"/>
+        </w:rPr>
+        <w:t>____</w:t>
+      </w:r>
+      <w:r>
+        <w:rPr>
+          <w:rFonts w:ascii="Times New Roman" w:hAnsi="Times New Roman" w:cs="Times New Roman"/>
+          <w:color w:val="00B050"/>
+        </w:rPr>
+        <w:t>__</w:t>
+      </w:r>
+      <w:r>
+        <w:rPr>
+          <w:rFonts w:ascii="Times New Roman" w:hAnsi="Times New Roman" w:cs="Times New Roman"/>
+          <w:color w:val="00B050"/>
+        </w:rPr>
+        <w:t>_</w:t>
+      </w:r>
+      <w:r>
+        <w:rPr>
+          <w:rFonts w:ascii="Times New Roman" w:hAnsi="Times New Roman" w:cs="Times New Roman"/>
+          <w:color w:val="00B050"/>
+        </w:rPr>
+        <w:t>_</w:t>
+      </w:r>
+      <w:r>
+        <w:rPr>
+          <w:rFonts w:ascii="Times New Roman" w:hAnsi="Times New Roman" w:cs="Times New Roman"/>
+          <w:color w:val="00B050"/>
+        </w:rPr>
+        <w:t>__</w:t>
+      </w:r>
+    </w:p>
+    <w:p>
+      <w:pPr>
+        <w:spacing w:after="0" w:line="240" w:lineRule="auto"/>
+        <w:rPr>
+          <w:rFonts w:ascii="Times New Roman" w:hAnsi="Times New Roman" w:cs="Times New Roman"/>
+        </w:rPr>
+      </w:pPr>
+      <w:r>
+        <w:rPr>
+          <w:rFonts w:ascii="Times New Roman" w:hAnsi="Times New Roman" w:cs="Times New Roman"/>
+          <w:color w:val="00B050"/>
+        </w:rPr>
+        <w:t xml:space="preserve">Fecha de Nacimiento: </w:t>
+      </w:r>
+      <w:r>
+        <w:rPr>
+          <w:rFonts w:ascii="Times New Roman" w:hAnsi="Times New Roman" w:cs="Times New Roman"/>
+          <w:color w:val="00B050"/>
+        </w:rPr>
+        <w:t xml:space="preserve">  </w:t>
+      </w:r>
+      <w:r>
+        <w:rPr>
+          <w:rFonts w:ascii="Times New Roman" w:hAnsi="Times New Roman" w:cs="Times New Roman"/>
+          <w:color w:val="00B050"/>
+        </w:rPr>
+        <w:t>Día</w:t>
+      </w:r>
+      <w:r>
+        <w:rPr>
+          <w:rFonts w:ascii="Times New Roman" w:hAnsi="Times New Roman" w:cs="Times New Roman"/>
+          <w:color w:val="00B050"/>
+        </w:rPr>
+        <w:t>: _</w:t>
+      </w:r>
+      <w:r>
+        <w:rPr>
+          <w:rFonts w:ascii="Times New Roman" w:hAnsi="Times New Roman" w:cs="Times New Roman"/>
+          <w:color w:val="00B050"/>
+        </w:rPr>
+        <w:t>_</w:t>
+      </w:r>
+      <w:r>
+        <w:rPr>
+          <w:rFonts w:ascii="Times New Roman" w:hAnsi="Times New Roman" w:cs="Times New Roman"/>
+          <w:color w:val="00B050"/>
+        </w:rPr>
+        <w:t>___</w:t>
+      </w:r>
+      <w:r>
+        <w:rPr>
+          <w:rFonts w:ascii="Times New Roman" w:hAnsi="Times New Roman" w:cs="Times New Roman"/>
+          <w:color w:val="00B050"/>
+        </w:rPr>
+        <w:t>_ Mes</w:t>
+      </w:r>
+      <w:r>
+        <w:rPr>
+          <w:rFonts w:ascii="Times New Roman" w:hAnsi="Times New Roman" w:cs="Times New Roman"/>
+          <w:color w:val="00B050"/>
+        </w:rPr>
+        <w:t>: _</w:t>
+      </w:r>
+      <w:r>
+        <w:rPr>
+          <w:rFonts w:ascii="Times New Roman" w:hAnsi="Times New Roman" w:cs="Times New Roman"/>
+          <w:color w:val="00B050"/>
+        </w:rPr>
+        <w:t>___</w:t>
+      </w:r>
+      <w:r>
+        <w:rPr>
+          <w:rFonts w:ascii="Times New Roman" w:hAnsi="Times New Roman" w:cs="Times New Roman"/>
+          <w:color w:val="00B050"/>
+        </w:rPr>
+        <w:t>_______</w:t>
+      </w:r>
+      <w:r>
+        <w:rPr>
+          <w:rFonts w:ascii="Times New Roman" w:hAnsi="Times New Roman" w:cs="Times New Roman"/>
+          <w:color w:val="00B050"/>
+        </w:rPr>
+        <w:t>_</w:t>
+      </w:r>
+      <w:r>
+        <w:rPr>
+          <w:rFonts w:ascii="Times New Roman" w:hAnsi="Times New Roman" w:cs="Times New Roman"/>
+          <w:color w:val="00B050"/>
+        </w:rPr>
+        <w:t>__ Año</w:t>
+      </w:r>
+      <w:r>
+        <w:rPr>
+          <w:rFonts w:ascii="Times New Roman" w:hAnsi="Times New Roman" w:cs="Times New Roman"/>
+          <w:color w:val="00B050"/>
+        </w:rPr>
+        <w:t>: ___</w:t>
+      </w:r>
+      <w:r>
+        <w:rPr>
+          <w:rFonts w:ascii="Times New Roman" w:hAnsi="Times New Roman" w:cs="Times New Roman"/>
+          <w:color w:val="00B050"/>
+        </w:rPr>
+        <w:t>_</w:t>
+      </w:r>
+      <w:r>
+        <w:rPr>
+          <w:rFonts w:ascii="Times New Roman" w:hAnsi="Times New Roman" w:cs="Times New Roman"/>
+          <w:color w:val="00B050"/>
+        </w:rPr>
+        <w:t>__</w:t>
+      </w:r>
+      <w:r>
+        <w:rPr>
+          <w:rFonts w:ascii="Times New Roman" w:hAnsi="Times New Roman" w:cs="Times New Roman"/>
+          <w:color w:val="00B050"/>
+        </w:rPr>
+        <w:t>____ Edad__</w:t>
+      </w:r>
+      <w:r>
+        <w:rPr>
+          <w:rFonts w:ascii="Times New Roman" w:hAnsi="Times New Roman" w:cs="Times New Roman"/>
+          <w:color w:val="00B050"/>
+        </w:rPr>
+        <w:t>_</w:t>
+      </w:r>
+      <w:r>
+        <w:rPr>
+          <w:rFonts w:ascii="Times New Roman" w:hAnsi="Times New Roman" w:cs="Times New Roman"/>
+          <w:color w:val="00B050"/>
+        </w:rPr>
+        <w:t>_____</w:t>
+      </w:r>
+      <w:r>
+        <w:rPr>
+          <w:rFonts w:ascii="Times New Roman" w:hAnsi="Times New Roman" w:cs="Times New Roman"/>
+          <w:color w:val="00B050"/>
+        </w:rPr>
+        <w:t xml:space="preserve">____ </w:t>
+      </w:r>
+      <w:r>
+        <w:rPr>
+          <w:rFonts w:ascii="Times New Roman" w:hAnsi="Times New Roman" w:cs="Times New Roman"/>
+          <w:color w:val="00B050"/>
+        </w:rPr>
+        <w:t>Genero: M (  )   F (   )</w:t>
+      </w:r>
+      <w:r>
+        <w:rPr>
+          <w:rFonts w:ascii="Times New Roman" w:hAnsi="Times New Roman" w:cs="Times New Roman"/>
+          <w:color w:val="00B050"/>
+        </w:rPr>
+        <w:t xml:space="preserve"> </w:t>
+      </w:r>
+    </w:p>
+    <w:p>
+      <w:pPr>
+        <w:spacing w:after="0" w:line="240" w:lineRule="auto"/>
+        <w:rPr>
+          <w:rFonts w:ascii="Times New Roman" w:hAnsi="Times New Roman" w:cs="Times New Roman"/>
+          <w:color w:val="00B050"/>
+        </w:rPr>
+      </w:pPr>
+      <w:r>
+        <w:rPr>
+          <w:rFonts w:ascii="Times New Roman" w:hAnsi="Times New Roman" w:cs="Times New Roman"/>
+          <w:color w:val="00B050"/>
+        </w:rPr>
+        <w:t xml:space="preserve">Dirección de </w:t>
+      </w:r>
+      <w:r>
+        <w:rPr>
+          <w:rFonts w:ascii="Times New Roman" w:hAnsi="Times New Roman" w:cs="Times New Roman"/>
+          <w:color w:val="00B050"/>
+        </w:rPr>
+        <w:t>H</w:t>
+      </w:r>
+      <w:r>
+        <w:rPr>
+          <w:rFonts w:ascii="Times New Roman" w:hAnsi="Times New Roman" w:cs="Times New Roman"/>
+          <w:color w:val="00B050"/>
+        </w:rPr>
+        <w:t>abitación: _______________________________________________</w:t>
+      </w:r>
+      <w:r>
+        <w:rPr>
+          <w:rFonts w:ascii="Times New Roman" w:hAnsi="Times New Roman" w:cs="Times New Roman"/>
+          <w:color w:val="00B050"/>
+        </w:rPr>
+        <w:t>_____</w:t>
+      </w:r>
+      <w:r>
+        <w:rPr>
+          <w:rFonts w:ascii="Times New Roman" w:hAnsi="Times New Roman" w:cs="Times New Roman"/>
+          <w:color w:val="00B050"/>
+        </w:rPr>
+        <w:t>__________</w:t>
+      </w:r>
+      <w:r>
+        <w:rPr>
+          <w:rFonts w:ascii="Times New Roman" w:hAnsi="Times New Roman" w:cs="Times New Roman"/>
+          <w:color w:val="00B050"/>
+        </w:rPr>
+        <w:t>____</w:t>
+      </w:r>
+      <w:r>
+        <w:rPr>
+          <w:rFonts w:ascii="Times New Roman" w:hAnsi="Times New Roman" w:cs="Times New Roman"/>
+          <w:color w:val="00B050"/>
+        </w:rPr>
+        <w:t>___</w:t>
+      </w:r>
+      <w:r>
+        <w:rPr>
+          <w:rFonts w:ascii="Times New Roman" w:hAnsi="Times New Roman" w:cs="Times New Roman"/>
+          <w:color w:val="00B050"/>
+        </w:rPr>
+        <w:t>__</w:t>
+      </w:r>
+      <w:r>
+        <w:rPr>
+          <w:rFonts w:ascii="Times New Roman" w:hAnsi="Times New Roman" w:cs="Times New Roman"/>
+          <w:color w:val="00B050"/>
+        </w:rPr>
+        <w:t xml:space="preserve">______   </w:t>
+      </w:r>
+    </w:p>
+    <w:p>
+      <w:pPr>
+        <w:spacing w:after="0" w:line="240" w:lineRule="auto"/>
+        <w:rPr>
+          <w:rFonts w:ascii="Times New Roman" w:hAnsi="Times New Roman" w:cs="Times New Roman"/>
+        </w:rPr>
+      </w:pPr>
+      <w:r>
+        <w:rPr>
+          <w:rFonts w:ascii="Times New Roman" w:hAnsi="Times New Roman" w:cs="Times New Roman"/>
+          <w:color w:val="00B050"/>
+        </w:rPr>
+        <w:t xml:space="preserve">Punto de </w:t>
+      </w:r>
+      <w:r>
+        <w:rPr>
+          <w:rFonts w:ascii="Times New Roman" w:hAnsi="Times New Roman" w:cs="Times New Roman"/>
+          <w:color w:val="00B050"/>
+        </w:rPr>
+        <w:t>R</w:t>
+      </w:r>
+      <w:r>
+        <w:rPr>
+          <w:rFonts w:ascii="Times New Roman" w:hAnsi="Times New Roman" w:cs="Times New Roman"/>
+          <w:color w:val="00B050"/>
+        </w:rPr>
+        <w:t>eferencia: _________________</w:t>
+      </w:r>
+      <w:r>
+        <w:rPr>
+          <w:rFonts w:ascii="Times New Roman" w:hAnsi="Times New Roman" w:cs="Times New Roman"/>
+          <w:color w:val="00B050"/>
+        </w:rPr>
+        <w:t>_____________________________________________</w:t>
+      </w:r>
+      <w:r>
+        <w:rPr>
+          <w:rFonts w:ascii="Times New Roman" w:hAnsi="Times New Roman" w:cs="Times New Roman"/>
+          <w:color w:val="00B050"/>
+        </w:rPr>
+        <w:t>___</w:t>
+      </w:r>
+      <w:r>
+        <w:rPr>
+          <w:rFonts w:ascii="Times New Roman" w:hAnsi="Times New Roman" w:cs="Times New Roman"/>
+          <w:color w:val="00B050"/>
+        </w:rPr>
+        <w:t>__</w:t>
+      </w:r>
+      <w:r>
+        <w:rPr>
+          <w:rFonts w:ascii="Times New Roman" w:hAnsi="Times New Roman" w:cs="Times New Roman"/>
+          <w:color w:val="00B050"/>
+        </w:rPr>
+        <w:t>_</w:t>
+      </w:r>
+      <w:r>
+        <w:rPr>
+          <w:rFonts w:ascii="Times New Roman" w:hAnsi="Times New Roman" w:cs="Times New Roman"/>
+          <w:color w:val="00B050"/>
         </w:rPr>
         <w:t>______</w:t>
       </w:r>
       <w:r>
         <w:rPr>
           <w:rFonts w:ascii="Times New Roman" w:hAnsi="Times New Roman" w:cs="Times New Roman"/>
+          <w:color w:val="00B050"/>
+        </w:rPr>
+        <w:t>_</w:t>
+      </w:r>
+      <w:r>
+        <w:rPr>
+          <w:rFonts w:ascii="Times New Roman" w:hAnsi="Times New Roman" w:cs="Times New Roman"/>
+          <w:color w:val="00B050"/>
+        </w:rPr>
+        <w:t xml:space="preserve">_____ </w:t>
+      </w:r>
+    </w:p>
+    <w:p>
+      <w:pPr>
+        <w:spacing w:after="0" w:line="240" w:lineRule="auto"/>
+        <w:rPr>
+          <w:rFonts w:ascii="Times New Roman" w:hAnsi="Times New Roman" w:cs="Times New Roman"/>
+        </w:rPr>
+      </w:pPr>
+      <w:r>
+        <w:rPr>
+          <w:rFonts w:ascii="Times New Roman" w:hAnsi="Times New Roman" w:cs="Times New Roman"/>
+          <w:color w:val="00B050"/>
+        </w:rPr>
+        <w:t xml:space="preserve">Talla de </w:t>
+      </w:r>
+      <w:r>
+        <w:rPr>
+          <w:rFonts w:ascii="Times New Roman" w:hAnsi="Times New Roman" w:cs="Times New Roman"/>
+          <w:color w:val="00B050"/>
+        </w:rPr>
+        <w:t>Camisa:</w:t>
+      </w:r>
+      <w:r>
+        <w:rPr>
+          <w:rFonts w:ascii="Times New Roman" w:hAnsi="Times New Roman" w:cs="Times New Roman"/>
+          <w:color w:val="00B050"/>
+        </w:rPr>
+        <w:t xml:space="preserve"> _</w:t>
+      </w:r>
+      <w:r>
+        <w:rPr>
+          <w:rFonts w:ascii="Times New Roman" w:hAnsi="Times New Roman" w:cs="Times New Roman"/>
+          <w:color w:val="00B050"/>
+        </w:rPr>
+        <w:t>_____</w:t>
+      </w:r>
+      <w:r>
+        <w:rPr>
+          <w:rFonts w:ascii="Times New Roman" w:hAnsi="Times New Roman" w:cs="Times New Roman"/>
+          <w:color w:val="00B050"/>
+        </w:rPr>
+        <w:t>____</w:t>
+      </w:r>
+      <w:r>
+        <w:rPr>
+          <w:rFonts w:ascii="Times New Roman" w:hAnsi="Times New Roman" w:cs="Times New Roman"/>
+          <w:color w:val="00B050"/>
+        </w:rPr>
+        <w:t xml:space="preserve">__ </w:t>
+      </w:r>
+      <w:r>
+        <w:rPr>
+          <w:rFonts w:ascii="Times New Roman" w:hAnsi="Times New Roman" w:cs="Times New Roman"/>
+          <w:color w:val="00B050"/>
+        </w:rPr>
+        <w:t xml:space="preserve">   </w:t>
+      </w:r>
+      <w:r>
+        <w:rPr>
+          <w:rFonts w:ascii="Times New Roman" w:hAnsi="Times New Roman" w:cs="Times New Roman"/>
+          <w:color w:val="00B050"/>
+        </w:rPr>
+        <w:t>Pantalón</w:t>
+      </w:r>
+      <w:r>
+        <w:rPr>
+          <w:rFonts w:ascii="Times New Roman" w:hAnsi="Times New Roman" w:cs="Times New Roman"/>
+          <w:color w:val="00B050"/>
+        </w:rPr>
+        <w:t>: _______________</w:t>
+      </w:r>
+      <w:r>
+        <w:rPr>
+          <w:rFonts w:ascii="Times New Roman" w:hAnsi="Times New Roman" w:cs="Times New Roman"/>
+          <w:color w:val="00B050"/>
+        </w:rPr>
+        <w:t xml:space="preserve">    </w:t>
+      </w:r>
+      <w:r>
+        <w:rPr>
+          <w:rFonts w:ascii="Times New Roman" w:hAnsi="Times New Roman" w:cs="Times New Roman"/>
+          <w:color w:val="00B050"/>
+        </w:rPr>
+        <w:t>Estatura: _______</w:t>
+      </w:r>
+      <w:r>
+        <w:rPr>
+          <w:rFonts w:ascii="Times New Roman" w:hAnsi="Times New Roman" w:cs="Times New Roman"/>
+          <w:color w:val="00B050"/>
+        </w:rPr>
+        <w:t>_</w:t>
+      </w:r>
+      <w:r>
+        <w:rPr>
+          <w:rFonts w:ascii="Times New Roman" w:hAnsi="Times New Roman" w:cs="Times New Roman"/>
+          <w:color w:val="00B050"/>
+        </w:rPr>
+        <w:t>_____</w:t>
+      </w:r>
+      <w:r>
+        <w:rPr>
+          <w:rFonts w:ascii="Times New Roman" w:hAnsi="Times New Roman" w:cs="Times New Roman"/>
+          <w:color w:val="00B050"/>
+        </w:rPr>
+        <w:t xml:space="preserve">     </w:t>
+      </w:r>
+      <w:r>
+        <w:rPr>
+          <w:rFonts w:ascii="Times New Roman" w:hAnsi="Times New Roman" w:cs="Times New Roman"/>
+          <w:color w:val="00B050"/>
+        </w:rPr>
+        <w:t>Peso</w:t>
+      </w:r>
+      <w:r>
+        <w:rPr>
+          <w:rFonts w:ascii="Times New Roman" w:hAnsi="Times New Roman" w:cs="Times New Roman"/>
+          <w:color w:val="00B050"/>
+        </w:rPr>
+        <w:t>: _</w:t>
+      </w:r>
+      <w:r>
+        <w:rPr>
+          <w:rFonts w:ascii="Times New Roman" w:hAnsi="Times New Roman" w:cs="Times New Roman"/>
+          <w:color w:val="00B050"/>
+        </w:rPr>
+        <w:t>___________</w:t>
+      </w:r>
+      <w:r>
+        <w:rPr>
+          <w:rFonts w:ascii="Times New Roman" w:hAnsi="Times New Roman" w:cs="Times New Roman"/>
+          <w:color w:val="00B050"/>
+        </w:rPr>
+        <w:t>____</w:t>
+      </w:r>
+    </w:p>
+    <w:p>
+      <w:pPr>
+        <w:spacing w:after="0" w:line="240" w:lineRule="auto"/>
+        <w:rPr>
+          <w:rFonts w:ascii="Times New Roman" w:hAnsi="Times New Roman" w:cs="Times New Roman"/>
+        </w:rPr>
+      </w:pPr>
+      <w:r>
+        <w:rPr>
+          <w:rFonts w:ascii="Times New Roman" w:hAnsi="Times New Roman" w:cs="Times New Roman"/>
+          <w:color w:val="00B050"/>
+        </w:rPr>
+        <w:t xml:space="preserve">Grupo Sanguíneo: _________________ </w:t>
+      </w:r>
+      <w:r>
+        <w:rPr>
+          <w:rFonts w:ascii="Times New Roman" w:hAnsi="Times New Roman" w:cs="Times New Roman"/>
+        </w:rPr>
+        <w:t xml:space="preserve"> </w:t>
+      </w:r>
+      <w:r>
+        <w:rPr>
+          <w:rFonts w:ascii="Times New Roman" w:hAnsi="Times New Roman" w:cs="Times New Roman"/>
+          <w:color w:val="00B050"/>
+        </w:rPr>
+        <w:t>Discapacidad: ______________________</w:t>
+      </w:r>
+      <w:r>
+        <w:rPr>
+          <w:rFonts w:ascii="Times New Roman" w:hAnsi="Times New Roman" w:cs="Times New Roman"/>
+          <w:color w:val="00B050"/>
+        </w:rPr>
+        <w:t xml:space="preserve"> </w:t>
+      </w:r>
+      <w:r>
+        <w:rPr>
+          <w:rFonts w:ascii="Times New Roman" w:hAnsi="Times New Roman" w:cs="Times New Roman"/>
+          <w:color w:val="00B050"/>
+        </w:rPr>
+        <w:t xml:space="preserve"> Informe médico: </w:t>
+      </w:r>
+      <w:r>
+        <w:rPr>
+          <w:rFonts w:ascii="Times New Roman" w:hAnsi="Times New Roman" w:cs="Times New Roman"/>
+          <w:color w:val="00B050"/>
+        </w:rPr>
+        <w:t xml:space="preserve">    </w:t>
+      </w:r>
+      <w:r>
+        <w:rPr>
+          <w:rFonts w:ascii="Times New Roman" w:hAnsi="Times New Roman" w:cs="Times New Roman"/>
+          <w:color w:val="00B050"/>
+        </w:rPr>
+        <w:t xml:space="preserve">Si (  )  </w:t>
+      </w:r>
+      <w:r>
+        <w:rPr>
+          <w:rFonts w:ascii="Times New Roman" w:hAnsi="Times New Roman" w:cs="Times New Roman"/>
+          <w:color w:val="00B050"/>
+        </w:rPr>
+        <w:t xml:space="preserve">  </w:t>
+      </w:r>
+      <w:r>
+        <w:rPr>
+          <w:rFonts w:ascii="Times New Roman" w:hAnsi="Times New Roman" w:cs="Times New Roman"/>
+          <w:color w:val="00B050"/>
+        </w:rPr>
+        <w:t xml:space="preserve">No (   </w:t>
+      </w:r>
+      <w:r>
+        <w:rPr>
+          <w:rFonts w:ascii="Times New Roman" w:hAnsi="Times New Roman" w:cs="Times New Roman"/>
+        </w:rPr>
+        <w:t>)</w:t>
+      </w:r>
+    </w:p>
+    <w:p>
+      <w:pPr>
+        <w:spacing w:after="0" w:line="240" w:lineRule="auto"/>
+        <w:rPr>
+          <w:rFonts w:ascii="Times New Roman" w:hAnsi="Times New Roman" w:cs="Times New Roman"/>
+          <w:color w:val="00B050"/>
+          <w:lang w:val="es-VE"/>
+        </w:rPr>
+      </w:pPr>
+      <w:r>
+        <w:rPr>
+          <w:rFonts w:ascii="Times New Roman" w:hAnsi="Times New Roman" w:cs="Times New Roman"/>
+          <w:color w:val="00B050"/>
+          <w:lang w:val="es-VE"/>
+        </w:rPr>
+        <w:t>¿</w:t>
+      </w:r>
+      <w:r>
+        <w:rPr>
+          <w:rFonts w:ascii="Times New Roman" w:hAnsi="Times New Roman" w:cs="Times New Roman"/>
+          <w:color w:val="00B050"/>
+          <w:lang w:val="es-VE"/>
+        </w:rPr>
+        <w:t>Es alérgico?</w:t>
+      </w:r>
+      <w:r>
+        <w:rPr>
+          <w:rFonts w:ascii="Times New Roman" w:hAnsi="Times New Roman" w:cs="Times New Roman"/>
+          <w:color w:val="00B050"/>
+          <w:lang w:val="es-VE"/>
+        </w:rPr>
+        <w:t xml:space="preserve">  </w:t>
+      </w:r>
+      <w:r>
+        <w:rPr>
+          <w:rFonts w:ascii="Times New Roman" w:hAnsi="Times New Roman" w:cs="Times New Roman"/>
+          <w:color w:val="00B050"/>
+          <w:lang w:val="es-VE"/>
+        </w:rPr>
+        <w:t xml:space="preserve"> Si (   )  </w:t>
+      </w:r>
+      <w:r>
+        <w:rPr>
+          <w:rFonts w:ascii="Times New Roman" w:hAnsi="Times New Roman" w:cs="Times New Roman"/>
+          <w:color w:val="00B050"/>
+          <w:lang w:val="es-VE"/>
+        </w:rPr>
+        <w:t xml:space="preserve">  </w:t>
+      </w:r>
+      <w:r>
+        <w:rPr>
+          <w:rFonts w:ascii="Times New Roman" w:hAnsi="Times New Roman" w:cs="Times New Roman"/>
+          <w:color w:val="00B050"/>
+          <w:lang w:val="es-VE"/>
+        </w:rPr>
+        <w:t xml:space="preserve">No (   ) </w:t>
+      </w:r>
+      <w:r>
+        <w:rPr>
+          <w:rFonts w:ascii="Times New Roman" w:hAnsi="Times New Roman" w:cs="Times New Roman"/>
+          <w:color w:val="00B050"/>
+          <w:lang w:val="es-VE"/>
+        </w:rPr>
+        <w:t xml:space="preserve">   </w:t>
+      </w:r>
+      <w:r>
+        <w:rPr>
+          <w:rFonts w:ascii="Times New Roman" w:hAnsi="Times New Roman" w:cs="Times New Roman"/>
+          <w:color w:val="00B050"/>
+          <w:lang w:val="es-VE"/>
+        </w:rPr>
+        <w:t>a qué?_________________________________________________________________</w:t>
+      </w:r>
+    </w:p>
+    <w:p>
+      <w:pPr>
+        <w:spacing w:after="0" w:line="240" w:lineRule="auto"/>
+        <w:rPr>
+          <w:rFonts w:ascii="Times New Roman" w:hAnsi="Times New Roman" w:cs="Times New Roman"/>
+          <w:color w:val="00B050"/>
+          <w:lang w:val="es-VE"/>
+        </w:rPr>
+      </w:pPr>
+      <w:r>
+        <w:rPr>
+          <w:rFonts w:ascii="Times New Roman" w:hAnsi="Times New Roman" w:cs="Times New Roman"/>
+          <w:color w:val="00B050"/>
+          <w:lang w:val="es-VE"/>
+        </w:rPr>
+        <w:t>¿Padece alguna enfermedad? ______</w:t>
+      </w:r>
+      <w:r>
+        <w:rPr>
+          <w:rFonts w:ascii="Times New Roman" w:hAnsi="Times New Roman" w:cs="Times New Roman"/>
+          <w:color w:val="00B050"/>
+          <w:lang w:val="es-VE"/>
+        </w:rPr>
+        <w:t>____</w:t>
+      </w:r>
+      <w:r>
+        <w:rPr>
+          <w:rFonts w:ascii="Times New Roman" w:hAnsi="Times New Roman" w:cs="Times New Roman"/>
+          <w:color w:val="00B050"/>
+          <w:lang w:val="es-VE"/>
+        </w:rPr>
+        <w:t xml:space="preserve">_______________ </w:t>
+      </w:r>
+      <w:r>
+        <w:rPr>
+          <w:rFonts w:ascii="Times New Roman" w:hAnsi="Times New Roman" w:cs="Times New Roman"/>
+          <w:color w:val="00B050"/>
+          <w:lang w:val="es-VE"/>
+        </w:rPr>
+        <w:t>¿C</w:t>
+      </w:r>
+      <w:r>
+        <w:rPr>
+          <w:rFonts w:ascii="Times New Roman" w:hAnsi="Times New Roman" w:cs="Times New Roman"/>
+          <w:color w:val="00B050"/>
+          <w:lang w:val="es-VE"/>
+        </w:rPr>
+        <w:t>onsume medicamentos? _____</w:t>
+      </w:r>
+      <w:r>
+        <w:rPr>
+          <w:rFonts w:ascii="Times New Roman" w:hAnsi="Times New Roman" w:cs="Times New Roman"/>
+          <w:color w:val="00B050"/>
+          <w:lang w:val="es-VE"/>
+        </w:rPr>
+        <w:t>___</w:t>
+      </w:r>
+      <w:r>
+        <w:rPr>
+          <w:rFonts w:ascii="Times New Roman" w:hAnsi="Times New Roman" w:cs="Times New Roman"/>
+          <w:color w:val="00B050"/>
+          <w:lang w:val="es-VE"/>
+        </w:rPr>
+        <w:t>__________________</w:t>
+      </w:r>
+    </w:p>
+    <w:p>
+      <w:pPr>
+        <w:spacing w:after="0" w:line="240" w:lineRule="auto"/>
+        <w:rPr>
+          <w:rFonts w:ascii="Times New Roman" w:hAnsi="Times New Roman" w:cs="Times New Roman"/>
+          <w:lang w:val="es-VE"/>
+        </w:rPr>
+      </w:pPr>
+      <w:r>
+        <w:rPr>
+          <w:rFonts w:ascii="Times New Roman" w:hAnsi="Times New Roman" w:cs="Times New Roman"/>
+          <w:color w:val="00B050"/>
+          <w:lang w:val="es-VE"/>
+        </w:rPr>
+        <w:t>¿</w:t>
+      </w:r>
+      <w:r>
+        <w:rPr>
+          <w:rFonts w:ascii="Times New Roman" w:hAnsi="Times New Roman" w:cs="Times New Roman"/>
+          <w:color w:val="00B050"/>
+          <w:lang w:val="es-VE"/>
+        </w:rPr>
+        <w:t>Ha</w:t>
+      </w:r>
+      <w:r>
+        <w:rPr>
+          <w:rFonts w:ascii="Times New Roman" w:hAnsi="Times New Roman" w:cs="Times New Roman"/>
+          <w:color w:val="00B050"/>
+          <w:lang w:val="es-VE"/>
+        </w:rPr>
+        <w:t xml:space="preserve"> convulsionado? </w:t>
+      </w:r>
+      <w:r>
+        <w:rPr>
+          <w:rFonts w:ascii="Times New Roman" w:hAnsi="Times New Roman" w:cs="Times New Roman"/>
+          <w:color w:val="00B050"/>
+          <w:lang w:val="es-VE"/>
+        </w:rPr>
+        <w:t xml:space="preserve">   </w:t>
+      </w:r>
+      <w:r>
+        <w:rPr>
+          <w:rFonts w:ascii="Times New Roman" w:hAnsi="Times New Roman" w:cs="Times New Roman"/>
+          <w:color w:val="00B050"/>
+        </w:rPr>
+        <w:t xml:space="preserve">Si (  ) </w:t>
+      </w:r>
+      <w:r>
+        <w:rPr>
+          <w:rFonts w:ascii="Times New Roman" w:hAnsi="Times New Roman" w:cs="Times New Roman"/>
+          <w:color w:val="00B050"/>
+        </w:rPr>
+        <w:t xml:space="preserve">  </w:t>
+      </w:r>
+      <w:r>
+        <w:rPr>
+          <w:rFonts w:ascii="Times New Roman" w:hAnsi="Times New Roman" w:cs="Times New Roman"/>
+          <w:color w:val="00B050"/>
+        </w:rPr>
+        <w:t xml:space="preserve"> No </w:t>
+      </w:r>
+      <w:r>
+        <w:rPr>
+          <w:rFonts w:ascii="Times New Roman" w:hAnsi="Times New Roman" w:cs="Times New Roman"/>
+          <w:color w:val="00B050"/>
+        </w:rPr>
+        <w:t xml:space="preserve">  </w:t>
+      </w:r>
+      <w:r>
+        <w:rPr>
+          <w:rFonts w:ascii="Times New Roman" w:hAnsi="Times New Roman" w:cs="Times New Roman"/>
+          <w:color w:val="00B050"/>
+        </w:rPr>
+        <w:t>(   )</w:t>
+      </w:r>
+      <w:r>
+        <w:rPr>
+          <w:rFonts w:ascii="Times New Roman" w:hAnsi="Times New Roman" w:cs="Times New Roman"/>
+          <w:color w:val="00B050"/>
+          <w:lang w:val="es-VE"/>
+        </w:rPr>
+        <w:t xml:space="preserve"> </w:t>
+      </w:r>
+      <w:r>
+        <w:rPr>
+          <w:rFonts w:ascii="Times New Roman" w:hAnsi="Times New Roman" w:cs="Times New Roman"/>
+          <w:color w:val="00B050"/>
+          <w:lang w:val="es-VE"/>
+        </w:rPr>
+        <w:t xml:space="preserve">   </w:t>
+      </w:r>
+      <w:r>
+        <w:rPr>
+          <w:rFonts w:ascii="Times New Roman" w:hAnsi="Times New Roman" w:cs="Times New Roman"/>
+          <w:color w:val="00B050"/>
+          <w:lang w:val="es-VE"/>
+        </w:rPr>
+        <w:t>Observaciones: ___</w:t>
+      </w:r>
+      <w:r>
+        <w:rPr>
+          <w:rFonts w:ascii="Times New Roman" w:hAnsi="Times New Roman" w:cs="Times New Roman"/>
+          <w:color w:val="00B050"/>
+          <w:lang w:val="es-VE"/>
+        </w:rPr>
+        <w:t>_______________________________</w:t>
+      </w:r>
+      <w:r>
+        <w:rPr>
+          <w:rFonts w:ascii="Times New Roman" w:hAnsi="Times New Roman" w:cs="Times New Roman"/>
+          <w:color w:val="00B050"/>
+          <w:lang w:val="es-VE"/>
+        </w:rPr>
+        <w:t>__</w:t>
+      </w:r>
+      <w:r>
+        <w:rPr>
+          <w:rFonts w:ascii="Times New Roman" w:hAnsi="Times New Roman" w:cs="Times New Roman"/>
+          <w:color w:val="00B050"/>
+          <w:lang w:val="es-VE"/>
         </w:rPr>
         <w:t>_______</w:t>
       </w:r>
       <w:r>
         <w:rPr>
           <w:rFonts w:ascii="Times New Roman" w:hAnsi="Times New Roman" w:cs="Times New Roman"/>
-        </w:rPr>
-        <w:t>________________________</w:t>
-      </w:r>
-      <w:r>
-        <w:rPr>
-          <w:rFonts w:ascii="Times New Roman" w:hAnsi="Times New Roman" w:cs="Times New Roman"/>
+          <w:color w:val="00B050"/>
+          <w:lang w:val="es-VE"/>
+        </w:rPr>
+        <w:t>__</w:t>
+      </w:r>
+      <w:r>
+        <w:rPr>
+          <w:rFonts w:ascii="Times New Roman" w:hAnsi="Times New Roman" w:cs="Times New Roman"/>
+          <w:color w:val="00B050"/>
+          <w:lang w:val="es-VE"/>
+        </w:rPr>
+        <w:t>______</w:t>
+      </w:r>
+    </w:p>
+    <w:p>
+      <w:pPr>
+        <w:spacing w:after="0" w:line="240" w:lineRule="auto"/>
+        <w:rPr>
+          <w:rFonts w:ascii="Times New Roman" w:hAnsi="Times New Roman" w:cs="Times New Roman"/>
+        </w:rPr>
+      </w:pPr>
+      <w:r>
+        <w:rPr>
+          <w:rFonts w:ascii="Times New Roman" w:hAnsi="Times New Roman" w:cs="Times New Roman"/>
+          <w:color w:val="00B050"/>
+        </w:rPr>
+        <w:t xml:space="preserve">Lateralidad: </w:t>
+      </w:r>
+      <w:r>
+        <w:rPr>
+          <w:rFonts w:ascii="Times New Roman" w:hAnsi="Times New Roman" w:cs="Times New Roman"/>
+          <w:color w:val="00B050"/>
+        </w:rPr>
+        <w:t xml:space="preserve">  </w:t>
+      </w:r>
+      <w:r>
+        <w:rPr>
+          <w:rFonts w:ascii="Times New Roman" w:hAnsi="Times New Roman" w:cs="Times New Roman"/>
+          <w:color w:val="00B050"/>
+        </w:rPr>
+        <w:t>Derecha</w:t>
+      </w:r>
+      <w:r>
+        <w:rPr>
+          <w:rFonts w:ascii="Times New Roman" w:hAnsi="Times New Roman" w:cs="Times New Roman"/>
+          <w:color w:val="00B050"/>
+        </w:rPr>
+        <w:t xml:space="preserve"> (   ) Izquierda (   )</w:t>
+      </w:r>
+      <w:r>
+        <w:rPr>
+          <w:rFonts w:ascii="Times New Roman" w:hAnsi="Times New Roman" w:cs="Times New Roman"/>
+          <w:color w:val="00B050"/>
+        </w:rPr>
+        <w:t xml:space="preserve">       </w:t>
+      </w:r>
+      <w:r>
+        <w:rPr>
+          <w:rFonts w:ascii="Times New Roman" w:hAnsi="Times New Roman" w:cs="Times New Roman"/>
+          <w:color w:val="00B050"/>
+        </w:rPr>
+        <w:t>Habilidades: ________________</w:t>
+      </w:r>
+      <w:r>
+        <w:rPr>
+          <w:rFonts w:ascii="Times New Roman" w:hAnsi="Times New Roman" w:cs="Times New Roman"/>
+          <w:color w:val="00B050"/>
+        </w:rPr>
+        <w:t>_____</w:t>
+      </w:r>
+      <w:r>
+        <w:rPr>
+          <w:rFonts w:ascii="Times New Roman" w:hAnsi="Times New Roman" w:cs="Times New Roman"/>
+          <w:color w:val="00B050"/>
+        </w:rPr>
+        <w:t>____</w:t>
+      </w:r>
+      <w:r>
+        <w:rPr>
+          <w:rFonts w:ascii="Times New Roman" w:hAnsi="Times New Roman" w:cs="Times New Roman"/>
+          <w:color w:val="00B050"/>
+        </w:rPr>
+        <w:t xml:space="preserve"> </w:t>
+      </w:r>
+      <w:r>
+        <w:rPr>
+          <w:rFonts w:ascii="Times New Roman" w:hAnsi="Times New Roman" w:cs="Times New Roman"/>
+          <w:color w:val="00B050"/>
+        </w:rPr>
+        <w:t xml:space="preserve"> </w:t>
+      </w:r>
+      <w:r>
+        <w:rPr>
+          <w:rFonts w:ascii="Times New Roman" w:hAnsi="Times New Roman" w:cs="Times New Roman"/>
+          <w:color w:val="00B050"/>
+        </w:rPr>
+        <w:t>Religión: _________________</w:t>
+      </w:r>
+      <w:r>
+        <w:rPr>
+          <w:rFonts w:ascii="Times New Roman" w:hAnsi="Times New Roman" w:cs="Times New Roman"/>
+          <w:color w:val="00B050"/>
+        </w:rPr>
+        <w:t xml:space="preserve">  </w:t>
+      </w:r>
+    </w:p>
+    <w:p>
+      <w:pPr>
+        <w:spacing w:after="0" w:line="240" w:lineRule="auto"/>
+        <w:rPr>
+          <w:rFonts w:ascii="Times New Roman" w:hAnsi="Times New Roman" w:cs="Times New Roman"/>
+          <w:color w:val="00B050"/>
+        </w:rPr>
+      </w:pPr>
+      <w:r>
+        <w:rPr>
+          <w:rFonts w:ascii="Times New Roman" w:hAnsi="Times New Roman" w:cs="Times New Roman"/>
+          <w:color w:val="00B050"/>
+        </w:rPr>
+        <w:t>¿</w:t>
+      </w:r>
+      <w:r>
+        <w:rPr>
+          <w:rFonts w:ascii="Times New Roman" w:hAnsi="Times New Roman" w:cs="Times New Roman"/>
+          <w:color w:val="00B050"/>
+        </w:rPr>
+        <w:t xml:space="preserve">Familiar dentro del Colegio? </w:t>
+      </w:r>
+      <w:r>
+        <w:rPr>
+          <w:rFonts w:ascii="Times New Roman" w:hAnsi="Times New Roman" w:cs="Times New Roman"/>
+          <w:color w:val="00B050"/>
+        </w:rPr>
+        <w:t xml:space="preserve"> </w:t>
+      </w:r>
+      <w:r>
+        <w:rPr>
+          <w:rFonts w:ascii="Times New Roman" w:hAnsi="Times New Roman" w:cs="Times New Roman"/>
+          <w:color w:val="00B050"/>
+        </w:rPr>
+        <w:t xml:space="preserve">Si (   )  </w:t>
+      </w:r>
+      <w:r>
+        <w:rPr>
+          <w:rFonts w:ascii="Times New Roman" w:hAnsi="Times New Roman" w:cs="Times New Roman"/>
+          <w:color w:val="00B050"/>
+        </w:rPr>
+        <w:t xml:space="preserve"> </w:t>
+      </w:r>
+      <w:r>
+        <w:rPr>
+          <w:rFonts w:ascii="Times New Roman" w:hAnsi="Times New Roman" w:cs="Times New Roman"/>
+          <w:color w:val="00B050"/>
+        </w:rPr>
+        <w:t xml:space="preserve">No (   ) </w:t>
+      </w:r>
+      <w:r>
+        <w:rPr>
+          <w:rFonts w:ascii="Times New Roman" w:hAnsi="Times New Roman" w:cs="Times New Roman"/>
+          <w:color w:val="00B050"/>
+        </w:rPr>
+        <w:t xml:space="preserve"> </w:t>
+      </w:r>
+      <w:r>
+        <w:rPr>
+          <w:rFonts w:ascii="Times New Roman" w:hAnsi="Times New Roman" w:cs="Times New Roman"/>
+          <w:color w:val="00B050"/>
+        </w:rPr>
+        <w:t>Nombre: _</w:t>
+      </w:r>
+      <w:r>
+        <w:rPr>
+          <w:rFonts w:ascii="Times New Roman" w:hAnsi="Times New Roman" w:cs="Times New Roman"/>
+          <w:color w:val="00B050"/>
+        </w:rPr>
+        <w:t>___</w:t>
+      </w:r>
+      <w:r>
+        <w:rPr>
+          <w:rFonts w:ascii="Times New Roman" w:hAnsi="Times New Roman" w:cs="Times New Roman"/>
+          <w:color w:val="00B050"/>
+        </w:rPr>
+        <w:t>____________</w:t>
+      </w:r>
+      <w:r>
+        <w:rPr>
+          <w:rFonts w:ascii="Times New Roman" w:hAnsi="Times New Roman" w:cs="Times New Roman"/>
+          <w:color w:val="00B050"/>
+        </w:rPr>
+        <w:t>____</w:t>
+      </w:r>
+      <w:r>
+        <w:rPr>
+          <w:rFonts w:ascii="Times New Roman" w:hAnsi="Times New Roman" w:cs="Times New Roman"/>
+          <w:color w:val="00B050"/>
+        </w:rPr>
+        <w:t>_____________</w:t>
+      </w:r>
+      <w:r>
+        <w:rPr>
+          <w:rFonts w:ascii="Times New Roman" w:hAnsi="Times New Roman" w:cs="Times New Roman"/>
+          <w:color w:val="00B050"/>
+        </w:rPr>
+        <w:t>___________________</w:t>
+      </w:r>
+      <w:r>
+        <w:rPr>
+          <w:rFonts w:ascii="Times New Roman" w:hAnsi="Times New Roman" w:cs="Times New Roman"/>
+          <w:color w:val="00B050"/>
+        </w:rPr>
+        <w:t xml:space="preserve"> </w:t>
+      </w:r>
+    </w:p>
+    <w:p>
+      <w:pPr>
+        <w:spacing w:after="0" w:line="240" w:lineRule="auto"/>
+        <w:rPr>
+          <w:rFonts w:ascii="Times New Roman" w:hAnsi="Times New Roman" w:cs="Times New Roman"/>
+          <w:color w:val="00B050"/>
+        </w:rPr>
+      </w:pPr>
+      <w:r>
+        <w:rPr>
+          <w:rFonts w:ascii="Times New Roman" w:hAnsi="Times New Roman" w:cs="Times New Roman"/>
+          <w:color w:val="00B050"/>
+        </w:rPr>
+        <w:t>Parentesco</w:t>
+      </w:r>
+      <w:r>
+        <w:rPr>
+          <w:rFonts w:ascii="Times New Roman" w:hAnsi="Times New Roman" w:cs="Times New Roman"/>
+          <w:color w:val="00B050"/>
+        </w:rPr>
+        <w:t>: ___________________</w:t>
+      </w:r>
+      <w:r>
+        <w:rPr>
+          <w:rFonts w:ascii="Times New Roman" w:hAnsi="Times New Roman" w:cs="Times New Roman"/>
+          <w:color w:val="00B050"/>
+        </w:rPr>
+        <w:t>__</w:t>
+      </w:r>
+      <w:r>
+        <w:rPr>
+          <w:rFonts w:ascii="Times New Roman" w:hAnsi="Times New Roman" w:cs="Times New Roman"/>
+          <w:color w:val="00B050"/>
         </w:rPr>
         <w:t>_</w:t>
       </w:r>
       <w:r>
         <w:rPr>
           <w:rFonts w:ascii="Times New Roman" w:hAnsi="Times New Roman" w:cs="Times New Roman"/>
-        </w:rPr>
-        <w:t>__________</w:t>
-      </w:r>
-      <w:r>
-        <w:rPr>
-          <w:rFonts w:ascii="Times New Roman" w:hAnsi="Times New Roman" w:cs="Times New Roman"/>
-        </w:rPr>
-        <w:t>____________</w:t>
-      </w:r>
-      <w:r>
-        <w:rPr>
-          <w:rFonts w:ascii="Times New Roman" w:hAnsi="Times New Roman" w:cs="Times New Roman"/>
+          <w:color w:val="00B050"/>
+        </w:rPr>
+        <w:t xml:space="preserve">  Especifique: __</w:t>
+      </w:r>
+      <w:r>
+        <w:rPr>
+          <w:rFonts w:ascii="Times New Roman" w:hAnsi="Times New Roman" w:cs="Times New Roman"/>
+          <w:color w:val="00B050"/>
+        </w:rPr>
+        <w:t>______</w:t>
+      </w:r>
+      <w:r>
+        <w:rPr>
+          <w:rFonts w:ascii="Times New Roman" w:hAnsi="Times New Roman" w:cs="Times New Roman"/>
+          <w:color w:val="00B050"/>
+        </w:rPr>
+        <w:t>______________________________________________</w:t>
+      </w:r>
+    </w:p>
+    <w:p>
+      <w:pPr>
+        <w:spacing w:after="0" w:line="240" w:lineRule="auto"/>
+        <w:rPr>
+          <w:rFonts w:ascii="Times New Roman" w:hAnsi="Times New Roman" w:cs="Times New Roman"/>
+          <w:color w:val="00B050"/>
+        </w:rPr>
+      </w:pPr>
+      <w:r>
+        <w:rPr>
+          <w:rFonts w:ascii="Times New Roman" w:hAnsi="Times New Roman" w:cs="Times New Roman"/>
+          <w:color w:val="00B050"/>
+        </w:rPr>
+        <w:t>Telf. Móvil: ____________</w:t>
+      </w:r>
+      <w:r>
+        <w:rPr>
+          <w:rFonts w:ascii="Times New Roman" w:hAnsi="Times New Roman" w:cs="Times New Roman"/>
+          <w:color w:val="00B050"/>
+        </w:rPr>
+        <w:t>_</w:t>
+      </w:r>
+      <w:r>
+        <w:rPr>
+          <w:rFonts w:ascii="Times New Roman" w:hAnsi="Times New Roman" w:cs="Times New Roman"/>
+          <w:color w:val="00B050"/>
+        </w:rPr>
+        <w:t xml:space="preserve"> Telf. Residencial: _____</w:t>
+      </w:r>
+      <w:r>
+        <w:rPr>
+          <w:rFonts w:ascii="Times New Roman" w:hAnsi="Times New Roman" w:cs="Times New Roman"/>
+          <w:color w:val="00B050"/>
+        </w:rPr>
+        <w:t>________</w:t>
+      </w:r>
+      <w:r>
+        <w:rPr>
+          <w:rFonts w:ascii="Times New Roman" w:hAnsi="Times New Roman" w:cs="Times New Roman"/>
+          <w:color w:val="00B050"/>
+        </w:rPr>
+        <w:t>Cor</w:t>
+      </w:r>
+      <w:r>
+        <w:rPr>
+          <w:rFonts w:ascii="Times New Roman" w:hAnsi="Times New Roman" w:cs="Times New Roman"/>
+          <w:color w:val="00B050"/>
+        </w:rPr>
+        <w:t>reo</w:t>
+      </w:r>
+      <w:r>
+        <w:rPr>
+          <w:rFonts w:ascii="Times New Roman" w:hAnsi="Times New Roman" w:cs="Times New Roman"/>
+          <w:color w:val="00B050"/>
+        </w:rPr>
+        <w:t xml:space="preserve"> electrónico: __</w:t>
+      </w:r>
+      <w:r>
+        <w:rPr>
+          <w:rFonts w:ascii="Times New Roman" w:hAnsi="Times New Roman" w:cs="Times New Roman"/>
+          <w:color w:val="00B050"/>
         </w:rPr>
         <w:t>__</w:t>
       </w:r>
       <w:r>
         <w:rPr>
           <w:rFonts w:ascii="Times New Roman" w:hAnsi="Times New Roman" w:cs="Times New Roman"/>
-        </w:rPr>
-        <w:t>___</w:t>
-      </w:r>
-      <w:r>
-        <w:rPr>
-          <w:rFonts w:ascii="Times New Roman" w:hAnsi="Times New Roman" w:cs="Times New Roman"/>
-        </w:rPr>
-        <w:t>_____________</w:t>
-      </w:r>
-    </w:p>
-    <w:p>
-      <w:pPr>
-        <w:spacing w:after="0" w:line="240" w:lineRule="auto"/>
-        <w:rPr>
-          <w:rFonts w:ascii="Times New Roman" w:hAnsi="Times New Roman" w:cs="Times New Roman"/>
-        </w:rPr>
-      </w:pPr>
-      <w:r>
-        <w:rPr>
-          <w:rFonts w:ascii="Times New Roman" w:hAnsi="Times New Roman" w:cs="Times New Roman"/>
-        </w:rPr>
-        <w:t>Cédula</w:t>
-      </w:r>
-      <w:r>
-        <w:rPr>
-          <w:rFonts w:ascii="Times New Roman" w:hAnsi="Times New Roman" w:cs="Times New Roman"/>
-        </w:rPr>
-        <w:t>: ____________</w:t>
-      </w:r>
-      <w:r>
-        <w:rPr>
-          <w:rFonts w:ascii="Times New Roman" w:hAnsi="Times New Roman" w:cs="Times New Roman"/>
-        </w:rPr>
-        <w:t>Lugar de Nacimiento</w:t>
-      </w:r>
-      <w:r>
-        <w:rPr>
-          <w:rFonts w:ascii="Times New Roman" w:hAnsi="Times New Roman" w:cs="Times New Roman"/>
-        </w:rPr>
-        <w:t>: _______</w:t>
-      </w:r>
-      <w:r>
-        <w:rPr>
-          <w:rFonts w:ascii="Times New Roman" w:hAnsi="Times New Roman" w:cs="Times New Roman"/>
-        </w:rPr>
-        <w:t>_______</w:t>
-      </w:r>
-      <w:r>
-        <w:rPr>
-          <w:rFonts w:ascii="Times New Roman" w:hAnsi="Times New Roman" w:cs="Times New Roman"/>
-        </w:rPr>
-        <w:t>__</w:t>
-      </w:r>
-      <w:r>
-        <w:rPr>
-          <w:rFonts w:ascii="Times New Roman" w:hAnsi="Times New Roman" w:cs="Times New Roman"/>
+          <w:color w:val="00B050"/>
         </w:rPr>
         <w:t>_</w:t>
       </w:r>
       <w:r>
         <w:rPr>
           <w:rFonts w:ascii="Times New Roman" w:hAnsi="Times New Roman" w:cs="Times New Roman"/>
-        </w:rPr>
-        <w:t xml:space="preserve"> </w:t>
-      </w:r>
-      <w:r>
-        <w:rPr>
-          <w:rFonts w:ascii="Times New Roman" w:hAnsi="Times New Roman" w:cs="Times New Roman"/>
-        </w:rPr>
-        <w:t>Municipio________________  Estado</w:t>
-      </w:r>
-      <w:r>
-        <w:rPr>
-          <w:rFonts w:ascii="Times New Roman" w:hAnsi="Times New Roman" w:cs="Times New Roman"/>
-        </w:rPr>
-        <w:t>: _</w:t>
-      </w:r>
-      <w:r>
-        <w:rPr>
-          <w:rFonts w:ascii="Times New Roman" w:hAnsi="Times New Roman" w:cs="Times New Roman"/>
-        </w:rPr>
-        <w:t>____</w:t>
-      </w:r>
-      <w:r>
-        <w:rPr>
-          <w:rFonts w:ascii="Times New Roman" w:hAnsi="Times New Roman" w:cs="Times New Roman"/>
-        </w:rPr>
-        <w:t>__</w:t>
-      </w:r>
-      <w:r>
-        <w:rPr>
-          <w:rFonts w:ascii="Times New Roman" w:hAnsi="Times New Roman" w:cs="Times New Roman"/>
-        </w:rPr>
-        <w:t>_</w:t>
-      </w:r>
-      <w:r>
-        <w:rPr>
-          <w:rFonts w:ascii="Times New Roman" w:hAnsi="Times New Roman" w:cs="Times New Roman"/>
-        </w:rPr>
-        <w:t>_</w:t>
-      </w:r>
-      <w:r>
-        <w:rPr>
-          <w:rFonts w:ascii="Times New Roman" w:hAnsi="Times New Roman" w:cs="Times New Roman"/>
-        </w:rPr>
-        <w:t>__</w:t>
-      </w:r>
-    </w:p>
-    <w:p>
-      <w:pPr>
-        <w:spacing w:after="0" w:line="240" w:lineRule="auto"/>
-        <w:rPr>
-          <w:rFonts w:ascii="Times New Roman" w:hAnsi="Times New Roman" w:cs="Times New Roman"/>
-        </w:rPr>
-      </w:pPr>
-      <w:r>
-        <w:rPr>
-          <w:rFonts w:ascii="Times New Roman" w:hAnsi="Times New Roman" w:cs="Times New Roman"/>
-        </w:rPr>
-        <w:t xml:space="preserve">Fecha de Nacimiento: </w:t>
-      </w:r>
-      <w:r>
-        <w:rPr>
-          <w:rFonts w:ascii="Times New Roman" w:hAnsi="Times New Roman" w:cs="Times New Roman"/>
-        </w:rPr>
-        <w:t xml:space="preserve">  </w:t>
-      </w:r>
-      <w:r>
-        <w:rPr>
-          <w:rFonts w:ascii="Times New Roman" w:hAnsi="Times New Roman" w:cs="Times New Roman"/>
-        </w:rPr>
-        <w:t>Día</w:t>
-      </w:r>
-      <w:r>
-        <w:rPr>
-          <w:rFonts w:ascii="Times New Roman" w:hAnsi="Times New Roman" w:cs="Times New Roman"/>
-        </w:rPr>
-        <w:t>: _</w:t>
-      </w:r>
-      <w:r>
-        <w:rPr>
-          <w:rFonts w:ascii="Times New Roman" w:hAnsi="Times New Roman" w:cs="Times New Roman"/>
-        </w:rPr>
-        <w:t>_</w:t>
-      </w:r>
-      <w:r>
-        <w:rPr>
-          <w:rFonts w:ascii="Times New Roman" w:hAnsi="Times New Roman" w:cs="Times New Roman"/>
-        </w:rPr>
-        <w:t>___</w:t>
-      </w:r>
-      <w:r>
-        <w:rPr>
-          <w:rFonts w:ascii="Times New Roman" w:hAnsi="Times New Roman" w:cs="Times New Roman"/>
-        </w:rPr>
-        <w:t>_ Mes</w:t>
-      </w:r>
-      <w:r>
-        <w:rPr>
-          <w:rFonts w:ascii="Times New Roman" w:hAnsi="Times New Roman" w:cs="Times New Roman"/>
-        </w:rPr>
-        <w:t>: _</w:t>
-      </w:r>
-      <w:r>
-        <w:rPr>
-          <w:rFonts w:ascii="Times New Roman" w:hAnsi="Times New Roman" w:cs="Times New Roman"/>
-        </w:rPr>
-        <w:t>___</w:t>
-      </w:r>
-      <w:r>
-        <w:rPr>
-          <w:rFonts w:ascii="Times New Roman" w:hAnsi="Times New Roman" w:cs="Times New Roman"/>
-        </w:rPr>
-        <w:t>_______</w:t>
-      </w:r>
-      <w:r>
-        <w:rPr>
-          <w:rFonts w:ascii="Times New Roman" w:hAnsi="Times New Roman" w:cs="Times New Roman"/>
-        </w:rPr>
-        <w:t>_</w:t>
-      </w:r>
-      <w:r>
-        <w:rPr>
-          <w:rFonts w:ascii="Times New Roman" w:hAnsi="Times New Roman" w:cs="Times New Roman"/>
-        </w:rPr>
-        <w:t>__ Año</w:t>
-      </w:r>
-      <w:r>
-        <w:rPr>
-          <w:rFonts w:ascii="Times New Roman" w:hAnsi="Times New Roman" w:cs="Times New Roman"/>
-        </w:rPr>
-        <w:t>: ___</w:t>
-      </w:r>
-      <w:r>
-        <w:rPr>
-          <w:rFonts w:ascii="Times New Roman" w:hAnsi="Times New Roman" w:cs="Times New Roman"/>
-        </w:rPr>
-        <w:t>_</w:t>
-      </w:r>
-      <w:r>
-        <w:rPr>
-          <w:rFonts w:ascii="Times New Roman" w:hAnsi="Times New Roman" w:cs="Times New Roman"/>
-        </w:rPr>
-        <w:t>__</w:t>
-      </w:r>
-      <w:r>
-        <w:rPr>
-          <w:rFonts w:ascii="Times New Roman" w:hAnsi="Times New Roman" w:cs="Times New Roman"/>
-        </w:rPr>
-        <w:t>____ Edad__</w:t>
-      </w:r>
-      <w:r>
-        <w:rPr>
-          <w:rFonts w:ascii="Times New Roman" w:hAnsi="Times New Roman" w:cs="Times New Roman"/>
-        </w:rPr>
-        <w:t>_</w:t>
-      </w:r>
-      <w:r>
-        <w:rPr>
-          <w:rFonts w:ascii="Times New Roman" w:hAnsi="Times New Roman" w:cs="Times New Roman"/>
+          <w:color w:val="00B050"/>
         </w:rPr>
         <w:t>_____</w:t>
       </w:r>
       <w:r>
         <w:rPr>
           <w:rFonts w:ascii="Times New Roman" w:hAnsi="Times New Roman" w:cs="Times New Roman"/>
-        </w:rPr>
-        <w:t xml:space="preserve">____ </w:t>
-      </w:r>
-      <w:r>
-        <w:rPr>
-          <w:rFonts w:ascii="Times New Roman" w:hAnsi="Times New Roman" w:cs="Times New Roman"/>
-        </w:rPr>
-        <w:t>Genero: M (  )   F (   )</w:t>
-      </w:r>
-      <w:r>
-        <w:rPr>
-          <w:rFonts w:ascii="Times New Roman" w:hAnsi="Times New Roman" w:cs="Times New Roman"/>
-        </w:rPr>
-        <w:t xml:space="preserve"> </w:t>
-      </w:r>
-    </w:p>
-    <w:p>
-      <w:pPr>
-        <w:spacing w:after="0" w:line="240" w:lineRule="auto"/>
-        <w:rPr>
-          <w:rFonts w:ascii="Times New Roman" w:hAnsi="Times New Roman" w:cs="Times New Roman"/>
-        </w:rPr>
-      </w:pPr>
-      <w:r>
-        <w:rPr>
-          <w:rFonts w:ascii="Times New Roman" w:hAnsi="Times New Roman" w:cs="Times New Roman"/>
-        </w:rPr>
-        <w:t xml:space="preserve">Dirección de </w:t>
-      </w:r>
-      <w:r>
-        <w:rPr>
-          <w:rFonts w:ascii="Times New Roman" w:hAnsi="Times New Roman" w:cs="Times New Roman"/>
-        </w:rPr>
-        <w:t>H</w:t>
-      </w:r>
-      <w:r>
-        <w:rPr>
-          <w:rFonts w:ascii="Times New Roman" w:hAnsi="Times New Roman" w:cs="Times New Roman"/>
-        </w:rPr>
-        <w:t>abitación: _______________________________________________</w:t>
-      </w:r>
-      <w:r>
-        <w:rPr>
-          <w:rFonts w:ascii="Times New Roman" w:hAnsi="Times New Roman" w:cs="Times New Roman"/>
-        </w:rPr>
-        <w:t>_____</w:t>
-      </w:r>
-      <w:r>
-        <w:rPr>
-          <w:rFonts w:ascii="Times New Roman" w:hAnsi="Times New Roman" w:cs="Times New Roman"/>
-        </w:rPr>
-        <w:t>__________</w:t>
-      </w:r>
-      <w:r>
-        <w:rPr>
-          <w:rFonts w:ascii="Times New Roman" w:hAnsi="Times New Roman" w:cs="Times New Roman"/>
-        </w:rPr>
-        <w:t>____</w:t>
-      </w:r>
-      <w:r>
-        <w:rPr>
-          <w:rFonts w:ascii="Times New Roman" w:hAnsi="Times New Roman" w:cs="Times New Roman"/>
-        </w:rPr>
-        <w:t>___</w:t>
-      </w:r>
-      <w:r>
-        <w:rPr>
-          <w:rFonts w:ascii="Times New Roman" w:hAnsi="Times New Roman" w:cs="Times New Roman"/>
-        </w:rPr>
-        <w:t>__</w:t>
-      </w:r>
-      <w:r>
-        <w:rPr>
-          <w:rFonts w:ascii="Times New Roman" w:hAnsi="Times New Roman" w:cs="Times New Roman"/>
-        </w:rPr>
-        <w:t xml:space="preserve">______   </w:t>
-      </w:r>
-    </w:p>
-    <w:p>
-      <w:pPr>
-        <w:spacing w:after="0" w:line="240" w:lineRule="auto"/>
-        <w:rPr>
-          <w:rFonts w:ascii="Times New Roman" w:hAnsi="Times New Roman" w:cs="Times New Roman"/>
-        </w:rPr>
-      </w:pPr>
-      <w:r>
-        <w:rPr>
-          <w:rFonts w:ascii="Times New Roman" w:hAnsi="Times New Roman" w:cs="Times New Roman"/>
-        </w:rPr>
-        <w:t xml:space="preserve">Punto de </w:t>
-      </w:r>
-      <w:r>
-        <w:rPr>
-          <w:rFonts w:ascii="Times New Roman" w:hAnsi="Times New Roman" w:cs="Times New Roman"/>
-        </w:rPr>
-        <w:t>R</w:t>
-      </w:r>
-      <w:r>
-        <w:rPr>
-          <w:rFonts w:ascii="Times New Roman" w:hAnsi="Times New Roman" w:cs="Times New Roman"/>
-        </w:rPr>
-        <w:t>eferencia: _________________</w:t>
-      </w:r>
-      <w:r>
-        <w:rPr>
-          <w:rFonts w:ascii="Times New Roman" w:hAnsi="Times New Roman" w:cs="Times New Roman"/>
-        </w:rPr>
-        <w:t>_____________________________________________</w:t>
-      </w:r>
-      <w:r>
-        <w:rPr>
-          <w:rFonts w:ascii="Times New Roman" w:hAnsi="Times New Roman" w:cs="Times New Roman"/>
-        </w:rPr>
-        <w:t>___</w:t>
-      </w:r>
-      <w:r>
-        <w:rPr>
-          <w:rFonts w:ascii="Times New Roman" w:hAnsi="Times New Roman" w:cs="Times New Roman"/>
-        </w:rPr>
-        <w:t>__</w:t>
-      </w:r>
-      <w:r>
-        <w:rPr>
-          <w:rFonts w:ascii="Times New Roman" w:hAnsi="Times New Roman" w:cs="Times New Roman"/>
-        </w:rPr>
-        <w:t>_</w:t>
-      </w:r>
-      <w:r>
-        <w:rPr>
-          <w:rFonts w:ascii="Times New Roman" w:hAnsi="Times New Roman" w:cs="Times New Roman"/>
-        </w:rPr>
-        <w:t>______</w:t>
-      </w:r>
-      <w:r>
-        <w:rPr>
-          <w:rFonts w:ascii="Times New Roman" w:hAnsi="Times New Roman" w:cs="Times New Roman"/>
-        </w:rPr>
-        <w:t>_</w:t>
-      </w:r>
-      <w:r>
-        <w:rPr>
-          <w:rFonts w:ascii="Times New Roman" w:hAnsi="Times New Roman" w:cs="Times New Roman"/>
-        </w:rPr>
-        <w:t xml:space="preserve">_____ </w:t>
-      </w:r>
-    </w:p>
-    <w:p>
-      <w:pPr>
-        <w:spacing w:after="0" w:line="240" w:lineRule="auto"/>
-        <w:rPr>
-          <w:rFonts w:ascii="Times New Roman" w:hAnsi="Times New Roman" w:cs="Times New Roman"/>
-        </w:rPr>
-      </w:pPr>
-      <w:r>
-        <w:rPr>
-          <w:rFonts w:ascii="Times New Roman" w:hAnsi="Times New Roman" w:cs="Times New Roman"/>
-        </w:rPr>
-        <w:t xml:space="preserve">Talla de </w:t>
-      </w:r>
-      <w:r>
-        <w:rPr>
-          <w:rFonts w:ascii="Times New Roman" w:hAnsi="Times New Roman" w:cs="Times New Roman"/>
-        </w:rPr>
-        <w:t>Camis</w:t>
-      </w:r>
-      <w:r>
-        <w:rPr>
-          <w:rFonts w:ascii="Times New Roman" w:hAnsi="Times New Roman" w:cs="Times New Roman"/>
-        </w:rPr>
-        <w:t>a</w:t>
-      </w:r>
-      <w:r>
-        <w:rPr>
-          <w:rFonts w:ascii="Times New Roman" w:hAnsi="Times New Roman" w:cs="Times New Roman"/>
-        </w:rPr>
-        <w:t>:</w:t>
-      </w:r>
-      <w:r>
-        <w:rPr>
-          <w:rFonts w:ascii="Times New Roman" w:hAnsi="Times New Roman" w:cs="Times New Roman"/>
-        </w:rPr>
-        <w:t xml:space="preserve"> _</w:t>
-      </w:r>
-      <w:r>
-        <w:rPr>
-          <w:rFonts w:ascii="Times New Roman" w:hAnsi="Times New Roman" w:cs="Times New Roman"/>
-        </w:rPr>
-        <w:t>_____</w:t>
-      </w:r>
-      <w:r>
-        <w:rPr>
-          <w:rFonts w:ascii="Times New Roman" w:hAnsi="Times New Roman" w:cs="Times New Roman"/>
-        </w:rPr>
-        <w:t>____</w:t>
-      </w:r>
-      <w:r>
-        <w:rPr>
-          <w:rFonts w:ascii="Times New Roman" w:hAnsi="Times New Roman" w:cs="Times New Roman"/>
-        </w:rPr>
-        <w:t xml:space="preserve">__ </w:t>
-      </w:r>
-      <w:r>
-        <w:rPr>
-          <w:rFonts w:ascii="Times New Roman" w:hAnsi="Times New Roman" w:cs="Times New Roman"/>
-        </w:rPr>
-        <w:t xml:space="preserve">   </w:t>
-      </w:r>
-      <w:r>
-        <w:rPr>
-          <w:rFonts w:ascii="Times New Roman" w:hAnsi="Times New Roman" w:cs="Times New Roman"/>
-        </w:rPr>
-        <w:t>Pantalón</w:t>
-      </w:r>
-      <w:r>
-        <w:rPr>
-          <w:rFonts w:ascii="Times New Roman" w:hAnsi="Times New Roman" w:cs="Times New Roman"/>
-        </w:rPr>
-        <w:t>: _______________</w:t>
-      </w:r>
-      <w:r>
-        <w:rPr>
-          <w:rFonts w:ascii="Times New Roman" w:hAnsi="Times New Roman" w:cs="Times New Roman"/>
-        </w:rPr>
-        <w:t xml:space="preserve">    </w:t>
-      </w:r>
-      <w:r>
-        <w:rPr>
-          <w:rFonts w:ascii="Times New Roman" w:hAnsi="Times New Roman" w:cs="Times New Roman"/>
-        </w:rPr>
-        <w:t>Estatura: _______</w:t>
-      </w:r>
-      <w:r>
-        <w:rPr>
-          <w:rFonts w:ascii="Times New Roman" w:hAnsi="Times New Roman" w:cs="Times New Roman"/>
-        </w:rPr>
-        <w:t>_</w:t>
-      </w:r>
-      <w:r>
-        <w:rPr>
-          <w:rFonts w:ascii="Times New Roman" w:hAnsi="Times New Roman" w:cs="Times New Roman"/>
-        </w:rPr>
-        <w:t>_____</w:t>
-      </w:r>
-      <w:r>
-        <w:rPr>
-          <w:rFonts w:ascii="Times New Roman" w:hAnsi="Times New Roman" w:cs="Times New Roman"/>
-        </w:rPr>
-        <w:t xml:space="preserve">     </w:t>
-      </w:r>
-      <w:r>
-        <w:rPr>
-          <w:rFonts w:ascii="Times New Roman" w:hAnsi="Times New Roman" w:cs="Times New Roman"/>
-        </w:rPr>
-        <w:t>Peso</w:t>
-      </w:r>
-      <w:r>
-        <w:rPr>
-          <w:rFonts w:ascii="Times New Roman" w:hAnsi="Times New Roman" w:cs="Times New Roman"/>
-        </w:rPr>
-        <w:t>: _</w:t>
-      </w:r>
-      <w:r>
-        <w:rPr>
-          <w:rFonts w:ascii="Times New Roman" w:hAnsi="Times New Roman" w:cs="Times New Roman"/>
-        </w:rPr>
-        <w:t>___________</w:t>
-      </w:r>
-      <w:r>
-        <w:rPr>
-          <w:rFonts w:ascii="Times New Roman" w:hAnsi="Times New Roman" w:cs="Times New Roman"/>
-        </w:rPr>
-        <w:t>____</w:t>
-      </w:r>
-    </w:p>
-    <w:p>
-      <w:pPr>
-        <w:spacing w:after="0" w:line="240" w:lineRule="auto"/>
-        <w:rPr>
-          <w:rFonts w:ascii="Times New Roman" w:hAnsi="Times New Roman" w:cs="Times New Roman"/>
-        </w:rPr>
-      </w:pPr>
-      <w:r>
-        <w:rPr>
-          <w:rFonts w:ascii="Times New Roman" w:hAnsi="Times New Roman" w:cs="Times New Roman"/>
-        </w:rPr>
-        <w:t xml:space="preserve">Grupo Sanguíneo: _________________ </w:t>
-      </w:r>
-      <w:r>
-        <w:rPr>
-          <w:rFonts w:ascii="Times New Roman" w:hAnsi="Times New Roman" w:cs="Times New Roman"/>
-        </w:rPr>
-        <w:t xml:space="preserve"> </w:t>
-      </w:r>
-      <w:r>
-        <w:rPr>
-          <w:rFonts w:ascii="Times New Roman" w:hAnsi="Times New Roman" w:cs="Times New Roman"/>
-        </w:rPr>
-        <w:t>Discapacidad: ______________________</w:t>
-      </w:r>
-      <w:r>
-        <w:rPr>
-          <w:rFonts w:ascii="Times New Roman" w:hAnsi="Times New Roman" w:cs="Times New Roman"/>
-        </w:rPr>
-        <w:t xml:space="preserve"> </w:t>
-      </w:r>
-      <w:r>
-        <w:rPr>
-          <w:rFonts w:ascii="Times New Roman" w:hAnsi="Times New Roman" w:cs="Times New Roman"/>
-        </w:rPr>
-        <w:t xml:space="preserve"> Informe médico: </w:t>
-      </w:r>
-      <w:r>
-        <w:rPr>
-          <w:rFonts w:ascii="Times New Roman" w:hAnsi="Times New Roman" w:cs="Times New Roman"/>
-        </w:rPr>
-        <w:t xml:space="preserve">    </w:t>
-      </w:r>
-      <w:r>
-        <w:rPr>
-          <w:rFonts w:ascii="Times New Roman" w:hAnsi="Times New Roman" w:cs="Times New Roman"/>
-        </w:rPr>
-        <w:t xml:space="preserve">Si (  )  </w:t>
-      </w:r>
-      <w:r>
-        <w:rPr>
-          <w:rFonts w:ascii="Times New Roman" w:hAnsi="Times New Roman" w:cs="Times New Roman"/>
-        </w:rPr>
-        <w:t xml:space="preserve">  </w:t>
-      </w:r>
-      <w:r>
-        <w:rPr>
-          <w:rFonts w:ascii="Times New Roman" w:hAnsi="Times New Roman" w:cs="Times New Roman"/>
-        </w:rPr>
-        <w:t>No (   )</w:t>
-      </w:r>
-    </w:p>
-    <w:p>
-      <w:pPr>
-        <w:spacing w:after="0" w:line="240" w:lineRule="auto"/>
-        <w:rPr>
-          <w:rFonts w:ascii="Times New Roman" w:hAnsi="Times New Roman" w:cs="Times New Roman"/>
-          <w:lang w:val="es-VE"/>
-        </w:rPr>
-      </w:pPr>
-      <w:r>
-        <w:rPr>
-          <w:rFonts w:ascii="Times New Roman" w:hAnsi="Times New Roman" w:cs="Times New Roman"/>
-          <w:lang w:val="es-VE"/>
-        </w:rPr>
-        <w:t>¿</w:t>
-      </w:r>
-      <w:r>
-        <w:rPr>
-          <w:rFonts w:ascii="Times New Roman" w:hAnsi="Times New Roman" w:cs="Times New Roman"/>
-          <w:lang w:val="es-VE"/>
-        </w:rPr>
-        <w:t>Es alérgico?</w:t>
-      </w:r>
-      <w:r>
-        <w:rPr>
-          <w:rFonts w:ascii="Times New Roman" w:hAnsi="Times New Roman" w:cs="Times New Roman"/>
-          <w:lang w:val="es-VE"/>
-        </w:rPr>
-        <w:t xml:space="preserve">  </w:t>
-      </w:r>
-      <w:r>
-        <w:rPr>
-          <w:rFonts w:ascii="Times New Roman" w:hAnsi="Times New Roman" w:cs="Times New Roman"/>
-          <w:lang w:val="es-VE"/>
-        </w:rPr>
-        <w:t xml:space="preserve"> Si (   )  </w:t>
-      </w:r>
-      <w:r>
-        <w:rPr>
-          <w:rFonts w:ascii="Times New Roman" w:hAnsi="Times New Roman" w:cs="Times New Roman"/>
-          <w:lang w:val="es-VE"/>
-        </w:rPr>
-        <w:t xml:space="preserve">  </w:t>
-      </w:r>
-      <w:r>
-        <w:rPr>
-          <w:rFonts w:ascii="Times New Roman" w:hAnsi="Times New Roman" w:cs="Times New Roman"/>
-          <w:lang w:val="es-VE"/>
-        </w:rPr>
-        <w:t xml:space="preserve">No (   ) </w:t>
-      </w:r>
-      <w:r>
-        <w:rPr>
-          <w:rFonts w:ascii="Times New Roman" w:hAnsi="Times New Roman" w:cs="Times New Roman"/>
-          <w:lang w:val="es-VE"/>
-        </w:rPr>
-        <w:t xml:space="preserve">   </w:t>
-      </w:r>
-      <w:r>
-        <w:rPr>
-          <w:rFonts w:ascii="Times New Roman" w:hAnsi="Times New Roman" w:cs="Times New Roman"/>
-          <w:lang w:val="es-VE"/>
-        </w:rPr>
-        <w:t>a qué?_________________________________________________________________</w:t>
-      </w:r>
-    </w:p>
-    <w:p>
-      <w:pPr>
-        <w:spacing w:after="0" w:line="240" w:lineRule="auto"/>
-        <w:rPr>
-          <w:rFonts w:ascii="Times New Roman" w:hAnsi="Times New Roman" w:cs="Times New Roman"/>
-          <w:lang w:val="es-VE"/>
-        </w:rPr>
-      </w:pPr>
-      <w:r>
-        <w:rPr>
-          <w:rFonts w:ascii="Times New Roman" w:hAnsi="Times New Roman" w:cs="Times New Roman"/>
-          <w:lang w:val="es-VE"/>
-        </w:rPr>
-        <w:t>¿Padece alguna enfermedad? ______</w:t>
-      </w:r>
-      <w:r>
-        <w:rPr>
-          <w:rFonts w:ascii="Times New Roman" w:hAnsi="Times New Roman" w:cs="Times New Roman"/>
-          <w:lang w:val="es-VE"/>
-        </w:rPr>
-        <w:t>____</w:t>
-      </w:r>
-      <w:r>
-        <w:rPr>
-          <w:rFonts w:ascii="Times New Roman" w:hAnsi="Times New Roman" w:cs="Times New Roman"/>
-          <w:lang w:val="es-VE"/>
-        </w:rPr>
-        <w:t xml:space="preserve">_______________ </w:t>
-      </w:r>
-      <w:r>
-        <w:rPr>
-          <w:rFonts w:ascii="Times New Roman" w:hAnsi="Times New Roman" w:cs="Times New Roman"/>
-          <w:lang w:val="es-VE"/>
-        </w:rPr>
-        <w:t>¿</w:t>
-      </w:r>
-      <w:r>
-        <w:rPr>
-          <w:rFonts w:ascii="Times New Roman" w:hAnsi="Times New Roman" w:cs="Times New Roman"/>
-          <w:lang w:val="es-VE"/>
-        </w:rPr>
-        <w:t>C</w:t>
-      </w:r>
-      <w:r>
-        <w:rPr>
-          <w:rFonts w:ascii="Times New Roman" w:hAnsi="Times New Roman" w:cs="Times New Roman"/>
-          <w:lang w:val="es-VE"/>
-        </w:rPr>
-        <w:t>onsume medicamentos? _____</w:t>
-      </w:r>
-      <w:r>
-        <w:rPr>
-          <w:rFonts w:ascii="Times New Roman" w:hAnsi="Times New Roman" w:cs="Times New Roman"/>
-          <w:lang w:val="es-VE"/>
-        </w:rPr>
-        <w:t>___</w:t>
-      </w:r>
-      <w:r>
-        <w:rPr>
-          <w:rFonts w:ascii="Times New Roman" w:hAnsi="Times New Roman" w:cs="Times New Roman"/>
-          <w:lang w:val="es-VE"/>
-        </w:rPr>
-        <w:t>__________________</w:t>
-      </w:r>
-    </w:p>
-    <w:p>
-      <w:pPr>
-        <w:spacing w:after="0" w:line="240" w:lineRule="auto"/>
-        <w:rPr>
-          <w:rFonts w:ascii="Times New Roman" w:hAnsi="Times New Roman" w:cs="Times New Roman"/>
-          <w:lang w:val="es-VE"/>
-        </w:rPr>
-      </w:pPr>
-      <w:r>
-        <w:rPr>
-          <w:rFonts w:ascii="Times New Roman" w:hAnsi="Times New Roman" w:cs="Times New Roman"/>
-          <w:lang w:val="es-VE"/>
-        </w:rPr>
-        <w:t>¿</w:t>
-      </w:r>
-      <w:r>
-        <w:rPr>
-          <w:rFonts w:ascii="Times New Roman" w:hAnsi="Times New Roman" w:cs="Times New Roman"/>
-          <w:lang w:val="es-VE"/>
-        </w:rPr>
-        <w:t>Ha</w:t>
-      </w:r>
-      <w:r>
-        <w:rPr>
-          <w:rFonts w:ascii="Times New Roman" w:hAnsi="Times New Roman" w:cs="Times New Roman"/>
-          <w:lang w:val="es-VE"/>
-        </w:rPr>
-        <w:t xml:space="preserve"> convulsionado? </w:t>
-      </w:r>
-      <w:r>
-        <w:rPr>
-          <w:rFonts w:ascii="Times New Roman" w:hAnsi="Times New Roman" w:cs="Times New Roman"/>
-          <w:lang w:val="es-VE"/>
-        </w:rPr>
-        <w:t xml:space="preserve">   </w:t>
-      </w:r>
-      <w:r>
-        <w:rPr>
-          <w:rFonts w:ascii="Times New Roman" w:hAnsi="Times New Roman" w:cs="Times New Roman"/>
-        </w:rPr>
-        <w:t xml:space="preserve">Si (  ) </w:t>
-      </w:r>
-      <w:r>
-        <w:rPr>
-          <w:rFonts w:ascii="Times New Roman" w:hAnsi="Times New Roman" w:cs="Times New Roman"/>
-        </w:rPr>
-        <w:t xml:space="preserve">  </w:t>
-      </w:r>
-      <w:r>
-        <w:rPr>
-          <w:rFonts w:ascii="Times New Roman" w:hAnsi="Times New Roman" w:cs="Times New Roman"/>
-        </w:rPr>
-        <w:t xml:space="preserve"> No </w:t>
-      </w:r>
-      <w:r>
-        <w:rPr>
-          <w:rFonts w:ascii="Times New Roman" w:hAnsi="Times New Roman" w:cs="Times New Roman"/>
-        </w:rPr>
-        <w:t xml:space="preserve">  </w:t>
-      </w:r>
-      <w:r>
-        <w:rPr>
-          <w:rFonts w:ascii="Times New Roman" w:hAnsi="Times New Roman" w:cs="Times New Roman"/>
-        </w:rPr>
-        <w:t>(   )</w:t>
-      </w:r>
-      <w:r>
-        <w:rPr>
-          <w:rFonts w:ascii="Times New Roman" w:hAnsi="Times New Roman" w:cs="Times New Roman"/>
-          <w:lang w:val="es-VE"/>
-        </w:rPr>
-        <w:t xml:space="preserve"> </w:t>
-      </w:r>
-      <w:r>
-        <w:rPr>
-          <w:rFonts w:ascii="Times New Roman" w:hAnsi="Times New Roman" w:cs="Times New Roman"/>
-          <w:lang w:val="es-VE"/>
-        </w:rPr>
-        <w:t xml:space="preserve">   </w:t>
-      </w:r>
-      <w:r>
-        <w:rPr>
-          <w:rFonts w:ascii="Times New Roman" w:hAnsi="Times New Roman" w:cs="Times New Roman"/>
-          <w:lang w:val="es-VE"/>
-        </w:rPr>
-        <w:t>Observaciones: ___</w:t>
-      </w:r>
-      <w:r>
-        <w:rPr>
-          <w:rFonts w:ascii="Times New Roman" w:hAnsi="Times New Roman" w:cs="Times New Roman"/>
-          <w:lang w:val="es-VE"/>
-        </w:rPr>
-        <w:t>_______________________________</w:t>
-      </w:r>
-      <w:r>
-        <w:rPr>
-          <w:rFonts w:ascii="Times New Roman" w:hAnsi="Times New Roman" w:cs="Times New Roman"/>
-          <w:lang w:val="es-VE"/>
-        </w:rPr>
-        <w:t>__</w:t>
-      </w:r>
-      <w:r>
-        <w:rPr>
-          <w:rFonts w:ascii="Times New Roman" w:hAnsi="Times New Roman" w:cs="Times New Roman"/>
-          <w:lang w:val="es-VE"/>
-        </w:rPr>
-        <w:t>_______</w:t>
-      </w:r>
-      <w:r>
-        <w:rPr>
-          <w:rFonts w:ascii="Times New Roman" w:hAnsi="Times New Roman" w:cs="Times New Roman"/>
-          <w:lang w:val="es-VE"/>
-        </w:rPr>
-        <w:t>__</w:t>
-      </w:r>
-      <w:r>
-        <w:rPr>
-          <w:rFonts w:ascii="Times New Roman" w:hAnsi="Times New Roman" w:cs="Times New Roman"/>
-          <w:lang w:val="es-VE"/>
-        </w:rPr>
-        <w:t>______</w:t>
-      </w:r>
-    </w:p>
-    <w:p>
-      <w:pPr>
-        <w:spacing w:after="0" w:line="240" w:lineRule="auto"/>
-        <w:rPr>
-          <w:rFonts w:ascii="Times New Roman" w:hAnsi="Times New Roman" w:cs="Times New Roman"/>
-        </w:rPr>
-      </w:pPr>
-      <w:r>
-        <w:rPr>
-          <w:rFonts w:ascii="Times New Roman" w:hAnsi="Times New Roman" w:cs="Times New Roman"/>
-        </w:rPr>
-        <w:t xml:space="preserve">Lateralidad: </w:t>
-      </w:r>
-      <w:r>
-        <w:rPr>
-          <w:rFonts w:ascii="Times New Roman" w:hAnsi="Times New Roman" w:cs="Times New Roman"/>
-        </w:rPr>
-        <w:t xml:space="preserve">  </w:t>
-      </w:r>
-      <w:r>
-        <w:rPr>
-          <w:rFonts w:ascii="Times New Roman" w:hAnsi="Times New Roman" w:cs="Times New Roman"/>
-        </w:rPr>
-        <w:t>Derecha</w:t>
-      </w:r>
-      <w:r>
-        <w:rPr>
-          <w:rFonts w:ascii="Times New Roman" w:hAnsi="Times New Roman" w:cs="Times New Roman"/>
-        </w:rPr>
-        <w:t xml:space="preserve"> (   ) Izquierda (   )</w:t>
-      </w:r>
-      <w:r>
-        <w:rPr>
-          <w:rFonts w:ascii="Times New Roman" w:hAnsi="Times New Roman" w:cs="Times New Roman"/>
-        </w:rPr>
-        <w:t xml:space="preserve">       </w:t>
-      </w:r>
-      <w:r>
-        <w:rPr>
-          <w:rFonts w:ascii="Times New Roman" w:hAnsi="Times New Roman" w:cs="Times New Roman"/>
-        </w:rPr>
-        <w:t>Habilidades: ________________</w:t>
-      </w:r>
-      <w:r>
-        <w:rPr>
-          <w:rFonts w:ascii="Times New Roman" w:hAnsi="Times New Roman" w:cs="Times New Roman"/>
-        </w:rPr>
-        <w:t>_____</w:t>
-      </w:r>
-      <w:r>
-        <w:rPr>
-          <w:rFonts w:ascii="Times New Roman" w:hAnsi="Times New Roman" w:cs="Times New Roman"/>
-        </w:rPr>
-        <w:t>____</w:t>
-      </w:r>
-      <w:r>
-        <w:rPr>
-          <w:rFonts w:ascii="Times New Roman" w:hAnsi="Times New Roman" w:cs="Times New Roman"/>
-        </w:rPr>
-        <w:t xml:space="preserve"> </w:t>
-      </w:r>
-      <w:r>
-        <w:rPr>
-          <w:rFonts w:ascii="Times New Roman" w:hAnsi="Times New Roman" w:cs="Times New Roman"/>
-        </w:rPr>
-        <w:t xml:space="preserve"> </w:t>
-      </w:r>
-      <w:r>
-        <w:rPr>
-          <w:rFonts w:ascii="Times New Roman" w:hAnsi="Times New Roman" w:cs="Times New Roman"/>
-        </w:rPr>
-        <w:t>Religión: _________________</w:t>
-      </w:r>
-      <w:r>
-        <w:rPr>
-          <w:rFonts w:ascii="Times New Roman" w:hAnsi="Times New Roman" w:cs="Times New Roman"/>
-        </w:rPr>
-        <w:t xml:space="preserve">  </w:t>
-      </w:r>
-    </w:p>
-    <w:p>
-      <w:pPr>
-        <w:spacing w:after="0" w:line="240" w:lineRule="auto"/>
-        <w:rPr>
-          <w:rFonts w:ascii="Times New Roman" w:hAnsi="Times New Roman" w:cs="Times New Roman"/>
-        </w:rPr>
-      </w:pPr>
-      <w:r>
-        <w:rPr>
-          <w:rFonts w:ascii="Times New Roman" w:hAnsi="Times New Roman" w:cs="Times New Roman"/>
-        </w:rPr>
-        <w:t>¿</w:t>
-      </w:r>
-      <w:r>
-        <w:rPr>
-          <w:rFonts w:ascii="Times New Roman" w:hAnsi="Times New Roman" w:cs="Times New Roman"/>
-        </w:rPr>
-        <w:t xml:space="preserve">Familiar dentro del Colegio? </w:t>
-      </w:r>
-      <w:r>
-        <w:rPr>
-          <w:rFonts w:ascii="Times New Roman" w:hAnsi="Times New Roman" w:cs="Times New Roman"/>
-        </w:rPr>
-        <w:t xml:space="preserve"> </w:t>
-      </w:r>
-      <w:r>
-        <w:rPr>
-          <w:rFonts w:ascii="Times New Roman" w:hAnsi="Times New Roman" w:cs="Times New Roman"/>
-        </w:rPr>
-        <w:t xml:space="preserve">Si (   )  </w:t>
-      </w:r>
-      <w:r>
-        <w:rPr>
-          <w:rFonts w:ascii="Times New Roman" w:hAnsi="Times New Roman" w:cs="Times New Roman"/>
-        </w:rPr>
-        <w:t xml:space="preserve"> </w:t>
-      </w:r>
-      <w:r>
-        <w:rPr>
-          <w:rFonts w:ascii="Times New Roman" w:hAnsi="Times New Roman" w:cs="Times New Roman"/>
-        </w:rPr>
-        <w:t xml:space="preserve">No (   ) </w:t>
-      </w:r>
-      <w:r>
-        <w:rPr>
-          <w:rFonts w:ascii="Times New Roman" w:hAnsi="Times New Roman" w:cs="Times New Roman"/>
-        </w:rPr>
-        <w:t xml:space="preserve"> </w:t>
-      </w:r>
-      <w:r>
-        <w:rPr>
-          <w:rFonts w:ascii="Times New Roman" w:hAnsi="Times New Roman" w:cs="Times New Roman"/>
-        </w:rPr>
-        <w:t>Nombre: _</w:t>
-      </w:r>
-      <w:r>
-        <w:rPr>
-          <w:rFonts w:ascii="Times New Roman" w:hAnsi="Times New Roman" w:cs="Times New Roman"/>
-        </w:rPr>
-        <w:t>___</w:t>
-      </w:r>
-      <w:r>
-        <w:rPr>
-          <w:rFonts w:ascii="Times New Roman" w:hAnsi="Times New Roman" w:cs="Times New Roman"/>
-        </w:rPr>
-        <w:t>____________</w:t>
-      </w:r>
-      <w:r>
-        <w:rPr>
-          <w:rFonts w:ascii="Times New Roman" w:hAnsi="Times New Roman" w:cs="Times New Roman"/>
-        </w:rPr>
-        <w:t>____</w:t>
-      </w:r>
-      <w:r>
-        <w:rPr>
-          <w:rFonts w:ascii="Times New Roman" w:hAnsi="Times New Roman" w:cs="Times New Roman"/>
-        </w:rPr>
-        <w:t>_____________</w:t>
-      </w:r>
-      <w:r>
-        <w:rPr>
-          <w:rFonts w:ascii="Times New Roman" w:hAnsi="Times New Roman" w:cs="Times New Roman"/>
-        </w:rPr>
-        <w:t>___________________</w:t>
-      </w:r>
-      <w:r>
-        <w:rPr>
-          <w:rFonts w:ascii="Times New Roman" w:hAnsi="Times New Roman" w:cs="Times New Roman"/>
-        </w:rPr>
-        <w:t xml:space="preserve"> </w:t>
-      </w:r>
-    </w:p>
-    <w:p>
-      <w:pPr>
-        <w:spacing w:after="0" w:line="240" w:lineRule="auto"/>
-        <w:rPr>
-          <w:rFonts w:ascii="Times New Roman" w:hAnsi="Times New Roman" w:cs="Times New Roman"/>
-        </w:rPr>
-      </w:pPr>
-      <w:r>
-        <w:rPr>
-          <w:rFonts w:ascii="Times New Roman" w:hAnsi="Times New Roman" w:cs="Times New Roman"/>
-        </w:rPr>
-        <w:t>Parentesco</w:t>
-      </w:r>
-      <w:r>
-        <w:rPr>
-          <w:rFonts w:ascii="Times New Roman" w:hAnsi="Times New Roman" w:cs="Times New Roman"/>
-        </w:rPr>
-        <w:t>: ___________________</w:t>
-      </w:r>
-      <w:r>
-        <w:rPr>
-          <w:rFonts w:ascii="Times New Roman" w:hAnsi="Times New Roman" w:cs="Times New Roman"/>
-        </w:rPr>
-        <w:t>__</w:t>
-      </w:r>
-      <w:r>
-        <w:rPr>
-          <w:rFonts w:ascii="Times New Roman" w:hAnsi="Times New Roman" w:cs="Times New Roman"/>
-        </w:rPr>
-        <w:t>_</w:t>
-      </w:r>
-      <w:r>
-        <w:rPr>
-          <w:rFonts w:ascii="Times New Roman" w:hAnsi="Times New Roman" w:cs="Times New Roman"/>
-        </w:rPr>
-        <w:t xml:space="preserve">  Especifique: __</w:t>
-      </w:r>
-      <w:r>
-        <w:rPr>
-          <w:rFonts w:ascii="Times New Roman" w:hAnsi="Times New Roman" w:cs="Times New Roman"/>
-        </w:rPr>
-        <w:t>______</w:t>
-      </w:r>
-      <w:r>
-        <w:rPr>
-          <w:rFonts w:ascii="Times New Roman" w:hAnsi="Times New Roman" w:cs="Times New Roman"/>
-        </w:rPr>
-        <w:t>______________________________________________</w:t>
-      </w:r>
-    </w:p>
-    <w:p>
-      <w:pPr>
-        <w:spacing w:after="0" w:line="240" w:lineRule="auto"/>
-        <w:rPr>
-          <w:rFonts w:ascii="Times New Roman" w:hAnsi="Times New Roman" w:cs="Times New Roman"/>
-        </w:rPr>
-      </w:pPr>
-      <w:r>
-        <w:rPr>
-          <w:rFonts w:ascii="Times New Roman" w:hAnsi="Times New Roman" w:cs="Times New Roman"/>
-        </w:rPr>
-        <w:t>Telf. Móvil: ____________</w:t>
-      </w:r>
-      <w:r>
-        <w:rPr>
-          <w:rFonts w:ascii="Times New Roman" w:hAnsi="Times New Roman" w:cs="Times New Roman"/>
-        </w:rPr>
-        <w:t>_</w:t>
-      </w:r>
-      <w:r>
-        <w:rPr>
-          <w:rFonts w:ascii="Times New Roman" w:hAnsi="Times New Roman" w:cs="Times New Roman"/>
-        </w:rPr>
-        <w:t xml:space="preserve"> Telf. Residencial: _____</w:t>
-      </w:r>
-      <w:r>
-        <w:rPr>
-          <w:rFonts w:ascii="Times New Roman" w:hAnsi="Times New Roman" w:cs="Times New Roman"/>
-        </w:rPr>
-        <w:t>________</w:t>
-      </w:r>
-      <w:r>
-        <w:rPr>
-          <w:rFonts w:ascii="Times New Roman" w:hAnsi="Times New Roman" w:cs="Times New Roman"/>
-        </w:rPr>
-        <w:t>Cor</w:t>
-      </w:r>
-      <w:r>
-        <w:rPr>
-          <w:rFonts w:ascii="Times New Roman" w:hAnsi="Times New Roman" w:cs="Times New Roman"/>
-        </w:rPr>
-        <w:t>reo</w:t>
-      </w:r>
-      <w:r>
-        <w:rPr>
-          <w:rFonts w:ascii="Times New Roman" w:hAnsi="Times New Roman" w:cs="Times New Roman"/>
-        </w:rPr>
-        <w:t xml:space="preserve"> electrónico: __</w:t>
-      </w:r>
-      <w:r>
-        <w:rPr>
-          <w:rFonts w:ascii="Times New Roman" w:hAnsi="Times New Roman" w:cs="Times New Roman"/>
-        </w:rPr>
-        <w:t>__</w:t>
-      </w:r>
-      <w:r>
-        <w:rPr>
-          <w:rFonts w:ascii="Times New Roman" w:hAnsi="Times New Roman" w:cs="Times New Roman"/>
-        </w:rPr>
-        <w:t>_</w:t>
-      </w:r>
-      <w:r>
-        <w:rPr>
-          <w:rFonts w:ascii="Times New Roman" w:hAnsi="Times New Roman" w:cs="Times New Roman"/>
-        </w:rPr>
-        <w:t>_____</w:t>
-      </w:r>
-      <w:r>
-        <w:rPr>
-          <w:rFonts w:ascii="Times New Roman" w:hAnsi="Times New Roman" w:cs="Times New Roman"/>
+          <w:color w:val="00B050"/>
         </w:rPr>
         <w:t>____________________</w:t>
       </w:r>
@@ -1494,6 +1654,7 @@
         <w:jc w:val="both"/>
         <w:rPr>
           <w:rFonts w:ascii="Times New Roman" w:hAnsi="Times New Roman" w:cs="Times New Roman"/>
+          <w:color w:val="00B050"/>
         </w:rPr>
       </w:pPr>
       <w:r>
@@ -1526,113 +1687,131 @@
         <w:rPr>
           <w:rFonts w:ascii="Times New Roman" w:hAnsi="Times New Roman" w:cs="Times New Roman"/>
         </w:rPr>
-        <w:t>_  Fecha de Nacimiento:</w:t>
-      </w:r>
-      <w:r>
-        <w:rPr>
-          <w:rFonts w:ascii="Times New Roman" w:hAnsi="Times New Roman" w:cs="Times New Roman"/>
+        <w:t xml:space="preserve">_  </w:t>
+      </w:r>
+      <w:r>
+        <w:rPr>
+          <w:rFonts w:ascii="Times New Roman" w:hAnsi="Times New Roman" w:cs="Times New Roman"/>
+          <w:color w:val="00B050"/>
+        </w:rPr>
+        <w:t>Fecha de Nacimiento:</w:t>
+      </w:r>
+      <w:r>
+        <w:rPr>
+          <w:rFonts w:ascii="Times New Roman" w:hAnsi="Times New Roman" w:cs="Times New Roman"/>
+          <w:color w:val="00B050"/>
         </w:rPr>
         <w:t xml:space="preserve"> Día: __</w:t>
       </w:r>
       <w:r>
         <w:rPr>
           <w:rFonts w:ascii="Times New Roman" w:hAnsi="Times New Roman" w:cs="Times New Roman"/>
+          <w:color w:val="00B050"/>
         </w:rPr>
         <w:t>__</w:t>
       </w:r>
       <w:r>
         <w:rPr>
           <w:rFonts w:ascii="Times New Roman" w:hAnsi="Times New Roman" w:cs="Times New Roman"/>
+          <w:color w:val="00B050"/>
         </w:rPr>
         <w:t xml:space="preserve">_ Mes: ________ </w:t>
       </w:r>
       <w:r>
         <w:rPr>
           <w:rFonts w:ascii="Times New Roman" w:hAnsi="Times New Roman" w:cs="Times New Roman"/>
+          <w:color w:val="00B050"/>
         </w:rPr>
         <w:t xml:space="preserve"> </w:t>
       </w:r>
       <w:r>
         <w:rPr>
           <w:rFonts w:ascii="Times New Roman" w:hAnsi="Times New Roman" w:cs="Times New Roman"/>
+          <w:color w:val="00B050"/>
         </w:rPr>
         <w:t>Año: _____</w:t>
       </w:r>
       <w:r>
         <w:rPr>
           <w:rFonts w:ascii="Times New Roman" w:hAnsi="Times New Roman" w:cs="Times New Roman"/>
+          <w:color w:val="00B050"/>
         </w:rPr>
         <w:t xml:space="preserve"> </w:t>
       </w:r>
       <w:r>
         <w:rPr>
           <w:rFonts w:ascii="Times New Roman" w:hAnsi="Times New Roman" w:cs="Times New Roman"/>
+          <w:color w:val="00B050"/>
         </w:rPr>
         <w:t xml:space="preserve"> </w:t>
       </w:r>
       <w:r>
         <w:rPr>
           <w:rFonts w:ascii="Times New Roman" w:hAnsi="Times New Roman" w:cs="Times New Roman"/>
+          <w:color w:val="00B050"/>
         </w:rPr>
         <w:t>Edad: _</w:t>
       </w:r>
       <w:r>
         <w:rPr>
           <w:rFonts w:ascii="Times New Roman" w:hAnsi="Times New Roman" w:cs="Times New Roman"/>
+          <w:color w:val="00B050"/>
         </w:rPr>
         <w:t>_____</w:t>
       </w:r>
       <w:r>
         <w:rPr>
           <w:rFonts w:ascii="Times New Roman" w:hAnsi="Times New Roman" w:cs="Times New Roman"/>
+          <w:color w:val="00B050"/>
         </w:rPr>
         <w:t xml:space="preserve">____ </w:t>
       </w:r>
       <w:r>
         <w:rPr>
           <w:rFonts w:ascii="Times New Roman" w:hAnsi="Times New Roman" w:cs="Times New Roman"/>
+          <w:color w:val="00B050"/>
         </w:rPr>
         <w:t xml:space="preserve">         </w:t>
       </w:r>
       <w:r>
         <w:rPr>
           <w:rFonts w:ascii="Times New Roman" w:hAnsi="Times New Roman" w:cs="Times New Roman"/>
+          <w:color w:val="00B050"/>
         </w:rPr>
         <w:t>Nacionalidad</w:t>
       </w:r>
       <w:r>
         <w:rPr>
           <w:rFonts w:ascii="Times New Roman" w:hAnsi="Times New Roman" w:cs="Times New Roman"/>
-        </w:rPr>
-        <w:t>:</w:t>
-      </w:r>
-      <w:r>
-        <w:rPr>
-          <w:rFonts w:ascii="Times New Roman" w:hAnsi="Times New Roman" w:cs="Times New Roman"/>
-        </w:rPr>
-        <w:t xml:space="preserve"> _</w:t>
-      </w:r>
-      <w:r>
-        <w:rPr>
-          <w:rFonts w:ascii="Times New Roman" w:hAnsi="Times New Roman" w:cs="Times New Roman"/>
+          <w:color w:val="00B050"/>
+        </w:rPr>
+        <w:t>: _</w:t>
+      </w:r>
+      <w:r>
+        <w:rPr>
+          <w:rFonts w:ascii="Times New Roman" w:hAnsi="Times New Roman" w:cs="Times New Roman"/>
+          <w:color w:val="00B050"/>
         </w:rPr>
         <w:t>_____</w:t>
       </w:r>
       <w:r>
         <w:rPr>
           <w:rFonts w:ascii="Times New Roman" w:hAnsi="Times New Roman" w:cs="Times New Roman"/>
+          <w:color w:val="00B050"/>
         </w:rPr>
         <w:t>__</w:t>
       </w:r>
       <w:r>
         <w:rPr>
           <w:rFonts w:ascii="Times New Roman" w:hAnsi="Times New Roman" w:cs="Times New Roman"/>
+          <w:color w:val="00B050"/>
         </w:rPr>
         <w:t>_____</w:t>
       </w:r>
       <w:r>
         <w:rPr>
           <w:rFonts w:ascii="Times New Roman" w:hAnsi="Times New Roman" w:cs="Times New Roman"/>
+          <w:color w:val="00B050"/>
         </w:rPr>
         <w:t>_</w:t>
       </w:r>
@@ -1644,180 +1823,202 @@
           <w:rFonts w:ascii="Times New Roman" w:hAnsi="Times New Roman" w:cs="Times New Roman"/>
           <w:b/>
           <w:i/>
-          <w:color w:val="FF0000"/>
-        </w:rPr>
-      </w:pPr>
-      <w:r>
-        <w:rPr>
-          <w:rFonts w:ascii="Times New Roman" w:hAnsi="Times New Roman" w:cs="Times New Roman"/>
+          <w:color w:val="00B050"/>
+        </w:rPr>
+      </w:pPr>
+      <w:r>
+        <w:rPr>
+          <w:rFonts w:ascii="Times New Roman" w:hAnsi="Times New Roman" w:cs="Times New Roman"/>
+          <w:color w:val="00B050"/>
         </w:rPr>
         <w:t>Estado</w:t>
       </w:r>
       <w:r>
         <w:rPr>
           <w:rFonts w:ascii="Times New Roman" w:hAnsi="Times New Roman" w:cs="Times New Roman"/>
+          <w:color w:val="00B050"/>
         </w:rPr>
         <w:t xml:space="preserve"> </w:t>
       </w:r>
       <w:r>
         <w:rPr>
           <w:rFonts w:ascii="Times New Roman" w:hAnsi="Times New Roman" w:cs="Times New Roman"/>
+          <w:color w:val="00B050"/>
         </w:rPr>
         <w:t>Civil</w:t>
       </w:r>
       <w:r>
         <w:rPr>
           <w:rFonts w:ascii="Times New Roman" w:hAnsi="Times New Roman" w:cs="Times New Roman"/>
+          <w:color w:val="00B050"/>
         </w:rPr>
         <w:t>: _</w:t>
       </w:r>
       <w:r>
         <w:rPr>
           <w:rFonts w:ascii="Times New Roman" w:hAnsi="Times New Roman" w:cs="Times New Roman"/>
+          <w:color w:val="00B050"/>
         </w:rPr>
         <w:t>___</w:t>
       </w:r>
       <w:r>
         <w:rPr>
           <w:rFonts w:ascii="Times New Roman" w:hAnsi="Times New Roman" w:cs="Times New Roman"/>
+          <w:color w:val="00B050"/>
         </w:rPr>
         <w:t>_______</w:t>
       </w:r>
       <w:r>
         <w:rPr>
           <w:rFonts w:ascii="Times New Roman" w:hAnsi="Times New Roman" w:cs="Times New Roman"/>
+          <w:color w:val="00B050"/>
         </w:rPr>
         <w:t>____</w:t>
       </w:r>
       <w:r>
         <w:rPr>
           <w:rFonts w:ascii="Times New Roman" w:hAnsi="Times New Roman" w:cs="Times New Roman"/>
+          <w:color w:val="00B050"/>
         </w:rPr>
         <w:t xml:space="preserve"> </w:t>
       </w:r>
       <w:r>
         <w:rPr>
           <w:rFonts w:ascii="Times New Roman" w:hAnsi="Times New Roman" w:cs="Times New Roman"/>
+          <w:color w:val="00B050"/>
         </w:rPr>
         <w:t xml:space="preserve">Nivel de </w:t>
       </w:r>
       <w:r>
         <w:rPr>
           <w:rFonts w:ascii="Times New Roman" w:hAnsi="Times New Roman" w:cs="Times New Roman"/>
+          <w:color w:val="00B050"/>
         </w:rPr>
         <w:t>Instrucción</w:t>
       </w:r>
       <w:r>
         <w:rPr>
           <w:rFonts w:ascii="Times New Roman" w:hAnsi="Times New Roman" w:cs="Times New Roman"/>
-        </w:rPr>
-        <w:t>:</w:t>
-      </w:r>
-      <w:r>
-        <w:rPr>
-          <w:rFonts w:ascii="Times New Roman" w:hAnsi="Times New Roman" w:cs="Times New Roman"/>
-        </w:rPr>
-        <w:t xml:space="preserve"> _</w:t>
-      </w:r>
-      <w:r>
-        <w:rPr>
-          <w:rFonts w:ascii="Times New Roman" w:hAnsi="Times New Roman" w:cs="Times New Roman"/>
+          <w:color w:val="00B050"/>
+        </w:rPr>
+        <w:t>: _</w:t>
+      </w:r>
+      <w:r>
+        <w:rPr>
+          <w:rFonts w:ascii="Times New Roman" w:hAnsi="Times New Roman" w:cs="Times New Roman"/>
+          <w:color w:val="00B050"/>
         </w:rPr>
         <w:t>__</w:t>
       </w:r>
       <w:r>
         <w:rPr>
           <w:rFonts w:ascii="Times New Roman" w:hAnsi="Times New Roman" w:cs="Times New Roman"/>
+          <w:color w:val="00B050"/>
         </w:rPr>
         <w:t>___</w:t>
       </w:r>
       <w:r>
         <w:rPr>
           <w:rFonts w:ascii="Times New Roman" w:hAnsi="Times New Roman" w:cs="Times New Roman"/>
+          <w:color w:val="00B050"/>
         </w:rPr>
         <w:t>___________</w:t>
       </w:r>
       <w:r>
         <w:rPr>
           <w:rFonts w:ascii="Times New Roman" w:hAnsi="Times New Roman" w:cs="Times New Roman"/>
+          <w:color w:val="00B050"/>
         </w:rPr>
         <w:t>_</w:t>
       </w:r>
       <w:r>
         <w:rPr>
           <w:rFonts w:ascii="Times New Roman" w:hAnsi="Times New Roman" w:cs="Times New Roman"/>
+          <w:color w:val="00B050"/>
         </w:rPr>
         <w:t>____</w:t>
       </w:r>
       <w:r>
         <w:rPr>
           <w:rFonts w:ascii="Times New Roman" w:hAnsi="Times New Roman" w:cs="Times New Roman"/>
+          <w:color w:val="00B050"/>
         </w:rPr>
         <w:t>Ocupación: ______________________ Lugar de trabajo: ____________________________________</w:t>
       </w:r>
       <w:r>
         <w:rPr>
           <w:rFonts w:ascii="Times New Roman" w:hAnsi="Times New Roman" w:cs="Times New Roman"/>
+          <w:color w:val="00B050"/>
         </w:rPr>
         <w:t>___________</w:t>
       </w:r>
       <w:r>
         <w:rPr>
           <w:rFonts w:ascii="Times New Roman" w:hAnsi="Times New Roman" w:cs="Times New Roman"/>
+          <w:color w:val="00B050"/>
         </w:rPr>
         <w:t>__</w:t>
       </w:r>
       <w:r>
         <w:rPr>
           <w:rFonts w:ascii="Times New Roman" w:hAnsi="Times New Roman" w:cs="Times New Roman"/>
+          <w:color w:val="00B050"/>
         </w:rPr>
         <w:t xml:space="preserve"> Telf.: del</w:t>
       </w:r>
       <w:r>
         <w:rPr>
           <w:rFonts w:ascii="Times New Roman" w:hAnsi="Times New Roman" w:cs="Times New Roman"/>
+          <w:color w:val="00B050"/>
         </w:rPr>
         <w:t xml:space="preserve"> lugar de trabajo: __________</w:t>
       </w:r>
       <w:r>
         <w:rPr>
           <w:rFonts w:ascii="Times New Roman" w:hAnsi="Times New Roman" w:cs="Times New Roman"/>
+          <w:color w:val="00B050"/>
         </w:rPr>
         <w:t>__ Habilidad</w:t>
       </w:r>
       <w:r>
         <w:rPr>
           <w:rFonts w:ascii="Times New Roman" w:hAnsi="Times New Roman" w:cs="Times New Roman"/>
+          <w:color w:val="00B050"/>
         </w:rPr>
         <w:t>: _</w:t>
       </w:r>
       <w:r>
         <w:rPr>
           <w:rFonts w:ascii="Times New Roman" w:hAnsi="Times New Roman" w:cs="Times New Roman"/>
+          <w:color w:val="00B050"/>
         </w:rPr>
         <w:t>_____</w:t>
       </w:r>
       <w:r>
         <w:rPr>
           <w:rFonts w:ascii="Times New Roman" w:hAnsi="Times New Roman" w:cs="Times New Roman"/>
+          <w:color w:val="00B050"/>
         </w:rPr>
         <w:t>______________________</w:t>
       </w:r>
       <w:r>
         <w:rPr>
           <w:rFonts w:ascii="Times New Roman" w:hAnsi="Times New Roman" w:cs="Times New Roman"/>
+          <w:color w:val="00B050"/>
         </w:rPr>
         <w:t>____________________________________________</w:t>
       </w:r>
       <w:r>
         <w:rPr>
           <w:rFonts w:ascii="Times New Roman" w:hAnsi="Times New Roman" w:cs="Times New Roman"/>
+          <w:color w:val="00B050"/>
         </w:rPr>
         <w:t>_____</w:t>
       </w:r>
       <w:r>
         <w:rPr>
           <w:rFonts w:ascii="Times New Roman" w:hAnsi="Times New Roman" w:cs="Times New Roman"/>
+          <w:color w:val="00B050"/>
         </w:rPr>
         <w:t>____________</w:t>
       </w:r>
@@ -1828,41 +2029,48 @@
         <w:jc w:val="both"/>
         <w:rPr>
           <w:rFonts w:ascii="Times New Roman" w:hAnsi="Times New Roman" w:cs="Times New Roman"/>
-        </w:rPr>
-      </w:pPr>
-      <w:r>
-        <w:rPr>
-          <w:rFonts w:ascii="Times New Roman" w:hAnsi="Times New Roman" w:cs="Times New Roman"/>
+          <w:color w:val="00B050"/>
+        </w:rPr>
+      </w:pPr>
+      <w:r>
+        <w:rPr>
+          <w:rFonts w:ascii="Times New Roman" w:hAnsi="Times New Roman" w:cs="Times New Roman"/>
+          <w:color w:val="00B050"/>
         </w:rPr>
         <w:t>Dirección de residencia: __________________________</w:t>
       </w:r>
       <w:r>
         <w:rPr>
           <w:rFonts w:ascii="Times New Roman" w:hAnsi="Times New Roman" w:cs="Times New Roman"/>
+          <w:color w:val="00B050"/>
         </w:rPr>
         <w:t>_________</w:t>
       </w:r>
       <w:r>
         <w:rPr>
           <w:rFonts w:ascii="Times New Roman" w:hAnsi="Times New Roman" w:cs="Times New Roman"/>
+          <w:color w:val="00B050"/>
         </w:rPr>
         <w:t>___________________________</w:t>
       </w:r>
       <w:r>
         <w:rPr>
           <w:rFonts w:ascii="Times New Roman" w:hAnsi="Times New Roman" w:cs="Times New Roman"/>
+          <w:color w:val="00B050"/>
         </w:rPr>
         <w:t>______</w:t>
       </w:r>
       <w:r>
         <w:rPr>
           <w:rFonts w:ascii="Times New Roman" w:hAnsi="Times New Roman" w:cs="Times New Roman"/>
+          <w:color w:val="00B050"/>
         </w:rPr>
         <w:t>_____</w:t>
       </w:r>
       <w:r>
         <w:rPr>
           <w:rFonts w:ascii="Times New Roman" w:hAnsi="Times New Roman" w:cs="Times New Roman"/>
+          <w:color w:val="00B050"/>
         </w:rPr>
         <w:t>_____</w:t>
       </w:r>
@@ -1873,89 +2081,104 @@
         <w:jc w:val="both"/>
         <w:rPr>
           <w:rFonts w:ascii="Times New Roman" w:hAnsi="Times New Roman" w:cs="Times New Roman"/>
-        </w:rPr>
-      </w:pPr>
-      <w:r>
-        <w:rPr>
-          <w:rFonts w:ascii="Times New Roman" w:hAnsi="Times New Roman" w:cs="Times New Roman"/>
+          <w:color w:val="00B050"/>
+        </w:rPr>
+      </w:pPr>
+      <w:r>
+        <w:rPr>
+          <w:rFonts w:ascii="Times New Roman" w:hAnsi="Times New Roman" w:cs="Times New Roman"/>
+          <w:color w:val="00B050"/>
         </w:rPr>
         <w:t xml:space="preserve">Teléfono </w:t>
       </w:r>
       <w:r>
         <w:rPr>
           <w:rFonts w:ascii="Times New Roman" w:hAnsi="Times New Roman" w:cs="Times New Roman"/>
+          <w:color w:val="00B050"/>
         </w:rPr>
         <w:t>Móvil</w:t>
       </w:r>
       <w:r>
         <w:rPr>
           <w:rFonts w:ascii="Times New Roman" w:hAnsi="Times New Roman" w:cs="Times New Roman"/>
+          <w:color w:val="00B050"/>
         </w:rPr>
         <w:t>: ____</w:t>
       </w:r>
       <w:r>
         <w:rPr>
           <w:rFonts w:ascii="Times New Roman" w:hAnsi="Times New Roman" w:cs="Times New Roman"/>
+          <w:color w:val="00B050"/>
         </w:rPr>
         <w:t>___</w:t>
       </w:r>
       <w:r>
         <w:rPr>
           <w:rFonts w:ascii="Times New Roman" w:hAnsi="Times New Roman" w:cs="Times New Roman"/>
+          <w:color w:val="00B050"/>
         </w:rPr>
         <w:t>____________</w:t>
       </w:r>
       <w:r>
         <w:rPr>
           <w:rFonts w:ascii="Times New Roman" w:hAnsi="Times New Roman" w:cs="Times New Roman"/>
+          <w:color w:val="00B050"/>
         </w:rPr>
         <w:t>__</w:t>
       </w:r>
       <w:r>
         <w:rPr>
           <w:rFonts w:ascii="Times New Roman" w:hAnsi="Times New Roman" w:cs="Times New Roman"/>
+          <w:color w:val="00B050"/>
         </w:rPr>
         <w:t>________</w:t>
       </w:r>
       <w:r>
         <w:rPr>
           <w:rFonts w:ascii="Times New Roman" w:hAnsi="Times New Roman" w:cs="Times New Roman"/>
+          <w:color w:val="00B050"/>
         </w:rPr>
         <w:t>____</w:t>
       </w:r>
       <w:r>
         <w:rPr>
           <w:rFonts w:ascii="Times New Roman" w:hAnsi="Times New Roman" w:cs="Times New Roman"/>
+          <w:color w:val="00B050"/>
         </w:rPr>
         <w:t>_ Teléfono Residencial</w:t>
       </w:r>
       <w:r>
         <w:rPr>
           <w:rFonts w:ascii="Times New Roman" w:hAnsi="Times New Roman" w:cs="Times New Roman"/>
+          <w:color w:val="00B050"/>
         </w:rPr>
         <w:t>: _</w:t>
       </w:r>
       <w:r>
         <w:rPr>
           <w:rFonts w:ascii="Times New Roman" w:hAnsi="Times New Roman" w:cs="Times New Roman"/>
+          <w:color w:val="00B050"/>
         </w:rPr>
         <w:t>________</w:t>
       </w:r>
       <w:r>
         <w:rPr>
           <w:rFonts w:ascii="Times New Roman" w:hAnsi="Times New Roman" w:cs="Times New Roman"/>
+          <w:color w:val="00B050"/>
         </w:rPr>
         <w:t>___</w:t>
       </w:r>
       <w:r>
         <w:rPr>
           <w:rFonts w:ascii="Times New Roman" w:hAnsi="Times New Roman" w:cs="Times New Roman"/>
+          <w:color w:val="00B050"/>
         </w:rPr>
         <w:t>__________</w:t>
       </w:r>
       <w:r>
         <w:rPr>
           <w:rFonts w:ascii="Times New Roman" w:hAnsi="Times New Roman" w:cs="Times New Roman"/>
+          <w:color w:val="00B050"/>
         </w:rPr>
         <w:t xml:space="preserve">_________ </w:t>
       </w:r>
@@ -1971,30 +2194,35 @@
       <w:r>
         <w:rPr>
           <w:rFonts w:ascii="Times New Roman" w:hAnsi="Times New Roman" w:cs="Times New Roman"/>
+          <w:color w:val="00B050"/>
         </w:rPr>
         <w:t>Religión:</w:t>
       </w:r>
       <w:r>
         <w:rPr>
           <w:rFonts w:ascii="Times New Roman" w:hAnsi="Times New Roman" w:cs="Times New Roman"/>
+          <w:color w:val="00B050"/>
         </w:rPr>
         <w:t xml:space="preserve"> __________________</w:t>
       </w:r>
       <w:r>
         <w:rPr>
           <w:rFonts w:ascii="Times New Roman" w:hAnsi="Times New Roman" w:cs="Times New Roman"/>
+          <w:color w:val="00B050"/>
         </w:rPr>
         <w:t xml:space="preserve"> </w:t>
       </w:r>
       <w:r>
         <w:rPr>
           <w:rFonts w:ascii="Times New Roman" w:hAnsi="Times New Roman" w:cs="Times New Roman"/>
+          <w:color w:val="00B050"/>
         </w:rPr>
         <w:t xml:space="preserve"> </w:t>
       </w:r>
       <w:r>
         <w:rPr>
           <w:rFonts w:ascii="Times New Roman" w:hAnsi="Times New Roman" w:cs="Times New Roman"/>
+          <w:color w:val="00B050"/>
           <w:lang w:val="es-VE"/>
         </w:rPr>
         <w:t>Nº de Hijos</w:t>
@@ -2002,6 +2230,7 @@
       <w:r>
         <w:rPr>
           <w:rFonts w:ascii="Times New Roman" w:hAnsi="Times New Roman" w:cs="Times New Roman"/>
+          <w:color w:val="00B050"/>
           <w:lang w:val="es-VE"/>
         </w:rPr>
         <w:t xml:space="preserve">: </w:t>
@@ -2009,6 +2238,7 @@
       <w:r>
         <w:rPr>
           <w:rFonts w:ascii="Times New Roman" w:hAnsi="Times New Roman" w:cs="Times New Roman"/>
+          <w:color w:val="00B050"/>
           <w:lang w:val="es-VE"/>
         </w:rPr>
         <w:t xml:space="preserve">__________________ </w:t>
@@ -2016,6 +2246,7 @@
       <w:r>
         <w:rPr>
           <w:rFonts w:ascii="Times New Roman" w:hAnsi="Times New Roman" w:cs="Times New Roman"/>
+          <w:color w:val="00B050"/>
           <w:lang w:val="es-VE"/>
         </w:rPr>
         <w:t>¿</w:t>
@@ -2023,6 +2254,7 @@
       <w:r>
         <w:rPr>
           <w:rFonts w:ascii="Times New Roman" w:hAnsi="Times New Roman" w:cs="Times New Roman"/>
+          <w:color w:val="00B050"/>
           <w:lang w:val="es-VE"/>
         </w:rPr>
         <w:t>Vive con el niño</w:t>
@@ -2030,6 +2262,7 @@
       <w:r>
         <w:rPr>
           <w:rFonts w:ascii="Times New Roman" w:hAnsi="Times New Roman" w:cs="Times New Roman"/>
+          <w:color w:val="00B050"/>
           <w:lang w:val="es-VE"/>
         </w:rPr>
         <w:t xml:space="preserve"> </w:t>
@@ -2037,6 +2270,7 @@
       <w:r>
         <w:rPr>
           <w:rFonts w:ascii="Times New Roman" w:hAnsi="Times New Roman" w:cs="Times New Roman"/>
+          <w:color w:val="00B050"/>
           <w:lang w:val="es-VE"/>
         </w:rPr>
         <w:t>(a)?</w:t>
@@ -2044,6 +2278,7 @@
       <w:r>
         <w:rPr>
           <w:rFonts w:ascii="Times New Roman" w:hAnsi="Times New Roman" w:cs="Times New Roman"/>
+          <w:color w:val="00B050"/>
           <w:lang w:val="es-VE"/>
         </w:rPr>
         <w:t xml:space="preserve">  _</w:t>
@@ -2051,6 +2286,7 @@
       <w:r>
         <w:rPr>
           <w:rFonts w:ascii="Times New Roman" w:hAnsi="Times New Roman" w:cs="Times New Roman"/>
+          <w:color w:val="00B050"/>
           <w:lang w:val="es-VE"/>
         </w:rPr>
         <w:t>______________________</w:t>
@@ -2147,237 +2383,241 @@
         <w:spacing w:after="0" w:line="240" w:lineRule="auto"/>
         <w:rPr>
           <w:rFonts w:ascii="Times New Roman" w:hAnsi="Times New Roman" w:cs="Times New Roman"/>
-        </w:rPr>
-      </w:pPr>
-      <w:r>
-        <w:rPr>
-          <w:rFonts w:ascii="Times New Roman" w:hAnsi="Times New Roman" w:cs="Times New Roman"/>
+          <w:color w:val="00B050"/>
+        </w:rPr>
+      </w:pPr>
+      <w:r>
+        <w:rPr>
+          <w:rFonts w:ascii="Times New Roman" w:hAnsi="Times New Roman" w:cs="Times New Roman"/>
+          <w:color w:val="00B050"/>
         </w:rPr>
         <w:t>Fecha de N</w:t>
       </w:r>
       <w:r>
         <w:rPr>
           <w:rFonts w:ascii="Times New Roman" w:hAnsi="Times New Roman" w:cs="Times New Roman"/>
+          <w:color w:val="00B050"/>
         </w:rPr>
         <w:t xml:space="preserve">acimiento: </w:t>
       </w:r>
       <w:r>
         <w:rPr>
           <w:rFonts w:ascii="Times New Roman" w:hAnsi="Times New Roman" w:cs="Times New Roman"/>
-        </w:rPr>
-        <w:t>Día: __</w:t>
-      </w:r>
-      <w:r>
-        <w:rPr>
-          <w:rFonts w:ascii="Times New Roman" w:hAnsi="Times New Roman" w:cs="Times New Roman"/>
+          <w:color w:val="00B050"/>
+        </w:rPr>
+        <w:t xml:space="preserve">Día: _____ Mes: ________  Año: _____  </w:t>
+      </w:r>
+      <w:r>
+        <w:rPr>
+          <w:rFonts w:ascii="Times New Roman" w:hAnsi="Times New Roman" w:cs="Times New Roman"/>
+          <w:color w:val="00B050"/>
+        </w:rPr>
+        <w:t>Edad: ___</w:t>
+      </w:r>
+      <w:r>
+        <w:rPr>
+          <w:rFonts w:ascii="Times New Roman" w:hAnsi="Times New Roman" w:cs="Times New Roman"/>
+          <w:color w:val="00B050"/>
+        </w:rPr>
+        <w:t>_____</w:t>
+      </w:r>
+      <w:r>
+        <w:rPr>
+          <w:rFonts w:ascii="Times New Roman" w:hAnsi="Times New Roman" w:cs="Times New Roman"/>
+          <w:color w:val="00B050"/>
+        </w:rPr>
+        <w:t>__   Nacionalidad: ______</w:t>
+      </w:r>
+      <w:r>
+        <w:rPr>
+          <w:rFonts w:ascii="Times New Roman" w:hAnsi="Times New Roman" w:cs="Times New Roman"/>
+          <w:color w:val="00B050"/>
+        </w:rPr>
+        <w:t>______</w:t>
+      </w:r>
+      <w:r>
+        <w:rPr>
+          <w:rFonts w:ascii="Times New Roman" w:hAnsi="Times New Roman" w:cs="Times New Roman"/>
+          <w:color w:val="00B050"/>
+        </w:rPr>
+        <w:t>_____</w:t>
+      </w:r>
+      <w:r>
+        <w:rPr>
+          <w:rFonts w:ascii="Times New Roman" w:hAnsi="Times New Roman" w:cs="Times New Roman"/>
+          <w:color w:val="00B050"/>
+        </w:rPr>
+        <w:t>_</w:t>
+      </w:r>
+    </w:p>
+    <w:p>
+      <w:pPr>
+        <w:spacing w:after="0" w:line="240" w:lineRule="auto"/>
+        <w:rPr>
+          <w:rFonts w:ascii="Times New Roman" w:hAnsi="Times New Roman" w:cs="Times New Roman"/>
+          <w:color w:val="00B050"/>
+        </w:rPr>
+      </w:pPr>
+      <w:r>
+        <w:rPr>
+          <w:rFonts w:ascii="Times New Roman" w:hAnsi="Times New Roman" w:cs="Times New Roman"/>
+          <w:color w:val="00B050"/>
+        </w:rPr>
+        <w:t>Estado Civil</w:t>
+      </w:r>
+      <w:r>
+        <w:rPr>
+          <w:rFonts w:ascii="Times New Roman" w:hAnsi="Times New Roman" w:cs="Times New Roman"/>
+          <w:color w:val="00B050"/>
+        </w:rPr>
+        <w:t>: __________</w:t>
+      </w:r>
+      <w:r>
+        <w:rPr>
+          <w:rFonts w:ascii="Times New Roman" w:hAnsi="Times New Roman" w:cs="Times New Roman"/>
+          <w:color w:val="00B050"/>
+        </w:rPr>
+        <w:t>____ Nivel de Instrucción: ______________________</w:t>
+      </w:r>
+      <w:r>
+        <w:rPr>
+          <w:rFonts w:ascii="Times New Roman" w:hAnsi="Times New Roman" w:cs="Times New Roman"/>
+          <w:color w:val="00B050"/>
+        </w:rPr>
+        <w:t xml:space="preserve"> Ocupación: ___</w:t>
+      </w:r>
+      <w:r>
+        <w:rPr>
+          <w:rFonts w:ascii="Times New Roman" w:hAnsi="Times New Roman" w:cs="Times New Roman"/>
+          <w:color w:val="00B050"/>
+        </w:rPr>
+        <w:t>______</w:t>
+      </w:r>
+      <w:r>
+        <w:rPr>
+          <w:rFonts w:ascii="Times New Roman" w:hAnsi="Times New Roman" w:cs="Times New Roman"/>
+          <w:color w:val="00B050"/>
+        </w:rPr>
+        <w:t>_</w:t>
+      </w:r>
+      <w:r>
+        <w:rPr>
+          <w:rFonts w:ascii="Times New Roman" w:hAnsi="Times New Roman" w:cs="Times New Roman"/>
+          <w:color w:val="00B050"/>
         </w:rPr>
         <w:t>__</w:t>
       </w:r>
       <w:r>
         <w:rPr>
           <w:rFonts w:ascii="Times New Roman" w:hAnsi="Times New Roman" w:cs="Times New Roman"/>
-        </w:rPr>
-        <w:t xml:space="preserve">_ Mes: ________ </w:t>
-      </w:r>
-      <w:r>
-        <w:rPr>
-          <w:rFonts w:ascii="Times New Roman" w:hAnsi="Times New Roman" w:cs="Times New Roman"/>
-        </w:rPr>
-        <w:t xml:space="preserve"> </w:t>
-      </w:r>
-      <w:r>
-        <w:rPr>
-          <w:rFonts w:ascii="Times New Roman" w:hAnsi="Times New Roman" w:cs="Times New Roman"/>
-        </w:rPr>
-        <w:t xml:space="preserve">Año: _____ </w:t>
-      </w:r>
-      <w:r>
-        <w:rPr>
-          <w:rFonts w:ascii="Times New Roman" w:hAnsi="Times New Roman" w:cs="Times New Roman"/>
-        </w:rPr>
-        <w:t xml:space="preserve"> </w:t>
-      </w:r>
-      <w:r>
-        <w:rPr>
-          <w:rFonts w:ascii="Times New Roman" w:hAnsi="Times New Roman" w:cs="Times New Roman"/>
-        </w:rPr>
-        <w:t>Edad: ___</w:t>
-      </w:r>
-      <w:r>
-        <w:rPr>
-          <w:rFonts w:ascii="Times New Roman" w:hAnsi="Times New Roman" w:cs="Times New Roman"/>
-        </w:rPr>
-        <w:t>_____</w:t>
-      </w:r>
-      <w:r>
-        <w:rPr>
-          <w:rFonts w:ascii="Times New Roman" w:hAnsi="Times New Roman" w:cs="Times New Roman"/>
-        </w:rPr>
-        <w:t>__   Nacionalidad: ______</w:t>
-      </w:r>
-      <w:r>
-        <w:rPr>
-          <w:rFonts w:ascii="Times New Roman" w:hAnsi="Times New Roman" w:cs="Times New Roman"/>
+          <w:color w:val="00B050"/>
+        </w:rPr>
+        <w:t>_</w:t>
+      </w:r>
+      <w:r>
+        <w:rPr>
+          <w:rFonts w:ascii="Times New Roman" w:hAnsi="Times New Roman" w:cs="Times New Roman"/>
+          <w:color w:val="00B050"/>
+        </w:rPr>
+        <w:t>_________</w:t>
+      </w:r>
+      <w:r>
+        <w:rPr>
+          <w:rFonts w:ascii="Times New Roman" w:hAnsi="Times New Roman" w:cs="Times New Roman"/>
+          <w:color w:val="00B050"/>
+        </w:rPr>
+        <w:t>_</w:t>
+      </w:r>
+    </w:p>
+    <w:p>
+      <w:pPr>
+        <w:spacing w:after="0" w:line="240" w:lineRule="auto"/>
+        <w:rPr>
+          <w:rFonts w:ascii="Times New Roman" w:hAnsi="Times New Roman" w:cs="Times New Roman"/>
+          <w:color w:val="00B050"/>
+        </w:rPr>
+      </w:pPr>
+      <w:r>
+        <w:rPr>
+          <w:rFonts w:ascii="Times New Roman" w:hAnsi="Times New Roman" w:cs="Times New Roman"/>
+          <w:color w:val="00B050"/>
+        </w:rPr>
+        <w:t>Lugar de trabajo: _____________________________________</w:t>
+      </w:r>
+      <w:r>
+        <w:rPr>
+          <w:rFonts w:ascii="Times New Roman" w:hAnsi="Times New Roman" w:cs="Times New Roman"/>
+          <w:color w:val="00B050"/>
         </w:rPr>
         <w:t>______</w:t>
       </w:r>
       <w:r>
         <w:rPr>
           <w:rFonts w:ascii="Times New Roman" w:hAnsi="Times New Roman" w:cs="Times New Roman"/>
-        </w:rPr>
-        <w:t>_____</w:t>
-      </w:r>
-      <w:r>
-        <w:rPr>
-          <w:rFonts w:ascii="Times New Roman" w:hAnsi="Times New Roman" w:cs="Times New Roman"/>
+          <w:color w:val="00B050"/>
+        </w:rPr>
+        <w:t>__ Telf.: del lugar de trabajo: ________</w:t>
+      </w:r>
+      <w:r>
+        <w:rPr>
+          <w:rFonts w:ascii="Times New Roman" w:hAnsi="Times New Roman" w:cs="Times New Roman"/>
+          <w:color w:val="00B050"/>
         </w:rPr>
         <w:t>_</w:t>
       </w:r>
-    </w:p>
-    <w:p>
-      <w:pPr>
-        <w:spacing w:after="0" w:line="240" w:lineRule="auto"/>
-        <w:rPr>
-          <w:rFonts w:ascii="Times New Roman" w:hAnsi="Times New Roman" w:cs="Times New Roman"/>
-        </w:rPr>
-      </w:pPr>
-      <w:r>
-        <w:rPr>
-          <w:rFonts w:ascii="Times New Roman" w:hAnsi="Times New Roman" w:cs="Times New Roman"/>
-        </w:rPr>
-        <w:t>Estado Civil</w:t>
-      </w:r>
-      <w:r>
-        <w:rPr>
-          <w:rFonts w:ascii="Times New Roman" w:hAnsi="Times New Roman" w:cs="Times New Roman"/>
-        </w:rPr>
-        <w:t>: __________</w:t>
-      </w:r>
-      <w:r>
-        <w:rPr>
-          <w:rFonts w:ascii="Times New Roman" w:hAnsi="Times New Roman" w:cs="Times New Roman"/>
-        </w:rPr>
-        <w:t>____ Nivel de Instrucción: ______________________</w:t>
-      </w:r>
-      <w:r>
-        <w:rPr>
-          <w:rFonts w:ascii="Times New Roman" w:hAnsi="Times New Roman" w:cs="Times New Roman"/>
-        </w:rPr>
-        <w:t xml:space="preserve"> Ocupación: ___</w:t>
-      </w:r>
-      <w:r>
-        <w:rPr>
-          <w:rFonts w:ascii="Times New Roman" w:hAnsi="Times New Roman" w:cs="Times New Roman"/>
-        </w:rPr>
-        <w:t>______</w:t>
-      </w:r>
-      <w:r>
-        <w:rPr>
-          <w:rFonts w:ascii="Times New Roman" w:hAnsi="Times New Roman" w:cs="Times New Roman"/>
+      <w:r>
+        <w:rPr>
+          <w:rFonts w:ascii="Times New Roman" w:hAnsi="Times New Roman" w:cs="Times New Roman"/>
+          <w:color w:val="00B050"/>
+        </w:rPr>
+        <w:t>___</w:t>
+      </w:r>
+      <w:r>
+        <w:rPr>
+          <w:rFonts w:ascii="Times New Roman" w:hAnsi="Times New Roman" w:cs="Times New Roman"/>
+          <w:color w:val="00B050"/>
         </w:rPr>
         <w:t>_</w:t>
       </w:r>
       <w:r>
         <w:rPr>
           <w:rFonts w:ascii="Times New Roman" w:hAnsi="Times New Roman" w:cs="Times New Roman"/>
-        </w:rPr>
-        <w:t>__</w:t>
-      </w:r>
-      <w:r>
-        <w:rPr>
-          <w:rFonts w:ascii="Times New Roman" w:hAnsi="Times New Roman" w:cs="Times New Roman"/>
-        </w:rPr>
-        <w:t>_</w:t>
-      </w:r>
-      <w:r>
-        <w:rPr>
-          <w:rFonts w:ascii="Times New Roman" w:hAnsi="Times New Roman" w:cs="Times New Roman"/>
-        </w:rPr>
-        <w:t>_________</w:t>
-      </w:r>
-      <w:r>
-        <w:rPr>
-          <w:rFonts w:ascii="Times New Roman" w:hAnsi="Times New Roman" w:cs="Times New Roman"/>
-        </w:rPr>
-        <w:t>_</w:t>
-      </w:r>
-    </w:p>
-    <w:p>
-      <w:pPr>
-        <w:spacing w:after="0" w:line="240" w:lineRule="auto"/>
-        <w:rPr>
-          <w:rFonts w:ascii="Times New Roman" w:hAnsi="Times New Roman" w:cs="Times New Roman"/>
-        </w:rPr>
-      </w:pPr>
-      <w:r>
-        <w:rPr>
-          <w:rFonts w:ascii="Times New Roman" w:hAnsi="Times New Roman" w:cs="Times New Roman"/>
-        </w:rPr>
-        <w:t>Lugar de trabajo: _____________________________________</w:t>
-      </w:r>
-      <w:r>
-        <w:rPr>
-          <w:rFonts w:ascii="Times New Roman" w:hAnsi="Times New Roman" w:cs="Times New Roman"/>
-        </w:rPr>
-        <w:t>______</w:t>
-      </w:r>
-      <w:r>
-        <w:rPr>
-          <w:rFonts w:ascii="Times New Roman" w:hAnsi="Times New Roman" w:cs="Times New Roman"/>
-        </w:rPr>
-        <w:t>__ Telf.: del lugar de trabajo: ________</w:t>
-      </w:r>
-      <w:r>
-        <w:rPr>
-          <w:rFonts w:ascii="Times New Roman" w:hAnsi="Times New Roman" w:cs="Times New Roman"/>
-        </w:rPr>
-        <w:t>_</w:t>
-      </w:r>
-      <w:r>
-        <w:rPr>
-          <w:rFonts w:ascii="Times New Roman" w:hAnsi="Times New Roman" w:cs="Times New Roman"/>
+          <w:color w:val="00B050"/>
         </w:rPr>
         <w:t>___</w:t>
       </w:r>
       <w:r>
         <w:rPr>
           <w:rFonts w:ascii="Times New Roman" w:hAnsi="Times New Roman" w:cs="Times New Roman"/>
-        </w:rPr>
-        <w:t>_</w:t>
-      </w:r>
-      <w:r>
-        <w:rPr>
-          <w:rFonts w:ascii="Times New Roman" w:hAnsi="Times New Roman" w:cs="Times New Roman"/>
-        </w:rPr>
-        <w:t>___</w:t>
-      </w:r>
-      <w:r>
-        <w:rPr>
-          <w:rFonts w:ascii="Times New Roman" w:hAnsi="Times New Roman" w:cs="Times New Roman"/>
+          <w:color w:val="00B050"/>
         </w:rPr>
         <w:t xml:space="preserve"> Habilidad: ________________</w:t>
       </w:r>
       <w:r>
         <w:rPr>
           <w:rFonts w:ascii="Times New Roman" w:hAnsi="Times New Roman" w:cs="Times New Roman"/>
+          <w:color w:val="00B050"/>
         </w:rPr>
         <w:t>____________________________________</w:t>
       </w:r>
       <w:r>
         <w:rPr>
           <w:rFonts w:ascii="Times New Roman" w:hAnsi="Times New Roman" w:cs="Times New Roman"/>
+          <w:color w:val="00B050"/>
         </w:rPr>
         <w:t>____</w:t>
       </w:r>
       <w:r>
         <w:rPr>
           <w:rFonts w:ascii="Times New Roman" w:hAnsi="Times New Roman" w:cs="Times New Roman"/>
+          <w:color w:val="00B050"/>
         </w:rPr>
         <w:t>________</w:t>
       </w:r>
       <w:r>
         <w:rPr>
           <w:rFonts w:ascii="Times New Roman" w:hAnsi="Times New Roman" w:cs="Times New Roman"/>
+          <w:color w:val="00B050"/>
         </w:rPr>
         <w:t>_________________________</w:t>
       </w:r>
@@ -2388,23 +2628,27 @@
         <w:jc w:val="both"/>
         <w:rPr>
           <w:rFonts w:ascii="Times New Roman" w:hAnsi="Times New Roman" w:cs="Times New Roman"/>
-        </w:rPr>
-      </w:pPr>
-      <w:r>
-        <w:rPr>
-          <w:rFonts w:ascii="Times New Roman" w:hAnsi="Times New Roman" w:cs="Times New Roman"/>
+          <w:color w:val="00B050"/>
+        </w:rPr>
+      </w:pPr>
+      <w:r>
+        <w:rPr>
+          <w:rFonts w:ascii="Times New Roman" w:hAnsi="Times New Roman" w:cs="Times New Roman"/>
+          <w:color w:val="00B050"/>
         </w:rPr>
         <w:t>Dirección de residencia: _________________________________________________________________</w:t>
       </w:r>
       <w:r>
         <w:rPr>
           <w:rFonts w:ascii="Times New Roman" w:hAnsi="Times New Roman" w:cs="Times New Roman"/>
+          <w:color w:val="00B050"/>
         </w:rPr>
         <w:t>______</w:t>
       </w:r>
       <w:r>
         <w:rPr>
           <w:rFonts w:ascii="Times New Roman" w:hAnsi="Times New Roman" w:cs="Times New Roman"/>
+          <w:color w:val="00B050"/>
         </w:rPr>
         <w:t>_______</w:t>
       </w:r>
@@ -2415,47 +2659,55 @@
         <w:jc w:val="both"/>
         <w:rPr>
           <w:rFonts w:ascii="Times New Roman" w:hAnsi="Times New Roman" w:cs="Times New Roman"/>
-        </w:rPr>
-      </w:pPr>
-      <w:r>
-        <w:rPr>
-          <w:rFonts w:ascii="Times New Roman" w:hAnsi="Times New Roman" w:cs="Times New Roman"/>
+          <w:color w:val="00B050"/>
+        </w:rPr>
+      </w:pPr>
+      <w:r>
+        <w:rPr>
+          <w:rFonts w:ascii="Times New Roman" w:hAnsi="Times New Roman" w:cs="Times New Roman"/>
+          <w:color w:val="00B050"/>
         </w:rPr>
         <w:t>Teléfono Móvil: ____________________________</w:t>
       </w:r>
       <w:r>
         <w:rPr>
           <w:rFonts w:ascii="Times New Roman" w:hAnsi="Times New Roman" w:cs="Times New Roman"/>
+          <w:color w:val="00B050"/>
         </w:rPr>
         <w:t>__</w:t>
       </w:r>
       <w:r>
         <w:rPr>
           <w:rFonts w:ascii="Times New Roman" w:hAnsi="Times New Roman" w:cs="Times New Roman"/>
+          <w:color w:val="00B050"/>
         </w:rPr>
         <w:t>__ Teléfono de habitación: _________</w:t>
       </w:r>
       <w:r>
         <w:rPr>
           <w:rFonts w:ascii="Times New Roman" w:hAnsi="Times New Roman" w:cs="Times New Roman"/>
+          <w:color w:val="00B050"/>
         </w:rPr>
         <w:t>__</w:t>
       </w:r>
       <w:r>
         <w:rPr>
           <w:rFonts w:ascii="Times New Roman" w:hAnsi="Times New Roman" w:cs="Times New Roman"/>
+          <w:color w:val="00B050"/>
         </w:rPr>
         <w:t xml:space="preserve">________________ Religión: __________________ </w:t>
       </w:r>
       <w:r>
         <w:rPr>
           <w:rFonts w:ascii="Times New Roman" w:hAnsi="Times New Roman" w:cs="Times New Roman"/>
+          <w:color w:val="00B050"/>
         </w:rPr>
         <w:t xml:space="preserve">  </w:t>
       </w:r>
       <w:r>
         <w:rPr>
           <w:rFonts w:ascii="Times New Roman" w:hAnsi="Times New Roman" w:cs="Times New Roman"/>
+          <w:color w:val="00B050"/>
           <w:lang w:val="es-VE"/>
         </w:rPr>
         <w:t xml:space="preserve">Nº de Hijos__________________ </w:t>
@@ -2463,6 +2715,7 @@
       <w:r>
         <w:rPr>
           <w:rFonts w:ascii="Times New Roman" w:hAnsi="Times New Roman" w:cs="Times New Roman"/>
+          <w:color w:val="00B050"/>
           <w:lang w:val="es-VE"/>
         </w:rPr>
         <w:t xml:space="preserve"> ¿</w:t>
@@ -2470,6 +2723,7 @@
       <w:r>
         <w:rPr>
           <w:rFonts w:ascii="Times New Roman" w:hAnsi="Times New Roman" w:cs="Times New Roman"/>
+          <w:color w:val="00B050"/>
           <w:lang w:val="es-VE"/>
         </w:rPr>
         <w:t>Vive con el niño(a)?______</w:t>
@@ -2477,6 +2731,7 @@
       <w:r>
         <w:rPr>
           <w:rFonts w:ascii="Times New Roman" w:hAnsi="Times New Roman" w:cs="Times New Roman"/>
+          <w:color w:val="00B050"/>
           <w:lang w:val="es-VE"/>
         </w:rPr>
         <w:t>___</w:t>
@@ -2484,6 +2739,7 @@
       <w:r>
         <w:rPr>
           <w:rFonts w:ascii="Times New Roman" w:hAnsi="Times New Roman" w:cs="Times New Roman"/>
+          <w:color w:val="00B050"/>
           <w:lang w:val="es-VE"/>
         </w:rPr>
         <w:t>________________</w:t>
@@ -2494,23 +2750,27 @@
         <w:spacing w:line="240" w:lineRule="auto"/>
         <w:rPr>
           <w:rFonts w:ascii="Times New Roman" w:hAnsi="Times New Roman" w:cs="Times New Roman"/>
-        </w:rPr>
-      </w:pPr>
-      <w:r>
-        <w:rPr>
-          <w:rFonts w:ascii="Times New Roman" w:hAnsi="Times New Roman" w:cs="Times New Roman"/>
+          <w:color w:val="00B050"/>
+        </w:rPr>
+      </w:pPr>
+      <w:r>
+        <w:rPr>
+          <w:rFonts w:ascii="Times New Roman" w:hAnsi="Times New Roman" w:cs="Times New Roman"/>
+          <w:color w:val="00B050"/>
         </w:rPr>
         <w:t>Telf. Móvil: _______________ Telf. Residencial: ______________Correo: _____________</w:t>
       </w:r>
       <w:r>
         <w:rPr>
           <w:rFonts w:ascii="Times New Roman" w:hAnsi="Times New Roman" w:cs="Times New Roman"/>
+          <w:color w:val="00B050"/>
         </w:rPr>
         <w:t>____</w:t>
       </w:r>
       <w:r>
         <w:rPr>
           <w:rFonts w:ascii="Times New Roman" w:hAnsi="Times New Roman" w:cs="Times New Roman"/>
+          <w:color w:val="00B050"/>
         </w:rPr>
         <w:t>___________________</w:t>
       </w:r>
@@ -2553,6 +2813,7 @@
         <w:rPr>
           <w:rFonts w:ascii="Times New Roman" w:hAnsi="Times New Roman" w:cs="Times New Roman"/>
           <w:b/>
+          <w:color w:val="00B050"/>
         </w:rPr>
       </w:pPr>
       <w:r>
@@ -2580,6 +2841,7 @@
         <w:rPr>
           <w:rFonts w:ascii="Times New Roman" w:hAnsi="Times New Roman" w:cs="Times New Roman"/>
           <w:b/>
+          <w:color w:val="00B050"/>
         </w:rPr>
         <w:t>Madre  (   )    Padre  (   )</w:t>
       </w:r>
@@ -2587,6 +2849,7 @@
         <w:rPr>
           <w:rFonts w:ascii="Times New Roman" w:hAnsi="Times New Roman" w:cs="Times New Roman"/>
           <w:b/>
+          <w:color w:val="00B050"/>
         </w:rPr>
         <w:t xml:space="preserve"> </w:t>
       </w:r>
@@ -2622,138 +2885,161 @@
         <w:jc w:val="both"/>
         <w:rPr>
           <w:rFonts w:ascii="Times New Roman" w:hAnsi="Times New Roman" w:cs="Times New Roman"/>
-        </w:rPr>
-      </w:pPr>
-      <w:r>
-        <w:rPr>
-          <w:rFonts w:ascii="Times New Roman" w:hAnsi="Times New Roman" w:cs="Times New Roman"/>
-          <w:b/>
+          <w:color w:val="00B050"/>
+        </w:rPr>
+      </w:pPr>
+      <w:r>
+        <w:rPr>
+          <w:rFonts w:ascii="Times New Roman" w:hAnsi="Times New Roman" w:cs="Times New Roman"/>
+          <w:b/>
+          <w:color w:val="00B050"/>
         </w:rPr>
         <w:t>Nombres y Apellidos</w:t>
       </w:r>
       <w:r>
         <w:rPr>
           <w:rFonts w:ascii="Times New Roman" w:hAnsi="Times New Roman" w:cs="Times New Roman"/>
+          <w:color w:val="00B050"/>
         </w:rPr>
         <w:t>: ____________________________________</w:t>
       </w:r>
       <w:r>
         <w:rPr>
           <w:rFonts w:ascii="Times New Roman" w:hAnsi="Times New Roman" w:cs="Times New Roman"/>
+          <w:color w:val="00B050"/>
         </w:rPr>
         <w:t>______</w:t>
       </w:r>
       <w:r>
         <w:rPr>
           <w:rFonts w:ascii="Times New Roman" w:hAnsi="Times New Roman" w:cs="Times New Roman"/>
+          <w:color w:val="00B050"/>
         </w:rPr>
         <w:t>_</w:t>
       </w:r>
       <w:r>
         <w:rPr>
           <w:rFonts w:ascii="Times New Roman" w:hAnsi="Times New Roman" w:cs="Times New Roman"/>
+          <w:color w:val="00B050"/>
         </w:rPr>
         <w:t>_____</w:t>
       </w:r>
       <w:r>
         <w:rPr>
           <w:rFonts w:ascii="Times New Roman" w:hAnsi="Times New Roman" w:cs="Times New Roman"/>
+          <w:color w:val="00B050"/>
         </w:rPr>
         <w:t>_</w:t>
       </w:r>
       <w:r>
         <w:rPr>
           <w:rFonts w:ascii="Times New Roman" w:hAnsi="Times New Roman" w:cs="Times New Roman"/>
+          <w:color w:val="00B050"/>
         </w:rPr>
         <w:t>______ C.I. Nº_____________</w:t>
       </w:r>
       <w:r>
         <w:rPr>
           <w:rFonts w:ascii="Times New Roman" w:hAnsi="Times New Roman" w:cs="Times New Roman"/>
+          <w:color w:val="00B050"/>
         </w:rPr>
         <w:t>____  Fecha de Nacimiento:</w:t>
       </w:r>
       <w:r>
         <w:rPr>
           <w:rFonts w:ascii="Times New Roman" w:hAnsi="Times New Roman" w:cs="Times New Roman"/>
+          <w:color w:val="00B050"/>
         </w:rPr>
         <w:t xml:space="preserve"> Día: ___ Mes: ________ Año: _____ </w:t>
       </w:r>
       <w:r>
         <w:rPr>
           <w:rFonts w:ascii="Times New Roman" w:hAnsi="Times New Roman" w:cs="Times New Roman"/>
+          <w:color w:val="00B050"/>
         </w:rPr>
         <w:t xml:space="preserve"> Edad: _____   </w:t>
       </w:r>
       <w:r>
         <w:rPr>
           <w:rFonts w:ascii="Times New Roman" w:hAnsi="Times New Roman" w:cs="Times New Roman"/>
+          <w:color w:val="00B050"/>
         </w:rPr>
         <w:t xml:space="preserve">Parentesco: </w:t>
       </w:r>
       <w:r>
         <w:rPr>
           <w:rFonts w:ascii="Times New Roman" w:hAnsi="Times New Roman" w:cs="Times New Roman"/>
+          <w:color w:val="00B050"/>
         </w:rPr>
         <w:t xml:space="preserve">______________________ </w:t>
       </w:r>
       <w:r>
         <w:rPr>
           <w:rFonts w:ascii="Times New Roman" w:hAnsi="Times New Roman" w:cs="Times New Roman"/>
+          <w:color w:val="00B050"/>
         </w:rPr>
         <w:t>Especifique: _______________________________________</w:t>
       </w:r>
       <w:r>
         <w:rPr>
           <w:rFonts w:ascii="Times New Roman" w:hAnsi="Times New Roman" w:cs="Times New Roman"/>
+          <w:color w:val="00B050"/>
         </w:rPr>
         <w:t>_______</w:t>
       </w:r>
       <w:r>
         <w:rPr>
           <w:rFonts w:ascii="Times New Roman" w:hAnsi="Times New Roman" w:cs="Times New Roman"/>
+          <w:color w:val="00B050"/>
         </w:rPr>
         <w:t>____</w:t>
       </w:r>
       <w:r>
         <w:rPr>
           <w:rFonts w:ascii="Times New Roman" w:hAnsi="Times New Roman" w:cs="Times New Roman"/>
+          <w:color w:val="00B050"/>
         </w:rPr>
         <w:t>__</w:t>
       </w:r>
       <w:r>
         <w:rPr>
           <w:rFonts w:ascii="Times New Roman" w:hAnsi="Times New Roman" w:cs="Times New Roman"/>
+          <w:color w:val="00B050"/>
         </w:rPr>
         <w:t>__</w:t>
       </w:r>
       <w:r>
         <w:rPr>
           <w:rFonts w:ascii="Times New Roman" w:hAnsi="Times New Roman" w:cs="Times New Roman"/>
+          <w:color w:val="00B050"/>
         </w:rPr>
         <w:t>Nacionalidad</w:t>
       </w:r>
       <w:r>
         <w:rPr>
           <w:rFonts w:ascii="Times New Roman" w:hAnsi="Times New Roman" w:cs="Times New Roman"/>
+          <w:color w:val="00B050"/>
         </w:rPr>
         <w:t>:________</w:t>
       </w:r>
       <w:r>
         <w:rPr>
           <w:rFonts w:ascii="Times New Roman" w:hAnsi="Times New Roman" w:cs="Times New Roman"/>
+          <w:color w:val="00B050"/>
         </w:rPr>
         <w:t>_</w:t>
       </w:r>
       <w:r>
         <w:rPr>
           <w:rFonts w:ascii="Times New Roman" w:hAnsi="Times New Roman" w:cs="Times New Roman"/>
+          <w:color w:val="00B050"/>
         </w:rPr>
         <w:t>_________</w:t>
       </w:r>
       <w:r>
         <w:rPr>
           <w:rFonts w:ascii="Times New Roman" w:hAnsi="Times New Roman" w:cs="Times New Roman"/>
+          <w:color w:val="00B050"/>
         </w:rPr>
         <w:t>____</w:t>
       </w:r>
@@ -2763,53 +3049,62 @@
         <w:spacing w:after="0" w:line="240" w:lineRule="auto"/>
         <w:rPr>
           <w:rFonts w:ascii="Times New Roman" w:hAnsi="Times New Roman" w:cs="Times New Roman"/>
-        </w:rPr>
-      </w:pPr>
-      <w:r>
-        <w:rPr>
-          <w:rFonts w:ascii="Times New Roman" w:hAnsi="Times New Roman" w:cs="Times New Roman"/>
+          <w:color w:val="00B050"/>
+        </w:rPr>
+      </w:pPr>
+      <w:r>
+        <w:rPr>
+          <w:rFonts w:ascii="Times New Roman" w:hAnsi="Times New Roman" w:cs="Times New Roman"/>
+          <w:color w:val="00B050"/>
         </w:rPr>
         <w:t xml:space="preserve">Estado Civil: </w:t>
       </w:r>
       <w:r>
         <w:rPr>
           <w:rFonts w:ascii="Times New Roman" w:hAnsi="Times New Roman" w:cs="Times New Roman"/>
+          <w:color w:val="00B050"/>
         </w:rPr>
         <w:t>_______________ Nivel de Instrucción: ______________________</w:t>
       </w:r>
       <w:r>
         <w:rPr>
           <w:rFonts w:ascii="Times New Roman" w:hAnsi="Times New Roman" w:cs="Times New Roman"/>
+          <w:color w:val="00B050"/>
         </w:rPr>
         <w:t xml:space="preserve"> Ocupación: ___________________</w:t>
       </w:r>
       <w:r>
         <w:rPr>
           <w:rFonts w:ascii="Times New Roman" w:hAnsi="Times New Roman" w:cs="Times New Roman"/>
+          <w:color w:val="00B050"/>
         </w:rPr>
         <w:t>___ Lugar de trabajo: __________________</w:t>
       </w:r>
       <w:r>
         <w:rPr>
           <w:rFonts w:ascii="Times New Roman" w:hAnsi="Times New Roman" w:cs="Times New Roman"/>
+          <w:color w:val="00B050"/>
         </w:rPr>
         <w:t>_________________________________</w:t>
       </w:r>
       <w:r>
         <w:rPr>
           <w:rFonts w:ascii="Times New Roman" w:hAnsi="Times New Roman" w:cs="Times New Roman"/>
+          <w:color w:val="00B050"/>
         </w:rPr>
         <w:t>_________</w:t>
       </w:r>
       <w:r>
         <w:rPr>
           <w:rFonts w:ascii="Times New Roman" w:hAnsi="Times New Roman" w:cs="Times New Roman"/>
+          <w:color w:val="00B050"/>
         </w:rPr>
         <w:t>___________</w:t>
       </w:r>
       <w:r>
         <w:rPr>
           <w:rFonts w:ascii="Times New Roman" w:hAnsi="Times New Roman" w:cs="Times New Roman"/>
+          <w:color w:val="00B050"/>
         </w:rPr>
         <w:t xml:space="preserve">____________ </w:t>
       </w:r>
@@ -2820,35 +3115,41 @@
         <w:jc w:val="both"/>
         <w:rPr>
           <w:rFonts w:ascii="Times New Roman" w:hAnsi="Times New Roman" w:cs="Times New Roman"/>
-        </w:rPr>
-      </w:pPr>
-      <w:r>
-        <w:rPr>
-          <w:rFonts w:ascii="Times New Roman" w:hAnsi="Times New Roman" w:cs="Times New Roman"/>
+          <w:color w:val="00B050"/>
+        </w:rPr>
+      </w:pPr>
+      <w:r>
+        <w:rPr>
+          <w:rFonts w:ascii="Times New Roman" w:hAnsi="Times New Roman" w:cs="Times New Roman"/>
+          <w:color w:val="00B050"/>
         </w:rPr>
         <w:t>Telf.: del lugar de trabajo: _______________ Habilidad: ____________________________</w:t>
       </w:r>
       <w:r>
         <w:rPr>
           <w:rFonts w:ascii="Times New Roman" w:hAnsi="Times New Roman" w:cs="Times New Roman"/>
+          <w:color w:val="00B050"/>
         </w:rPr>
         <w:t>_</w:t>
       </w:r>
       <w:r>
         <w:rPr>
           <w:rFonts w:ascii="Times New Roman" w:hAnsi="Times New Roman" w:cs="Times New Roman"/>
+          <w:color w:val="00B050"/>
         </w:rPr>
         <w:t>_______</w:t>
       </w:r>
       <w:r>
         <w:rPr>
           <w:rFonts w:ascii="Times New Roman" w:hAnsi="Times New Roman" w:cs="Times New Roman"/>
+          <w:color w:val="00B050"/>
         </w:rPr>
         <w:t>___________</w:t>
       </w:r>
       <w:r>
         <w:rPr>
           <w:rFonts w:ascii="Times New Roman" w:hAnsi="Times New Roman" w:cs="Times New Roman"/>
+          <w:color w:val="00B050"/>
         </w:rPr>
         <w:t>_____</w:t>
       </w:r>
@@ -2859,23 +3160,27 @@
         <w:jc w:val="both"/>
         <w:rPr>
           <w:rFonts w:ascii="Times New Roman" w:hAnsi="Times New Roman" w:cs="Times New Roman"/>
-        </w:rPr>
-      </w:pPr>
-      <w:r>
-        <w:rPr>
-          <w:rFonts w:ascii="Times New Roman" w:hAnsi="Times New Roman" w:cs="Times New Roman"/>
+          <w:color w:val="00B050"/>
+        </w:rPr>
+      </w:pPr>
+      <w:r>
+        <w:rPr>
+          <w:rFonts w:ascii="Times New Roman" w:hAnsi="Times New Roman" w:cs="Times New Roman"/>
+          <w:color w:val="00B050"/>
         </w:rPr>
         <w:t>Dirección de residencia: _______________________________________________________________</w:t>
       </w:r>
       <w:r>
         <w:rPr>
           <w:rFonts w:ascii="Times New Roman" w:hAnsi="Times New Roman" w:cs="Times New Roman"/>
+          <w:color w:val="00B050"/>
         </w:rPr>
         <w:t>______</w:t>
       </w:r>
       <w:r>
         <w:rPr>
           <w:rFonts w:ascii="Times New Roman" w:hAnsi="Times New Roman" w:cs="Times New Roman"/>
+          <w:color w:val="00B050"/>
         </w:rPr>
         <w:t>_________</w:t>
       </w:r>
@@ -2892,48 +3197,56 @@
       <w:r>
         <w:rPr>
           <w:rFonts w:ascii="Times New Roman" w:hAnsi="Times New Roman" w:cs="Times New Roman"/>
+          <w:color w:val="00B050"/>
         </w:rPr>
         <w:t>Teléfono Móvil: ________________________</w:t>
       </w:r>
       <w:r>
         <w:rPr>
           <w:rFonts w:ascii="Times New Roman" w:hAnsi="Times New Roman" w:cs="Times New Roman"/>
+          <w:color w:val="00B050"/>
         </w:rPr>
         <w:t>_____</w:t>
       </w:r>
       <w:r>
         <w:rPr>
           <w:rFonts w:ascii="Times New Roman" w:hAnsi="Times New Roman" w:cs="Times New Roman"/>
+          <w:color w:val="00B050"/>
         </w:rPr>
         <w:t>_</w:t>
       </w:r>
       <w:r>
         <w:rPr>
           <w:rFonts w:ascii="Times New Roman" w:hAnsi="Times New Roman" w:cs="Times New Roman"/>
+          <w:color w:val="00B050"/>
         </w:rPr>
         <w:t>_____ Teléfono de habitación: _</w:t>
       </w:r>
       <w:r>
         <w:rPr>
           <w:rFonts w:ascii="Times New Roman" w:hAnsi="Times New Roman" w:cs="Times New Roman"/>
+          <w:color w:val="00B050"/>
         </w:rPr>
         <w:t>_______________________ Religión</w:t>
       </w:r>
       <w:r>
         <w:rPr>
           <w:rFonts w:ascii="Times New Roman" w:hAnsi="Times New Roman" w:cs="Times New Roman"/>
+          <w:color w:val="00B050"/>
         </w:rPr>
         <w:t>: _</w:t>
       </w:r>
       <w:r>
         <w:rPr>
           <w:rFonts w:ascii="Times New Roman" w:hAnsi="Times New Roman" w:cs="Times New Roman"/>
+          <w:color w:val="00B050"/>
         </w:rPr>
         <w:t>_______________</w:t>
       </w:r>
       <w:r>
         <w:rPr>
           <w:rFonts w:ascii="Times New Roman" w:hAnsi="Times New Roman" w:cs="Times New Roman"/>
+          <w:color w:val="00B050"/>
           <w:lang w:val="es-VE"/>
         </w:rPr>
         <w:t xml:space="preserve">__________________ </w:t>
@@ -2941,6 +3254,7 @@
       <w:r>
         <w:rPr>
           <w:rFonts w:ascii="Times New Roman" w:hAnsi="Times New Roman" w:cs="Times New Roman"/>
+          <w:color w:val="00B050"/>
           <w:lang w:val="es-VE"/>
         </w:rPr>
         <w:t>¿</w:t>
@@ -2948,6 +3262,7 @@
       <w:r>
         <w:rPr>
           <w:rFonts w:ascii="Times New Roman" w:hAnsi="Times New Roman" w:cs="Times New Roman"/>
+          <w:color w:val="00B050"/>
           <w:lang w:val="es-VE"/>
         </w:rPr>
         <w:t>Vive con el niño(a)?___________________________</w:t>
@@ -2955,6 +3270,7 @@
       <w:r>
         <w:rPr>
           <w:rFonts w:ascii="Times New Roman" w:hAnsi="Times New Roman" w:cs="Times New Roman"/>
+          <w:color w:val="00B050"/>
           <w:lang w:val="es-VE"/>
         </w:rPr>
         <w:t>__</w:t>
@@ -2962,6 +3278,7 @@
       <w:r>
         <w:rPr>
           <w:rFonts w:ascii="Times New Roman" w:hAnsi="Times New Roman" w:cs="Times New Roman"/>
+          <w:color w:val="00B050"/>
           <w:lang w:val="es-VE"/>
         </w:rPr>
         <w:t>____</w:t>
@@ -2969,6 +3286,7 @@
       <w:r>
         <w:rPr>
           <w:rFonts w:ascii="Times New Roman" w:hAnsi="Times New Roman" w:cs="Times New Roman"/>
+          <w:color w:val="00B050"/>
           <w:lang w:val="es-VE"/>
         </w:rPr>
         <w:t>_____</w:t>
@@ -3249,8 +3567,6 @@
       <w:r>
         <w:t xml:space="preserve">Calle 14 entre carreras 8 y 9. Nº 8-39.  </w:t>
       </w:r>
-      <w:bookmarkStart w:id="0" w:name="_GoBack"/>
-      <w:bookmarkEnd w:id="0"/>
       <w:r>
         <w:t>Barrió</w:t>
       </w:r>
@@ -3321,7 +3637,7 @@
 </file>
 
 <file path=word/endnotes.xml><?xml version="1.0" encoding="utf-8"?>
-<w:endnotes xmlns:wpc="http://schemas.microsoft.com/office/word/2010/wordprocessingCanvas" xmlns:mc="http://schemas.openxmlformats.org/markup-compatibility/2006" xmlns:o="urn:schemas-microsoft-com:office:office" xmlns:r="http://schemas.openxmlformats.org/officeDocument/2006/relationships" xmlns:m="http://schemas.openxmlformats.org/officeDocument/2006/math" xmlns:v="urn:schemas-microsoft-com:vml" xmlns:wp14="http://schemas.microsoft.com/office/word/2010/wordprocessingDrawing" xmlns:wp="http://schemas.openxmlformats.org/drawingml/2006/wordprocessingDrawing" xmlns:w10="urn:schemas-microsoft-com:office:word" xmlns:w="http://schemas.openxmlformats.org/wordprocessingml/2006/main" xmlns:w14="http://schemas.microsoft.com/office/word/2010/wordml" xmlns:w15="http://schemas.microsoft.com/office/word/2012/wordml" xmlns:wpg="http://schemas.microsoft.com/office/word/2010/wordprocessingGroup" xmlns:wpi="http://schemas.microsoft.com/office/word/2010/wordprocessingInk" xmlns:wne="http://schemas.microsoft.com/office/word/2006/wordml" xmlns:wps="http://schemas.microsoft.com/office/word/2010/wordprocessingShape" mc:Ignorable="w14 w15 wp14">
+<w:endnotes xmlns:wpc="http://schemas.microsoft.com/office/word/2010/wordprocessingCanvas" xmlns:cx="http://schemas.microsoft.com/office/drawing/2014/chartex" xmlns:cx1="http://schemas.microsoft.com/office/drawing/2015/9/8/chartex" xmlns:cx2="http://schemas.microsoft.com/office/drawing/2015/10/21/chartex" xmlns:cx3="http://schemas.microsoft.com/office/drawing/2016/5/9/chartex" xmlns:cx4="http://schemas.microsoft.com/office/drawing/2016/5/10/chartex" xmlns:cx5="http://schemas.microsoft.com/office/drawing/2016/5/11/chartex" xmlns:cx6="http://schemas.microsoft.com/office/drawing/2016/5/12/chartex" xmlns:cx7="http://schemas.microsoft.com/office/drawing/2016/5/13/chartex" xmlns:cx8="http://schemas.microsoft.com/office/drawing/2016/5/14/chartex" xmlns:mc="http://schemas.openxmlformats.org/markup-compatibility/2006" xmlns:aink="http://schemas.microsoft.com/office/drawing/2016/ink" xmlns:am3d="http://schemas.microsoft.com/office/drawing/2017/model3d" xmlns:o="urn:schemas-microsoft-com:office:office" xmlns:oel="http://schemas.microsoft.com/office/2019/extlst" xmlns:r="http://schemas.openxmlformats.org/officeDocument/2006/relationships" xmlns:m="http://schemas.openxmlformats.org/officeDocument/2006/math" xmlns:v="urn:schemas-microsoft-com:vml" xmlns:wp14="http://schemas.microsoft.com/office/word/2010/wordprocessingDrawing" xmlns:wp="http://schemas.openxmlformats.org/drawingml/2006/wordprocessingDrawing" xmlns:w10="urn:schemas-microsoft-com:office:word" xmlns:w="http://schemas.openxmlformats.org/wordprocessingml/2006/main" xmlns:w14="http://schemas.microsoft.com/office/word/2010/wordml" xmlns:w15="http://schemas.microsoft.com/office/word/2012/wordml" xmlns:w16cex="http://schemas.microsoft.com/office/word/2018/wordml/cex" xmlns:w16cid="http://schemas.microsoft.com/office/word/2016/wordml/cid" xmlns:w16="http://schemas.microsoft.com/office/word/2018/wordml" xmlns:w16du="http://schemas.microsoft.com/office/word/2023/wordml/word16du" xmlns:w16sdtdh="http://schemas.microsoft.com/office/word/2020/wordml/sdtdatahash" xmlns:w16se="http://schemas.microsoft.com/office/word/2015/wordml/symex" xmlns:wpg="http://schemas.microsoft.com/office/word/2010/wordprocessingGroup" xmlns:wpi="http://schemas.microsoft.com/office/word/2010/wordprocessingInk" xmlns:wne="http://schemas.microsoft.com/office/word/2006/wordml" xmlns:wps="http://schemas.microsoft.com/office/word/2010/wordprocessingShape" mc:Ignorable="w14 w15 w16se w16cid w16 w16cex w16sdtdh wp14">
   <w:endnote w:type="separator" w:id="-1">
     <w:p>
       <w:pPr>
@@ -3346,7 +3662,7 @@
 </file>
 
 <file path=word/footer1.xml><?xml version="1.0" encoding="utf-8"?>
-<w:ftr xmlns:wpc="http://schemas.microsoft.com/office/word/2010/wordprocessingCanvas" xmlns:mc="http://schemas.openxmlformats.org/markup-compatibility/2006" xmlns:o="urn:schemas-microsoft-com:office:office" xmlns:r="http://schemas.openxmlformats.org/officeDocument/2006/relationships" xmlns:m="http://schemas.openxmlformats.org/officeDocument/2006/math" xmlns:v="urn:schemas-microsoft-com:vml" xmlns:wp14="http://schemas.microsoft.com/office/word/2010/wordprocessingDrawing" xmlns:wp="http://schemas.openxmlformats.org/drawingml/2006/wordprocessingDrawing" xmlns:w10="urn:schemas-microsoft-com:office:word" xmlns:w="http://schemas.openxmlformats.org/wordprocessingml/2006/main" xmlns:w14="http://schemas.microsoft.com/office/word/2010/wordml" xmlns:w15="http://schemas.microsoft.com/office/word/2012/wordml" xmlns:wpg="http://schemas.microsoft.com/office/word/2010/wordprocessingGroup" xmlns:wpi="http://schemas.microsoft.com/office/word/2010/wordprocessingInk" xmlns:wne="http://schemas.microsoft.com/office/word/2006/wordml" xmlns:wps="http://schemas.microsoft.com/office/word/2010/wordprocessingShape" mc:Ignorable="w14 w15 wp14">
+<w:ftr xmlns:wpc="http://schemas.microsoft.com/office/word/2010/wordprocessingCanvas" xmlns:cx="http://schemas.microsoft.com/office/drawing/2014/chartex" xmlns:cx1="http://schemas.microsoft.com/office/drawing/2015/9/8/chartex" xmlns:cx2="http://schemas.microsoft.com/office/drawing/2015/10/21/chartex" xmlns:cx3="http://schemas.microsoft.com/office/drawing/2016/5/9/chartex" xmlns:cx4="http://schemas.microsoft.com/office/drawing/2016/5/10/chartex" xmlns:cx5="http://schemas.microsoft.com/office/drawing/2016/5/11/chartex" xmlns:cx6="http://schemas.microsoft.com/office/drawing/2016/5/12/chartex" xmlns:cx7="http://schemas.microsoft.com/office/drawing/2016/5/13/chartex" xmlns:cx8="http://schemas.microsoft.com/office/drawing/2016/5/14/chartex" xmlns:mc="http://schemas.openxmlformats.org/markup-compatibility/2006" xmlns:aink="http://schemas.microsoft.com/office/drawing/2016/ink" xmlns:am3d="http://schemas.microsoft.com/office/drawing/2017/model3d" xmlns:o="urn:schemas-microsoft-com:office:office" xmlns:oel="http://schemas.microsoft.com/office/2019/extlst" xmlns:r="http://schemas.openxmlformats.org/officeDocument/2006/relationships" xmlns:m="http://schemas.openxmlformats.org/officeDocument/2006/math" xmlns:v="urn:schemas-microsoft-com:vml" xmlns:wp14="http://schemas.microsoft.com/office/word/2010/wordprocessingDrawing" xmlns:wp="http://schemas.openxmlformats.org/drawingml/2006/wordprocessingDrawing" xmlns:w10="urn:schemas-microsoft-com:office:word" xmlns:w="http://schemas.openxmlformats.org/wordprocessingml/2006/main" xmlns:w14="http://schemas.microsoft.com/office/word/2010/wordml" xmlns:w15="http://schemas.microsoft.com/office/word/2012/wordml" xmlns:w16cex="http://schemas.microsoft.com/office/word/2018/wordml/cex" xmlns:w16cid="http://schemas.microsoft.com/office/word/2016/wordml/cid" xmlns:w16="http://schemas.microsoft.com/office/word/2018/wordml" xmlns:w16du="http://schemas.microsoft.com/office/word/2023/wordml/word16du" xmlns:w16sdtdh="http://schemas.microsoft.com/office/word/2020/wordml/sdtdatahash" xmlns:w16se="http://schemas.microsoft.com/office/word/2015/wordml/symex" xmlns:wpg="http://schemas.microsoft.com/office/word/2010/wordprocessingGroup" xmlns:wpi="http://schemas.microsoft.com/office/word/2010/wordprocessingInk" xmlns:wne="http://schemas.microsoft.com/office/word/2006/wordml" xmlns:wps="http://schemas.microsoft.com/office/word/2010/wordprocessingShape" mc:Ignorable="w14 w15 w16se w16cid w16 w16cex w16sdtdh wp14">
   <w:p>
     <w:pPr>
       <w:tabs>
@@ -3399,7 +3715,7 @@
 </file>
 
 <file path=word/footnotes.xml><?xml version="1.0" encoding="utf-8"?>
-<w:footnotes xmlns:wpc="http://schemas.microsoft.com/office/word/2010/wordprocessingCanvas" xmlns:mc="http://schemas.openxmlformats.org/markup-compatibility/2006" xmlns:o="urn:schemas-microsoft-com:office:office" xmlns:r="http://schemas.openxmlformats.org/officeDocument/2006/relationships" xmlns:m="http://schemas.openxmlformats.org/officeDocument/2006/math" xmlns:v="urn:schemas-microsoft-com:vml" xmlns:wp14="http://schemas.microsoft.com/office/word/2010/wordprocessingDrawing" xmlns:wp="http://schemas.openxmlformats.org/drawingml/2006/wordprocessingDrawing" xmlns:w10="urn:schemas-microsoft-com:office:word" xmlns:w="http://schemas.openxmlformats.org/wordprocessingml/2006/main" xmlns:w14="http://schemas.microsoft.com/office/word/2010/wordml" xmlns:w15="http://schemas.microsoft.com/office/word/2012/wordml" xmlns:wpg="http://schemas.microsoft.com/office/word/2010/wordprocessingGroup" xmlns:wpi="http://schemas.microsoft.com/office/word/2010/wordprocessingInk" xmlns:wne="http://schemas.microsoft.com/office/word/2006/wordml" xmlns:wps="http://schemas.microsoft.com/office/word/2010/wordprocessingShape" mc:Ignorable="w14 w15 wp14">
+<w:footnotes xmlns:wpc="http://schemas.microsoft.com/office/word/2010/wordprocessingCanvas" xmlns:cx="http://schemas.microsoft.com/office/drawing/2014/chartex" xmlns:cx1="http://schemas.microsoft.com/office/drawing/2015/9/8/chartex" xmlns:cx2="http://schemas.microsoft.com/office/drawing/2015/10/21/chartex" xmlns:cx3="http://schemas.microsoft.com/office/drawing/2016/5/9/chartex" xmlns:cx4="http://schemas.microsoft.com/office/drawing/2016/5/10/chartex" xmlns:cx5="http://schemas.microsoft.com/office/drawing/2016/5/11/chartex" xmlns:cx6="http://schemas.microsoft.com/office/drawing/2016/5/12/chartex" xmlns:cx7="http://schemas.microsoft.com/office/drawing/2016/5/13/chartex" xmlns:cx8="http://schemas.microsoft.com/office/drawing/2016/5/14/chartex" xmlns:mc="http://schemas.openxmlformats.org/markup-compatibility/2006" xmlns:aink="http://schemas.microsoft.com/office/drawing/2016/ink" xmlns:am3d="http://schemas.microsoft.com/office/drawing/2017/model3d" xmlns:o="urn:schemas-microsoft-com:office:office" xmlns:oel="http://schemas.microsoft.com/office/2019/extlst" xmlns:r="http://schemas.openxmlformats.org/officeDocument/2006/relationships" xmlns:m="http://schemas.openxmlformats.org/officeDocument/2006/math" xmlns:v="urn:schemas-microsoft-com:vml" xmlns:wp14="http://schemas.microsoft.com/office/word/2010/wordprocessingDrawing" xmlns:wp="http://schemas.openxmlformats.org/drawingml/2006/wordprocessingDrawing" xmlns:w10="urn:schemas-microsoft-com:office:word" xmlns:w="http://schemas.openxmlformats.org/wordprocessingml/2006/main" xmlns:w14="http://schemas.microsoft.com/office/word/2010/wordml" xmlns:w15="http://schemas.microsoft.com/office/word/2012/wordml" xmlns:w16cex="http://schemas.microsoft.com/office/word/2018/wordml/cex" xmlns:w16cid="http://schemas.microsoft.com/office/word/2016/wordml/cid" xmlns:w16="http://schemas.microsoft.com/office/word/2018/wordml" xmlns:w16du="http://schemas.microsoft.com/office/word/2023/wordml/word16du" xmlns:w16sdtdh="http://schemas.microsoft.com/office/word/2020/wordml/sdtdatahash" xmlns:w16se="http://schemas.microsoft.com/office/word/2015/wordml/symex" xmlns:wpg="http://schemas.microsoft.com/office/word/2010/wordprocessingGroup" xmlns:wpi="http://schemas.microsoft.com/office/word/2010/wordprocessingInk" xmlns:wne="http://schemas.microsoft.com/office/word/2006/wordml" xmlns:wps="http://schemas.microsoft.com/office/word/2010/wordprocessingShape" mc:Ignorable="w14 w15 w16se w16cid w16 w16cex w16sdtdh wp14">
   <w:footnote w:type="separator" w:id="-1">
     <w:p>
       <w:pPr>
@@ -3424,7 +3740,7 @@
 </file>
 
 <file path=word/header1.xml><?xml version="1.0" encoding="utf-8"?>
-<w:hdr xmlns:wpc="http://schemas.microsoft.com/office/word/2010/wordprocessingCanvas" xmlns:mc="http://schemas.openxmlformats.org/markup-compatibility/2006" xmlns:o="urn:schemas-microsoft-com:office:office" xmlns:r="http://schemas.openxmlformats.org/officeDocument/2006/relationships" xmlns:m="http://schemas.openxmlformats.org/officeDocument/2006/math" xmlns:v="urn:schemas-microsoft-com:vml" xmlns:wp14="http://schemas.microsoft.com/office/word/2010/wordprocessingDrawing" xmlns:wp="http://schemas.openxmlformats.org/drawingml/2006/wordprocessingDrawing" xmlns:w10="urn:schemas-microsoft-com:office:word" xmlns:w="http://schemas.openxmlformats.org/wordprocessingml/2006/main" xmlns:w14="http://schemas.microsoft.com/office/word/2010/wordml" xmlns:w15="http://schemas.microsoft.com/office/word/2012/wordml" xmlns:wpg="http://schemas.microsoft.com/office/word/2010/wordprocessingGroup" xmlns:wpi="http://schemas.microsoft.com/office/word/2010/wordprocessingInk" xmlns:wne="http://schemas.microsoft.com/office/word/2006/wordml" xmlns:wps="http://schemas.microsoft.com/office/word/2010/wordprocessingShape" mc:Ignorable="w14 w15 wp14">
+<w:hdr xmlns:wpc="http://schemas.microsoft.com/office/word/2010/wordprocessingCanvas" xmlns:cx="http://schemas.microsoft.com/office/drawing/2014/chartex" xmlns:cx1="http://schemas.microsoft.com/office/drawing/2015/9/8/chartex" xmlns:cx2="http://schemas.microsoft.com/office/drawing/2015/10/21/chartex" xmlns:cx3="http://schemas.microsoft.com/office/drawing/2016/5/9/chartex" xmlns:cx4="http://schemas.microsoft.com/office/drawing/2016/5/10/chartex" xmlns:cx5="http://schemas.microsoft.com/office/drawing/2016/5/11/chartex" xmlns:cx6="http://schemas.microsoft.com/office/drawing/2016/5/12/chartex" xmlns:cx7="http://schemas.microsoft.com/office/drawing/2016/5/13/chartex" xmlns:cx8="http://schemas.microsoft.com/office/drawing/2016/5/14/chartex" xmlns:mc="http://schemas.openxmlformats.org/markup-compatibility/2006" xmlns:aink="http://schemas.microsoft.com/office/drawing/2016/ink" xmlns:am3d="http://schemas.microsoft.com/office/drawing/2017/model3d" xmlns:o="urn:schemas-microsoft-com:office:office" xmlns:oel="http://schemas.microsoft.com/office/2019/extlst" xmlns:r="http://schemas.openxmlformats.org/officeDocument/2006/relationships" xmlns:m="http://schemas.openxmlformats.org/officeDocument/2006/math" xmlns:v="urn:schemas-microsoft-com:vml" xmlns:wp14="http://schemas.microsoft.com/office/word/2010/wordprocessingDrawing" xmlns:wp="http://schemas.openxmlformats.org/drawingml/2006/wordprocessingDrawing" xmlns:w10="urn:schemas-microsoft-com:office:word" xmlns:w="http://schemas.openxmlformats.org/wordprocessingml/2006/main" xmlns:w14="http://schemas.microsoft.com/office/word/2010/wordml" xmlns:w15="http://schemas.microsoft.com/office/word/2012/wordml" xmlns:w16cex="http://schemas.microsoft.com/office/word/2018/wordml/cex" xmlns:w16cid="http://schemas.microsoft.com/office/word/2016/wordml/cid" xmlns:w16="http://schemas.microsoft.com/office/word/2018/wordml" xmlns:w16du="http://schemas.microsoft.com/office/word/2023/wordml/word16du" xmlns:w16sdtdh="http://schemas.microsoft.com/office/word/2020/wordml/sdtdatahash" xmlns:w16se="http://schemas.microsoft.com/office/word/2015/wordml/symex" xmlns:wpg="http://schemas.microsoft.com/office/word/2010/wordprocessingGroup" xmlns:wpi="http://schemas.microsoft.com/office/word/2010/wordprocessingInk" xmlns:wne="http://schemas.microsoft.com/office/word/2006/wordml" xmlns:wps="http://schemas.microsoft.com/office/word/2010/wordprocessingShape" mc:Ignorable="w14 w15 w16se w16cid w16 w16cex w16sdtdh wp14">
   <w:p>
     <w:pPr>
       <w:spacing w:after="0"/>
@@ -3793,7 +4109,6 @@
         <w:lang w:eastAsia="es-ES"/>
       </w:rPr>
     </w:pPr>
-    <w:proofErr w:type="spellStart"/>
     <w:r>
       <w:rPr>
         <w:rFonts w:ascii="Times New Roman" w:eastAsia="Times New Roman" w:hAnsi="Times New Roman" w:cs="Times New Roman"/>
@@ -3802,26 +4117,15 @@
         <w:szCs w:val="20"/>
         <w:lang w:eastAsia="es-ES"/>
       </w:rPr>
-      <w:t>Cod</w:t>
-    </w:r>
-    <w:proofErr w:type="spellEnd"/>
-    <w:r>
-      <w:rPr>
-        <w:rFonts w:ascii="Times New Roman" w:eastAsia="Times New Roman" w:hAnsi="Times New Roman" w:cs="Times New Roman"/>
-        <w:b/>
-        <w:sz w:val="20"/>
-        <w:szCs w:val="20"/>
-        <w:lang w:eastAsia="es-ES"/>
-      </w:rPr>
-      <w:t>. Plantel: PD00262006</w:t>
+      <w:t>Cod. Plantel: PD00262006</w:t>
     </w:r>
   </w:p>
 </w:hdr>
 </file>
 
 <file path=word/numbering.xml><?xml version="1.0" encoding="utf-8"?>
-<w:numbering xmlns:wpc="http://schemas.microsoft.com/office/word/2010/wordprocessingCanvas" xmlns:mc="http://schemas.openxmlformats.org/markup-compatibility/2006" xmlns:o="urn:schemas-microsoft-com:office:office" xmlns:r="http://schemas.openxmlformats.org/officeDocument/2006/relationships" xmlns:m="http://schemas.openxmlformats.org/officeDocument/2006/math" xmlns:v="urn:schemas-microsoft-com:vml" xmlns:wp14="http://schemas.microsoft.com/office/word/2010/wordprocessingDrawing" xmlns:wp="http://schemas.openxmlformats.org/drawingml/2006/wordprocessingDrawing" xmlns:w10="urn:schemas-microsoft-com:office:word" xmlns:w="http://schemas.openxmlformats.org/wordprocessingml/2006/main" xmlns:w14="http://schemas.microsoft.com/office/word/2010/wordml" xmlns:w15="http://schemas.microsoft.com/office/word/2012/wordml" xmlns:wpg="http://schemas.microsoft.com/office/word/2010/wordprocessingGroup" xmlns:wpi="http://schemas.microsoft.com/office/word/2010/wordprocessingInk" xmlns:wne="http://schemas.microsoft.com/office/word/2006/wordml" xmlns:wps="http://schemas.microsoft.com/office/word/2010/wordprocessingShape" mc:Ignorable="w14 w15 wp14">
-  <w:abstractNum w:abstractNumId="0">
+<w:numbering xmlns:wpc="http://schemas.microsoft.com/office/word/2010/wordprocessingCanvas" xmlns:cx="http://schemas.microsoft.com/office/drawing/2014/chartex" xmlns:cx1="http://schemas.microsoft.com/office/drawing/2015/9/8/chartex" xmlns:cx2="http://schemas.microsoft.com/office/drawing/2015/10/21/chartex" xmlns:cx3="http://schemas.microsoft.com/office/drawing/2016/5/9/chartex" xmlns:cx4="http://schemas.microsoft.com/office/drawing/2016/5/10/chartex" xmlns:cx5="http://schemas.microsoft.com/office/drawing/2016/5/11/chartex" xmlns:cx6="http://schemas.microsoft.com/office/drawing/2016/5/12/chartex" xmlns:cx7="http://schemas.microsoft.com/office/drawing/2016/5/13/chartex" xmlns:cx8="http://schemas.microsoft.com/office/drawing/2016/5/14/chartex" xmlns:mc="http://schemas.openxmlformats.org/markup-compatibility/2006" xmlns:aink="http://schemas.microsoft.com/office/drawing/2016/ink" xmlns:am3d="http://schemas.microsoft.com/office/drawing/2017/model3d" xmlns:o="urn:schemas-microsoft-com:office:office" xmlns:oel="http://schemas.microsoft.com/office/2019/extlst" xmlns:r="http://schemas.openxmlformats.org/officeDocument/2006/relationships" xmlns:m="http://schemas.openxmlformats.org/officeDocument/2006/math" xmlns:v="urn:schemas-microsoft-com:vml" xmlns:wp14="http://schemas.microsoft.com/office/word/2010/wordprocessingDrawing" xmlns:wp="http://schemas.openxmlformats.org/drawingml/2006/wordprocessingDrawing" xmlns:w10="urn:schemas-microsoft-com:office:word" xmlns:w="http://schemas.openxmlformats.org/wordprocessingml/2006/main" xmlns:w14="http://schemas.microsoft.com/office/word/2010/wordml" xmlns:w15="http://schemas.microsoft.com/office/word/2012/wordml" xmlns:w16cex="http://schemas.microsoft.com/office/word/2018/wordml/cex" xmlns:w16cid="http://schemas.microsoft.com/office/word/2016/wordml/cid" xmlns:w16="http://schemas.microsoft.com/office/word/2018/wordml" xmlns:w16du="http://schemas.microsoft.com/office/word/2023/wordml/word16du" xmlns:w16sdtdh="http://schemas.microsoft.com/office/word/2020/wordml/sdtdatahash" xmlns:w16se="http://schemas.microsoft.com/office/word/2015/wordml/symex" xmlns:wpg="http://schemas.microsoft.com/office/word/2010/wordprocessingGroup" xmlns:wpi="http://schemas.microsoft.com/office/word/2010/wordprocessingInk" xmlns:wne="http://schemas.microsoft.com/office/word/2006/wordml" xmlns:wps="http://schemas.microsoft.com/office/word/2010/wordprocessingShape" mc:Ignorable="w14 w15 w16se w16cid w16 w16cex w16sdtdh wp14">
+  <w:abstractNum w:abstractNumId="0" w15:restartNumberingAfterBreak="0">
     <w:nsid w:val="67D760E1"/>
     <w:multiLevelType w:val="hybridMultilevel"/>
     <w:tmpl w:val="A7A0265A"/>
@@ -3961,14 +4265,14 @@
       </w:rPr>
     </w:lvl>
   </w:abstractNum>
-  <w:num w:numId="1">
+  <w:num w:numId="1" w16cid:durableId="1751122700">
     <w:abstractNumId w:val="0"/>
   </w:num>
 </w:numbering>
 </file>
 
 <file path=word/styles.xml><?xml version="1.0" encoding="utf-8"?>
-<w:styles xmlns:mc="http://schemas.openxmlformats.org/markup-compatibility/2006" xmlns:r="http://schemas.openxmlformats.org/officeDocument/2006/relationships" xmlns:w="http://schemas.openxmlformats.org/wordprocessingml/2006/main" xmlns:w14="http://schemas.microsoft.com/office/word/2010/wordml" xmlns:w15="http://schemas.microsoft.com/office/word/2012/wordml" mc:Ignorable="w14 w15">
+<w:styles xmlns:mc="http://schemas.openxmlformats.org/markup-compatibility/2006" xmlns:r="http://schemas.openxmlformats.org/officeDocument/2006/relationships" xmlns:w="http://schemas.openxmlformats.org/wordprocessingml/2006/main" xmlns:w14="http://schemas.microsoft.com/office/word/2010/wordml" xmlns:w15="http://schemas.microsoft.com/office/word/2012/wordml" xmlns:w16cex="http://schemas.microsoft.com/office/word/2018/wordml/cex" xmlns:w16cid="http://schemas.microsoft.com/office/word/2016/wordml/cid" xmlns:w16="http://schemas.microsoft.com/office/word/2018/wordml" xmlns:w16sdtdh="http://schemas.microsoft.com/office/word/2020/wordml/sdtdatahash" xmlns:w16se="http://schemas.microsoft.com/office/word/2015/wordml/symex" mc:Ignorable="w14 w15 w16se w16cid w16 w16cex w16sdtdh">
   <w:docDefaults>
     <w:rPrDefault>
       <w:rPr>
@@ -3984,7 +4288,7 @@
       </w:pPr>
     </w:pPrDefault>
   </w:docDefaults>
-  <w:latentStyles w:defLockedState="0" w:defUIPriority="99" w:defSemiHidden="0" w:defUnhideWhenUsed="0" w:defQFormat="0" w:count="371">
+  <w:latentStyles w:defLockedState="0" w:defUIPriority="99" w:defSemiHidden="0" w:defUnhideWhenUsed="0" w:defQFormat="0" w:count="376">
     <w:lsdException w:name="Normal" w:uiPriority="0" w:qFormat="1"/>
     <w:lsdException w:name="heading 1" w:uiPriority="9" w:qFormat="1"/>
     <w:lsdException w:name="heading 2" w:semiHidden="1" w:uiPriority="9" w:unhideWhenUsed="1" w:qFormat="1"/>
@@ -4090,7 +4394,6 @@
     <w:lsdException w:name="HTML Sample" w:semiHidden="1" w:unhideWhenUsed="1"/>
     <w:lsdException w:name="HTML Typewriter" w:semiHidden="1" w:unhideWhenUsed="1"/>
     <w:lsdException w:name="HTML Variable" w:semiHidden="1" w:unhideWhenUsed="1"/>
-    <w:lsdException w:name="Normal Table" w:semiHidden="1" w:unhideWhenUsed="1"/>
     <w:lsdException w:name="annotation subject" w:semiHidden="1" w:unhideWhenUsed="1"/>
     <w:lsdException w:name="No List" w:semiHidden="1" w:unhideWhenUsed="1"/>
     <w:lsdException w:name="Outline List 1" w:semiHidden="1" w:unhideWhenUsed="1"/>
@@ -4133,11 +4436,8 @@
     <w:lsdException w:name="Table Contemporary" w:semiHidden="1" w:unhideWhenUsed="1"/>
     <w:lsdException w:name="Table Elegant" w:semiHidden="1" w:unhideWhenUsed="1"/>
     <w:lsdException w:name="Table Professional" w:semiHidden="1" w:unhideWhenUsed="1"/>
-    <w:lsdException w:name="Table Subtle 1" w:semiHidden="1" w:unhideWhenUsed="1"/>
     <w:lsdException w:name="Table Subtle 2" w:semiHidden="1" w:unhideWhenUsed="1"/>
     <w:lsdException w:name="Table Web 1" w:semiHidden="1" w:unhideWhenUsed="1"/>
-    <w:lsdException w:name="Table Web 2" w:semiHidden="1" w:unhideWhenUsed="1"/>
-    <w:lsdException w:name="Table Web 3" w:semiHidden="1" w:unhideWhenUsed="1"/>
     <w:lsdException w:name="Balloon Text" w:semiHidden="1" w:unhideWhenUsed="1"/>
     <w:lsdException w:name="Table Grid" w:uiPriority="59"/>
     <w:lsdException w:name="Table Theme" w:semiHidden="1" w:unhideWhenUsed="1"/>
@@ -4356,6 +4656,11 @@
     <w:lsdException w:name="List Table 5 Dark Accent 6" w:uiPriority="50"/>
     <w:lsdException w:name="List Table 6 Colorful Accent 6" w:uiPriority="51"/>
     <w:lsdException w:name="List Table 7 Colorful Accent 6" w:uiPriority="52"/>
+    <w:lsdException w:name="Mention" w:semiHidden="1" w:unhideWhenUsed="1"/>
+    <w:lsdException w:name="Smart Hyperlink" w:semiHidden="1" w:unhideWhenUsed="1"/>
+    <w:lsdException w:name="Hashtag" w:semiHidden="1" w:unhideWhenUsed="1"/>
+    <w:lsdException w:name="Unresolved Mention" w:semiHidden="1" w:unhideWhenUsed="1"/>
+    <w:lsdException w:name="Smart Link" w:semiHidden="1" w:unhideWhenUsed="1"/>
   </w:latentStyles>
   <w:style w:type="paragraph" w:default="1" w:styleId="Normal">
     <w:name w:val="Normal"/>
@@ -4494,7 +4799,6 @@
       <w:lang w:val="es-VE"/>
     </w:rPr>
     <w:tblPr>
-      <w:tblInd w:w="0" w:type="dxa"/>
       <w:tblBorders>
         <w:top w:val="single" w:sz="4" w:space="0" w:color="auto"/>
         <w:left w:val="single" w:sz="4" w:space="0" w:color="auto"/>
@@ -4503,12 +4807,6 @@
         <w:insideH w:val="single" w:sz="4" w:space="0" w:color="auto"/>
         <w:insideV w:val="single" w:sz="4" w:space="0" w:color="auto"/>
       </w:tblBorders>
-      <w:tblCellMar>
-        <w:top w:w="0" w:type="dxa"/>
-        <w:left w:w="108" w:type="dxa"/>
-        <w:bottom w:w="0" w:type="dxa"/>
-        <w:right w:w="108" w:type="dxa"/>
-      </w:tblCellMar>
     </w:tblPr>
   </w:style>
   <w:style w:type="character" w:styleId="Hipervnculo">

</xml_diff>